<commit_message>
final commit (hopefully), python homework finished
Signed-off-by: YenR <yen.0001@gmail.com>
</commit_message>
<xml_diff>
--- a/hw5/レポートPython5.docx
+++ b/hw5/レポートPython5.docx
@@ -147,7 +147,7 @@
           <w:sz w:val="24"/>
           <w:lang w:val="de-AT"/>
         </w:rPr>
-        <w:t>0</w:t>
+        <w:t>07</w:t>
       </w:r>
       <w:r>
         <w:rPr>
@@ -155,7 +155,7 @@
           <w:sz w:val="24"/>
           <w:lang w:val="de-AT"/>
         </w:rPr>
-        <w:t>6</w:t>
+        <w:t>月</w:t>
       </w:r>
       <w:r>
         <w:rPr>
@@ -163,23 +163,7 @@
           <w:sz w:val="24"/>
           <w:lang w:val="de-AT"/>
         </w:rPr>
-        <w:t>月</w:t>
-      </w:r>
-      <w:r>
-        <w:rPr>
-          <w:rFonts w:ascii="Yu Mincho" w:eastAsia="Yu Mincho" w:hAnsi="Yu Mincho" w:hint="eastAsia"/>
-          <w:sz w:val="24"/>
-          <w:lang w:val="de-AT"/>
-        </w:rPr>
-        <w:t>0</w:t>
-      </w:r>
-      <w:r>
-        <w:rPr>
-          <w:rFonts w:ascii="Yu Mincho" w:eastAsia="Yu Mincho" w:hAnsi="Yu Mincho" w:hint="eastAsia"/>
-          <w:sz w:val="24"/>
-          <w:lang w:val="de-AT"/>
-        </w:rPr>
-        <w:t>7</w:t>
+        <w:t>15</w:t>
       </w:r>
       <w:r>
         <w:rPr>
@@ -217,7 +201,7 @@
           <w:b/>
           <w:u w:val="single"/>
         </w:rPr>
-        <w:t>文字列</w:t>
+        <w:t xml:space="preserve">課題１１：　</w:t>
       </w:r>
       <w:r>
         <w:rPr>
@@ -225,7 +209,7 @@
           <w:b/>
           <w:u w:val="single"/>
         </w:rPr>
-        <w:t xml:space="preserve">　－　</w:t>
+        <w:t>アフィン</w:t>
       </w:r>
       <w:r>
         <w:rPr>
@@ -233,23 +217,7 @@
           <w:b/>
           <w:u w:val="single"/>
         </w:rPr>
-        <w:t>回文</w:t>
-      </w:r>
-      <w:r>
-        <w:rPr>
-          <w:rFonts w:ascii="Yu Mincho" w:eastAsia="Yu Mincho" w:hAnsi="Yu Mincho" w:hint="eastAsia"/>
-          <w:b/>
-          <w:u w:val="single"/>
-        </w:rPr>
-        <w:t>、</w:t>
-      </w:r>
-      <w:r>
-        <w:rPr>
-          <w:rFonts w:ascii="Yu Mincho" w:eastAsia="Yu Mincho" w:hAnsi="Yu Mincho" w:hint="eastAsia"/>
-          <w:b/>
-          <w:u w:val="single"/>
-        </w:rPr>
-        <w:t>シーザー暗号</w:t>
+        <w:t>暗号</w:t>
       </w:r>
     </w:p>
     <w:p>
@@ -274,7 +242,7 @@
           <w:u w:val="single"/>
           <w:lang w:val="de-AT"/>
         </w:rPr>
-        <w:t>９</w:t>
+        <w:t>１１－１～１１－１０</w:t>
       </w:r>
       <w:r>
         <w:rPr>
@@ -291,8 +259,277 @@
         <w:jc w:val="both"/>
         <w:rPr>
           <w:rFonts w:ascii="Yu Mincho" w:eastAsia="Yu Mincho" w:hAnsi="Yu Mincho"/>
+          <w:lang w:val="de-AT"/>
         </w:rPr>
       </w:pPr>
+      <w:r>
+        <w:rPr>
+          <w:noProof/>
+        </w:rPr>
+        <mc:AlternateContent>
+          <mc:Choice Requires="wps">
+            <w:drawing>
+              <wp:anchor distT="0" distB="0" distL="114300" distR="114300" simplePos="0" relativeHeight="251661312" behindDoc="0" locked="0" layoutInCell="1" allowOverlap="1" wp14:anchorId="1C5CE0E1" wp14:editId="322BCAC4">
+                <wp:simplePos x="0" y="0"/>
+                <wp:positionH relativeFrom="column">
+                  <wp:posOffset>-79513</wp:posOffset>
+                </wp:positionH>
+                <wp:positionV relativeFrom="paragraph">
+                  <wp:posOffset>685359</wp:posOffset>
+                </wp:positionV>
+                <wp:extent cx="3967480" cy="318052"/>
+                <wp:effectExtent l="0" t="0" r="0" b="6350"/>
+                <wp:wrapNone/>
+                <wp:docPr id="1" name="Text Box 1"/>
+                <wp:cNvGraphicFramePr/>
+                <a:graphic xmlns:a="http://schemas.openxmlformats.org/drawingml/2006/main">
+                  <a:graphicData uri="http://schemas.microsoft.com/office/word/2010/wordprocessingShape">
+                    <wps:wsp>
+                      <wps:cNvSpPr txBox="1"/>
+                      <wps:spPr>
+                        <a:xfrm>
+                          <a:off x="0" y="0"/>
+                          <a:ext cx="3967480" cy="318052"/>
+                        </a:xfrm>
+                        <a:prstGeom prst="rect">
+                          <a:avLst/>
+                        </a:prstGeom>
+                        <a:solidFill>
+                          <a:prstClr val="white"/>
+                        </a:solidFill>
+                        <a:ln>
+                          <a:noFill/>
+                        </a:ln>
+                        <a:effectLst/>
+                      </wps:spPr>
+                      <wps:txbx>
+                        <w:txbxContent>
+                          <w:p>
+                            <w:pPr>
+                              <w:pStyle w:val="Caption"/>
+                            </w:pPr>
+                            <w:r>
+                              <w:rPr>
+                                <w:rFonts w:hint="eastAsia"/>
+                              </w:rPr>
+                              <w:t>表</w:t>
+                            </w:r>
+                            <w:r>
+                              <w:rPr>
+                                <w:rFonts w:hint="eastAsia"/>
+                              </w:rPr>
+                              <w:t xml:space="preserve"> </w:t>
+                            </w:r>
+                            <w:r>
+                              <w:fldChar w:fldCharType="begin"/>
+                            </w:r>
+                            <w:r>
+                              <w:instrText xml:space="preserve"> </w:instrText>
+                            </w:r>
+                            <w:r>
+                              <w:rPr>
+                                <w:rFonts w:hint="eastAsia"/>
+                              </w:rPr>
+                              <w:instrText xml:space="preserve">SEQ </w:instrText>
+                            </w:r>
+                            <w:r>
+                              <w:rPr>
+                                <w:rFonts w:hint="eastAsia"/>
+                              </w:rPr>
+                              <w:instrText>表</w:instrText>
+                            </w:r>
+                            <w:r>
+                              <w:rPr>
+                                <w:rFonts w:hint="eastAsia"/>
+                              </w:rPr>
+                              <w:instrText xml:space="preserve"> \* ARABIC</w:instrText>
+                            </w:r>
+                            <w:r>
+                              <w:instrText xml:space="preserve"> </w:instrText>
+                            </w:r>
+                            <w:r>
+                              <w:fldChar w:fldCharType="separate"/>
+                            </w:r>
+                            <w:r>
+                              <w:rPr>
+                                <w:noProof/>
+                              </w:rPr>
+                              <w:t>1</w:t>
+                            </w:r>
+                            <w:r>
+                              <w:fldChar w:fldCharType="end"/>
+                            </w:r>
+                            <w:r>
+                              <w:rPr>
+                                <w:rFonts w:hint="eastAsia"/>
+                              </w:rPr>
+                              <w:t xml:space="preserve">　</w:t>
+                            </w:r>
+                            <w:r>
+                              <w:rPr>
+                                <w:rFonts w:hint="eastAsia"/>
+                              </w:rPr>
+                              <w:t>ユークリッドの互除法の疑似コード</w:t>
+                            </w:r>
+                            <w:r>
+                              <w:br/>
+                            </w:r>
+                            <w:r>
+                              <w:rPr>
+                                <w:rFonts w:hint="eastAsia"/>
+                              </w:rPr>
+                              <w:t>出展：</w:t>
+                            </w:r>
+                            <w:r>
+                              <w:t>https://en.wikipedia.org/wiki/Euclidean_algorithm#Implementations</w:t>
+                            </w:r>
+                          </w:p>
+                        </w:txbxContent>
+                      </wps:txbx>
+                      <wps:bodyPr rot="0" spcFirstLastPara="0" vertOverflow="overflow" horzOverflow="overflow" vert="horz" wrap="square" lIns="0" tIns="0" rIns="0" bIns="0" numCol="1" spcCol="0" rtlCol="0" fromWordArt="0" anchor="t" anchorCtr="0" forceAA="0" compatLnSpc="1">
+                        <a:prstTxWarp prst="textNoShape">
+                          <a:avLst/>
+                        </a:prstTxWarp>
+                        <a:noAutofit/>
+                      </wps:bodyPr>
+                    </wps:wsp>
+                  </a:graphicData>
+                </a:graphic>
+                <wp14:sizeRelH relativeFrom="margin">
+                  <wp14:pctWidth>0</wp14:pctWidth>
+                </wp14:sizeRelH>
+                <wp14:sizeRelV relativeFrom="margin">
+                  <wp14:pctHeight>0</wp14:pctHeight>
+                </wp14:sizeRelV>
+              </wp:anchor>
+            </w:drawing>
+          </mc:Choice>
+          <mc:Fallback>
+            <w:pict>
+              <v:shapetype id="_x0000_t202" coordsize="21600,21600" o:spt="202" path="m,l,21600r21600,l21600,xe">
+                <v:stroke joinstyle="miter"/>
+                <v:path gradientshapeok="t" o:connecttype="rect"/>
+              </v:shapetype>
+              <v:shape id="Text Box 1" o:spid="_x0000_s1026" type="#_x0000_t202" style="position:absolute;left:0;text-align:left;margin-left:-6.25pt;margin-top:53.95pt;width:312.4pt;height:25.05pt;z-index:251661312;visibility:visible;mso-wrap-style:square;mso-width-percent:0;mso-height-percent:0;mso-wrap-distance-left:9pt;mso-wrap-distance-top:0;mso-wrap-distance-right:9pt;mso-wrap-distance-bottom:0;mso-position-horizontal:absolute;mso-position-horizontal-relative:text;mso-position-vertical:absolute;mso-position-vertical-relative:text;mso-width-percent:0;mso-height-percent:0;mso-width-relative:margin;mso-height-relative:margin;v-text-anchor:top" o:gfxdata="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" stroked="f">
+                <v:textbox inset="0,0,0,0">
+                  <w:txbxContent>
+                    <w:p>
+                      <w:pPr>
+                        <w:pStyle w:val="Caption"/>
+                      </w:pPr>
+                      <w:r>
+                        <w:rPr>
+                          <w:rFonts w:hint="eastAsia"/>
+                        </w:rPr>
+                        <w:t>表</w:t>
+                      </w:r>
+                      <w:r>
+                        <w:rPr>
+                          <w:rFonts w:hint="eastAsia"/>
+                        </w:rPr>
+                        <w:t xml:space="preserve"> </w:t>
+                      </w:r>
+                      <w:r>
+                        <w:fldChar w:fldCharType="begin"/>
+                      </w:r>
+                      <w:r>
+                        <w:instrText xml:space="preserve"> </w:instrText>
+                      </w:r>
+                      <w:r>
+                        <w:rPr>
+                          <w:rFonts w:hint="eastAsia"/>
+                        </w:rPr>
+                        <w:instrText xml:space="preserve">SEQ </w:instrText>
+                      </w:r>
+                      <w:r>
+                        <w:rPr>
+                          <w:rFonts w:hint="eastAsia"/>
+                        </w:rPr>
+                        <w:instrText>表</w:instrText>
+                      </w:r>
+                      <w:r>
+                        <w:rPr>
+                          <w:rFonts w:hint="eastAsia"/>
+                        </w:rPr>
+                        <w:instrText xml:space="preserve"> \* ARABIC</w:instrText>
+                      </w:r>
+                      <w:r>
+                        <w:instrText xml:space="preserve"> </w:instrText>
+                      </w:r>
+                      <w:r>
+                        <w:fldChar w:fldCharType="separate"/>
+                      </w:r>
+                      <w:r>
+                        <w:rPr>
+                          <w:noProof/>
+                        </w:rPr>
+                        <w:t>1</w:t>
+                      </w:r>
+                      <w:r>
+                        <w:fldChar w:fldCharType="end"/>
+                      </w:r>
+                      <w:r>
+                        <w:rPr>
+                          <w:rFonts w:hint="eastAsia"/>
+                        </w:rPr>
+                        <w:t xml:space="preserve">　</w:t>
+                      </w:r>
+                      <w:r>
+                        <w:rPr>
+                          <w:rFonts w:hint="eastAsia"/>
+                        </w:rPr>
+                        <w:t>ユークリッドの互除法の疑似コード</w:t>
+                      </w:r>
+                      <w:r>
+                        <w:br/>
+                      </w:r>
+                      <w:r>
+                        <w:rPr>
+                          <w:rFonts w:hint="eastAsia"/>
+                        </w:rPr>
+                        <w:t>出展：</w:t>
+                      </w:r>
+                      <w:r>
+                        <w:t>https://en.wikipedia.org/wiki/Euclidean_algorithm#Implementations</w:t>
+                      </w:r>
+                    </w:p>
+                  </w:txbxContent>
+                </v:textbox>
+              </v:shape>
+            </w:pict>
+          </mc:Fallback>
+        </mc:AlternateContent>
+      </w:r>
+      <w:r>
+        <w:rPr>
+          <w:rFonts w:ascii="Yu Mincho" w:eastAsia="Yu Mincho" w:hAnsi="Yu Mincho" w:hint="eastAsia"/>
+        </w:rPr>
+        <w:t xml:space="preserve">　</w:t>
+      </w:r>
+      <w:r>
+        <w:rPr>
+          <w:rFonts w:ascii="Yu Mincho" w:eastAsia="Yu Mincho" w:hAnsi="Yu Mincho" w:hint="eastAsia"/>
+        </w:rPr>
+        <w:t>課題１１－１では、指示通り、</w:t>
+      </w:r>
+      <w:r>
+        <w:rPr>
+          <w:rFonts w:ascii="Yu Mincho" w:eastAsia="Yu Mincho" w:hAnsi="Yu Mincho" w:hint="eastAsia"/>
+        </w:rPr>
+        <w:t>ユークリッドの互除法で、ｇｃｄを計算する関数を作った。ウィキペディアからの</w:t>
+      </w:r>
+      <w:r>
+        <w:rPr>
+          <w:rFonts w:ascii="Yu Mincho" w:eastAsia="Yu Mincho" w:hAnsi="Yu Mincho" w:hint="eastAsia"/>
+        </w:rPr>
+        <w:t>疑似コード</w:t>
+      </w:r>
+      <w:r>
+        <w:rPr>
+          <w:rFonts w:ascii="Yu Mincho" w:eastAsia="Yu Mincho" w:hAnsi="Yu Mincho" w:hint="eastAsia"/>
+        </w:rPr>
+        <w:t>に基づいた。</w:t>
+      </w:r>
     </w:p>
     <w:p>
       <w:pPr>
@@ -300,78 +537,3497 @@
         <w:jc w:val="both"/>
         <w:rPr>
           <w:rFonts w:ascii="Yu Mincho" w:eastAsia="Yu Mincho" w:hAnsi="Yu Mincho"/>
+          <w:lang w:val="de-AT"/>
+        </w:rPr>
+      </w:pPr>
+      <w:r>
+        <w:rPr>
+          <w:rFonts w:ascii="Courier New" w:eastAsia="Times New Roman" w:hAnsi="Courier New" w:cs="Courier New"/>
+          <w:b/>
+          <w:bCs/>
+          <w:noProof/>
+          <w:sz w:val="20"/>
+          <w:szCs w:val="20"/>
+        </w:rPr>
+        <mc:AlternateContent>
+          <mc:Choice Requires="wps">
+            <w:drawing>
+              <wp:anchor distT="0" distB="0" distL="114300" distR="114300" simplePos="0" relativeHeight="251659264" behindDoc="0" locked="0" layoutInCell="1" allowOverlap="1" wp14:anchorId="5875CE7C" wp14:editId="3A7F3D3E">
+                <wp:simplePos x="0" y="0"/>
+                <wp:positionH relativeFrom="column">
+                  <wp:posOffset>-69215</wp:posOffset>
+                </wp:positionH>
+                <wp:positionV relativeFrom="paragraph">
+                  <wp:posOffset>316865</wp:posOffset>
+                </wp:positionV>
+                <wp:extent cx="2233930" cy="1017270"/>
+                <wp:effectExtent l="0" t="0" r="13970" b="11430"/>
+                <wp:wrapNone/>
+                <wp:docPr id="307" name="Text Box 2"/>
+                <wp:cNvGraphicFramePr>
+                  <a:graphicFrameLocks xmlns:a="http://schemas.openxmlformats.org/drawingml/2006/main"/>
+                </wp:cNvGraphicFramePr>
+                <a:graphic xmlns:a="http://schemas.openxmlformats.org/drawingml/2006/main">
+                  <a:graphicData uri="http://schemas.microsoft.com/office/word/2010/wordprocessingShape">
+                    <wps:wsp>
+                      <wps:cNvSpPr txBox="1">
+                        <a:spLocks noChangeArrowheads="1"/>
+                      </wps:cNvSpPr>
+                      <wps:spPr bwMode="auto">
+                        <a:xfrm>
+                          <a:off x="0" y="0"/>
+                          <a:ext cx="2233930" cy="1017270"/>
+                        </a:xfrm>
+                        <a:prstGeom prst="rect">
+                          <a:avLst/>
+                        </a:prstGeom>
+                        <a:solidFill>
+                          <a:srgbClr val="FFFFFF"/>
+                        </a:solidFill>
+                        <a:ln w="9525">
+                          <a:solidFill>
+                            <a:srgbClr val="000000"/>
+                          </a:solidFill>
+                          <a:miter lim="800000"/>
+                          <a:headEnd/>
+                          <a:tailEnd/>
+                        </a:ln>
+                      </wps:spPr>
+                      <wps:txbx>
+                        <w:txbxContent>
+                          <w:p>
+                            <w:pPr>
+                              <w:pStyle w:val="HTMLPreformatted"/>
+                            </w:pPr>
+                            <w:proofErr w:type="gramStart"/>
+                            <w:r>
+                              <w:rPr>
+                                <w:b/>
+                                <w:bCs/>
+                              </w:rPr>
+                              <w:t>function</w:t>
+                            </w:r>
+                            <w:proofErr w:type="gramEnd"/>
+                            <w:r>
+                              <w:t xml:space="preserve"> </w:t>
+                            </w:r>
+                            <w:proofErr w:type="spellStart"/>
+                            <w:r>
+                              <w:t>gcd</w:t>
+                            </w:r>
+                            <w:proofErr w:type="spellEnd"/>
+                            <w:r>
+                              <w:t>(a, b)</w:t>
+                            </w:r>
+                          </w:p>
+                          <w:p>
+                            <w:pPr>
+                              <w:tabs>
+                                <w:tab w:val="left" w:pos="916"/>
+                                <w:tab w:val="left" w:pos="1832"/>
+                                <w:tab w:val="left" w:pos="2748"/>
+                                <w:tab w:val="left" w:pos="3664"/>
+                                <w:tab w:val="left" w:pos="4580"/>
+                                <w:tab w:val="left" w:pos="5496"/>
+                                <w:tab w:val="left" w:pos="6412"/>
+                                <w:tab w:val="left" w:pos="7328"/>
+                                <w:tab w:val="left" w:pos="8244"/>
+                                <w:tab w:val="left" w:pos="9160"/>
+                                <w:tab w:val="left" w:pos="10076"/>
+                                <w:tab w:val="left" w:pos="10992"/>
+                                <w:tab w:val="left" w:pos="11908"/>
+                                <w:tab w:val="left" w:pos="12824"/>
+                                <w:tab w:val="left" w:pos="13740"/>
+                                <w:tab w:val="left" w:pos="14656"/>
+                              </w:tabs>
+                              <w:spacing w:after="0" w:line="240" w:lineRule="auto"/>
+                              <w:jc w:val="center"/>
+                              <w:rPr>
+                                <w:rFonts w:ascii="Courier New" w:eastAsia="Times New Roman" w:hAnsi="Courier New" w:cs="Courier New"/>
+                                <w:sz w:val="20"/>
+                                <w:szCs w:val="20"/>
+                              </w:rPr>
+                            </w:pPr>
+                            <w:proofErr w:type="gramStart"/>
+                            <w:r>
+                              <w:rPr>
+                                <w:rFonts w:ascii="Courier New" w:eastAsia="Times New Roman" w:hAnsi="Courier New" w:cs="Courier New"/>
+                                <w:b/>
+                                <w:bCs/>
+                                <w:sz w:val="20"/>
+                                <w:szCs w:val="20"/>
+                              </w:rPr>
+                              <w:t>while</w:t>
+                            </w:r>
+                            <w:proofErr w:type="gramEnd"/>
+                            <w:r>
+                              <w:rPr>
+                                <w:rFonts w:ascii="Courier New" w:eastAsia="Times New Roman" w:hAnsi="Courier New" w:cs="Courier New"/>
+                                <w:sz w:val="20"/>
+                                <w:szCs w:val="20"/>
+                              </w:rPr>
+                              <w:t xml:space="preserve"> b ≠ 0</w:t>
+                            </w:r>
+                          </w:p>
+                          <w:p>
+                            <w:pPr>
+                              <w:tabs>
+                                <w:tab w:val="left" w:pos="916"/>
+                                <w:tab w:val="left" w:pos="1832"/>
+                                <w:tab w:val="left" w:pos="2748"/>
+                                <w:tab w:val="left" w:pos="3664"/>
+                                <w:tab w:val="left" w:pos="4580"/>
+                                <w:tab w:val="left" w:pos="5496"/>
+                                <w:tab w:val="left" w:pos="6412"/>
+                                <w:tab w:val="left" w:pos="7328"/>
+                                <w:tab w:val="left" w:pos="8244"/>
+                                <w:tab w:val="left" w:pos="9160"/>
+                                <w:tab w:val="left" w:pos="10076"/>
+                                <w:tab w:val="left" w:pos="10992"/>
+                                <w:tab w:val="left" w:pos="11908"/>
+                                <w:tab w:val="left" w:pos="12824"/>
+                                <w:tab w:val="left" w:pos="13740"/>
+                                <w:tab w:val="left" w:pos="14656"/>
+                              </w:tabs>
+                              <w:spacing w:after="0" w:line="240" w:lineRule="auto"/>
+                              <w:rPr>
+                                <w:rFonts w:ascii="Courier New" w:eastAsia="Times New Roman" w:hAnsi="Courier New" w:cs="Courier New"/>
+                                <w:sz w:val="20"/>
+                                <w:szCs w:val="20"/>
+                              </w:rPr>
+                            </w:pPr>
+                            <w:r>
+                              <w:rPr>
+                                <w:rFonts w:ascii="Courier New" w:eastAsia="Times New Roman" w:hAnsi="Courier New" w:cs="Courier New"/>
+                                <w:sz w:val="20"/>
+                                <w:szCs w:val="20"/>
+                              </w:rPr>
+                              <w:t xml:space="preserve">       </w:t>
+                            </w:r>
+                            <w:proofErr w:type="gramStart"/>
+                            <w:r>
+                              <w:rPr>
+                                <w:rFonts w:ascii="Courier New" w:eastAsia="Times New Roman" w:hAnsi="Courier New" w:cs="Courier New"/>
+                                <w:sz w:val="20"/>
+                                <w:szCs w:val="20"/>
+                              </w:rPr>
+                              <w:t>t</w:t>
+                            </w:r>
+                            <w:proofErr w:type="gramEnd"/>
+                            <w:r>
+                              <w:rPr>
+                                <w:rFonts w:ascii="Courier New" w:eastAsia="Times New Roman" w:hAnsi="Courier New" w:cs="Courier New"/>
+                                <w:sz w:val="20"/>
+                                <w:szCs w:val="20"/>
+                              </w:rPr>
+                              <w:t xml:space="preserve"> := b; </w:t>
+                            </w:r>
+                          </w:p>
+                          <w:p>
+                            <w:pPr>
+                              <w:tabs>
+                                <w:tab w:val="left" w:pos="916"/>
+                                <w:tab w:val="left" w:pos="1832"/>
+                                <w:tab w:val="left" w:pos="2748"/>
+                                <w:tab w:val="left" w:pos="3664"/>
+                                <w:tab w:val="left" w:pos="4580"/>
+                                <w:tab w:val="left" w:pos="5496"/>
+                                <w:tab w:val="left" w:pos="6412"/>
+                                <w:tab w:val="left" w:pos="7328"/>
+                                <w:tab w:val="left" w:pos="8244"/>
+                                <w:tab w:val="left" w:pos="9160"/>
+                                <w:tab w:val="left" w:pos="10076"/>
+                                <w:tab w:val="left" w:pos="10992"/>
+                                <w:tab w:val="left" w:pos="11908"/>
+                                <w:tab w:val="left" w:pos="12824"/>
+                                <w:tab w:val="left" w:pos="13740"/>
+                                <w:tab w:val="left" w:pos="14656"/>
+                              </w:tabs>
+                              <w:spacing w:after="0" w:line="240" w:lineRule="auto"/>
+                              <w:rPr>
+                                <w:rFonts w:ascii="Courier New" w:eastAsia="Times New Roman" w:hAnsi="Courier New" w:cs="Courier New"/>
+                                <w:sz w:val="20"/>
+                                <w:szCs w:val="20"/>
+                              </w:rPr>
+                            </w:pPr>
+                            <w:r>
+                              <w:rPr>
+                                <w:rFonts w:ascii="Courier New" w:eastAsia="Times New Roman" w:hAnsi="Courier New" w:cs="Courier New"/>
+                                <w:sz w:val="20"/>
+                                <w:szCs w:val="20"/>
+                              </w:rPr>
+                              <w:t xml:space="preserve">       </w:t>
+                            </w:r>
+                            <w:proofErr w:type="gramStart"/>
+                            <w:r>
+                              <w:rPr>
+                                <w:rFonts w:ascii="Courier New" w:eastAsia="Times New Roman" w:hAnsi="Courier New" w:cs="Courier New"/>
+                                <w:sz w:val="20"/>
+                                <w:szCs w:val="20"/>
+                              </w:rPr>
+                              <w:t>b</w:t>
+                            </w:r>
+                            <w:proofErr w:type="gramEnd"/>
+                            <w:r>
+                              <w:rPr>
+                                <w:rFonts w:ascii="Courier New" w:eastAsia="Times New Roman" w:hAnsi="Courier New" w:cs="Courier New"/>
+                                <w:sz w:val="20"/>
+                                <w:szCs w:val="20"/>
+                              </w:rPr>
+                              <w:t xml:space="preserve"> := a </w:t>
+                            </w:r>
+                            <w:r>
+                              <w:rPr>
+                                <w:rFonts w:ascii="Courier New" w:eastAsia="Times New Roman" w:hAnsi="Courier New" w:cs="Courier New"/>
+                                <w:b/>
+                                <w:bCs/>
+                                <w:sz w:val="20"/>
+                                <w:szCs w:val="20"/>
+                              </w:rPr>
+                              <w:t>mod</w:t>
+                            </w:r>
+                            <w:r>
+                              <w:rPr>
+                                <w:rFonts w:ascii="Courier New" w:eastAsia="Times New Roman" w:hAnsi="Courier New" w:cs="Courier New"/>
+                                <w:sz w:val="20"/>
+                                <w:szCs w:val="20"/>
+                              </w:rPr>
+                              <w:t xml:space="preserve"> b; </w:t>
+                            </w:r>
+                          </w:p>
+                          <w:p>
+                            <w:pPr>
+                              <w:tabs>
+                                <w:tab w:val="left" w:pos="916"/>
+                                <w:tab w:val="left" w:pos="1832"/>
+                                <w:tab w:val="left" w:pos="2748"/>
+                                <w:tab w:val="left" w:pos="3664"/>
+                                <w:tab w:val="left" w:pos="4580"/>
+                                <w:tab w:val="left" w:pos="5496"/>
+                                <w:tab w:val="left" w:pos="6412"/>
+                                <w:tab w:val="left" w:pos="7328"/>
+                                <w:tab w:val="left" w:pos="8244"/>
+                                <w:tab w:val="left" w:pos="9160"/>
+                                <w:tab w:val="left" w:pos="10076"/>
+                                <w:tab w:val="left" w:pos="10992"/>
+                                <w:tab w:val="left" w:pos="11908"/>
+                                <w:tab w:val="left" w:pos="12824"/>
+                                <w:tab w:val="left" w:pos="13740"/>
+                                <w:tab w:val="left" w:pos="14656"/>
+                              </w:tabs>
+                              <w:spacing w:after="0" w:line="240" w:lineRule="auto"/>
+                              <w:rPr>
+                                <w:rFonts w:ascii="Courier New" w:eastAsia="Times New Roman" w:hAnsi="Courier New" w:cs="Courier New"/>
+                                <w:sz w:val="20"/>
+                                <w:szCs w:val="20"/>
+                              </w:rPr>
+                            </w:pPr>
+                            <w:r>
+                              <w:rPr>
+                                <w:rFonts w:ascii="Courier New" w:eastAsia="Times New Roman" w:hAnsi="Courier New" w:cs="Courier New"/>
+                                <w:sz w:val="20"/>
+                                <w:szCs w:val="20"/>
+                              </w:rPr>
+                              <w:t xml:space="preserve">       </w:t>
+                            </w:r>
+                            <w:proofErr w:type="gramStart"/>
+                            <w:r>
+                              <w:rPr>
+                                <w:rFonts w:ascii="Courier New" w:eastAsia="Times New Roman" w:hAnsi="Courier New" w:cs="Courier New"/>
+                                <w:sz w:val="20"/>
+                                <w:szCs w:val="20"/>
+                              </w:rPr>
+                              <w:t>a</w:t>
+                            </w:r>
+                            <w:proofErr w:type="gramEnd"/>
+                            <w:r>
+                              <w:rPr>
+                                <w:rFonts w:ascii="Courier New" w:eastAsia="Times New Roman" w:hAnsi="Courier New" w:cs="Courier New"/>
+                                <w:sz w:val="20"/>
+                                <w:szCs w:val="20"/>
+                              </w:rPr>
+                              <w:t xml:space="preserve"> := t; </w:t>
+                            </w:r>
+                          </w:p>
+                          <w:p>
+                            <w:pPr>
+                              <w:tabs>
+                                <w:tab w:val="left" w:pos="916"/>
+                                <w:tab w:val="left" w:pos="1832"/>
+                                <w:tab w:val="left" w:pos="2748"/>
+                                <w:tab w:val="left" w:pos="3664"/>
+                                <w:tab w:val="left" w:pos="4580"/>
+                                <w:tab w:val="left" w:pos="5496"/>
+                                <w:tab w:val="left" w:pos="6412"/>
+                                <w:tab w:val="left" w:pos="7328"/>
+                                <w:tab w:val="left" w:pos="8244"/>
+                                <w:tab w:val="left" w:pos="9160"/>
+                                <w:tab w:val="left" w:pos="10076"/>
+                                <w:tab w:val="left" w:pos="10992"/>
+                                <w:tab w:val="left" w:pos="11908"/>
+                                <w:tab w:val="left" w:pos="12824"/>
+                                <w:tab w:val="left" w:pos="13740"/>
+                                <w:tab w:val="left" w:pos="14656"/>
+                              </w:tabs>
+                              <w:spacing w:after="0" w:line="240" w:lineRule="auto"/>
+                              <w:rPr>
+                                <w:rFonts w:ascii="Courier New" w:eastAsia="Times New Roman" w:hAnsi="Courier New" w:cs="Courier New"/>
+                                <w:sz w:val="20"/>
+                                <w:szCs w:val="20"/>
+                              </w:rPr>
+                            </w:pPr>
+                            <w:r>
+                              <w:rPr>
+                                <w:rFonts w:ascii="Courier New" w:eastAsia="Times New Roman" w:hAnsi="Courier New" w:cs="Courier New"/>
+                                <w:sz w:val="20"/>
+                                <w:szCs w:val="20"/>
+                              </w:rPr>
+                              <w:t xml:space="preserve">    </w:t>
+                            </w:r>
+                            <w:proofErr w:type="gramStart"/>
+                            <w:r>
+                              <w:rPr>
+                                <w:rFonts w:ascii="Courier New" w:eastAsia="Times New Roman" w:hAnsi="Courier New" w:cs="Courier New"/>
+                                <w:b/>
+                                <w:bCs/>
+                                <w:sz w:val="20"/>
+                                <w:szCs w:val="20"/>
+                              </w:rPr>
+                              <w:t>return</w:t>
+                            </w:r>
+                            <w:proofErr w:type="gramEnd"/>
+                            <w:r>
+                              <w:rPr>
+                                <w:rFonts w:ascii="Courier New" w:eastAsia="Times New Roman" w:hAnsi="Courier New" w:cs="Courier New"/>
+                                <w:sz w:val="20"/>
+                                <w:szCs w:val="20"/>
+                              </w:rPr>
+                              <w:t xml:space="preserve"> a;</w:t>
+                            </w:r>
+                          </w:p>
+                          <w:p/>
+                        </w:txbxContent>
+                      </wps:txbx>
+                      <wps:bodyPr rot="0" vert="horz" wrap="square" lIns="91440" tIns="45720" rIns="91440" bIns="45720" anchor="t" anchorCtr="0">
+                        <a:noAutofit/>
+                      </wps:bodyPr>
+                    </wps:wsp>
+                  </a:graphicData>
+                </a:graphic>
+                <wp14:sizeRelH relativeFrom="margin">
+                  <wp14:pctWidth>0</wp14:pctWidth>
+                </wp14:sizeRelH>
+                <wp14:sizeRelV relativeFrom="margin">
+                  <wp14:pctHeight>0</wp14:pctHeight>
+                </wp14:sizeRelV>
+              </wp:anchor>
+            </w:drawing>
+          </mc:Choice>
+          <mc:Fallback>
+            <w:pict>
+              <v:shape id="Text Box 2" o:spid="_x0000_s1027" type="#_x0000_t202" style="position:absolute;left:0;text-align:left;margin-left:-5.45pt;margin-top:24.95pt;width:175.9pt;height:80.1pt;z-index:251659264;visibility:visible;mso-wrap-style:square;mso-width-percent:0;mso-height-percent:0;mso-wrap-distance-left:9pt;mso-wrap-distance-top:0;mso-wrap-distance-right:9pt;mso-wrap-distance-bottom:0;mso-position-horizontal:absolute;mso-position-horizontal-relative:text;mso-position-vertical:absolute;mso-position-vertical-relative:text;mso-width-percent:0;mso-height-percent:0;mso-width-relative:margin;mso-height-relative:margin;v-text-anchor:top" o:gfxdata="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">
+                <v:textbox>
+                  <w:txbxContent>
+                    <w:p>
+                      <w:pPr>
+                        <w:pStyle w:val="HTMLPreformatted"/>
+                      </w:pPr>
+                      <w:proofErr w:type="gramStart"/>
+                      <w:r>
+                        <w:rPr>
+                          <w:b/>
+                          <w:bCs/>
+                        </w:rPr>
+                        <w:t>function</w:t>
+                      </w:r>
+                      <w:proofErr w:type="gramEnd"/>
+                      <w:r>
+                        <w:t xml:space="preserve"> </w:t>
+                      </w:r>
+                      <w:proofErr w:type="spellStart"/>
+                      <w:r>
+                        <w:t>gcd</w:t>
+                      </w:r>
+                      <w:proofErr w:type="spellEnd"/>
+                      <w:r>
+                        <w:t>(a, b)</w:t>
+                      </w:r>
+                    </w:p>
+                    <w:p>
+                      <w:pPr>
+                        <w:tabs>
+                          <w:tab w:val="left" w:pos="916"/>
+                          <w:tab w:val="left" w:pos="1832"/>
+                          <w:tab w:val="left" w:pos="2748"/>
+                          <w:tab w:val="left" w:pos="3664"/>
+                          <w:tab w:val="left" w:pos="4580"/>
+                          <w:tab w:val="left" w:pos="5496"/>
+                          <w:tab w:val="left" w:pos="6412"/>
+                          <w:tab w:val="left" w:pos="7328"/>
+                          <w:tab w:val="left" w:pos="8244"/>
+                          <w:tab w:val="left" w:pos="9160"/>
+                          <w:tab w:val="left" w:pos="10076"/>
+                          <w:tab w:val="left" w:pos="10992"/>
+                          <w:tab w:val="left" w:pos="11908"/>
+                          <w:tab w:val="left" w:pos="12824"/>
+                          <w:tab w:val="left" w:pos="13740"/>
+                          <w:tab w:val="left" w:pos="14656"/>
+                        </w:tabs>
+                        <w:spacing w:after="0" w:line="240" w:lineRule="auto"/>
+                        <w:jc w:val="center"/>
+                        <w:rPr>
+                          <w:rFonts w:ascii="Courier New" w:eastAsia="Times New Roman" w:hAnsi="Courier New" w:cs="Courier New"/>
+                          <w:sz w:val="20"/>
+                          <w:szCs w:val="20"/>
+                        </w:rPr>
+                      </w:pPr>
+                      <w:proofErr w:type="gramStart"/>
+                      <w:r>
+                        <w:rPr>
+                          <w:rFonts w:ascii="Courier New" w:eastAsia="Times New Roman" w:hAnsi="Courier New" w:cs="Courier New"/>
+                          <w:b/>
+                          <w:bCs/>
+                          <w:sz w:val="20"/>
+                          <w:szCs w:val="20"/>
+                        </w:rPr>
+                        <w:t>while</w:t>
+                      </w:r>
+                      <w:proofErr w:type="gramEnd"/>
+                      <w:r>
+                        <w:rPr>
+                          <w:rFonts w:ascii="Courier New" w:eastAsia="Times New Roman" w:hAnsi="Courier New" w:cs="Courier New"/>
+                          <w:sz w:val="20"/>
+                          <w:szCs w:val="20"/>
+                        </w:rPr>
+                        <w:t xml:space="preserve"> b ≠ 0</w:t>
+                      </w:r>
+                    </w:p>
+                    <w:p>
+                      <w:pPr>
+                        <w:tabs>
+                          <w:tab w:val="left" w:pos="916"/>
+                          <w:tab w:val="left" w:pos="1832"/>
+                          <w:tab w:val="left" w:pos="2748"/>
+                          <w:tab w:val="left" w:pos="3664"/>
+                          <w:tab w:val="left" w:pos="4580"/>
+                          <w:tab w:val="left" w:pos="5496"/>
+                          <w:tab w:val="left" w:pos="6412"/>
+                          <w:tab w:val="left" w:pos="7328"/>
+                          <w:tab w:val="left" w:pos="8244"/>
+                          <w:tab w:val="left" w:pos="9160"/>
+                          <w:tab w:val="left" w:pos="10076"/>
+                          <w:tab w:val="left" w:pos="10992"/>
+                          <w:tab w:val="left" w:pos="11908"/>
+                          <w:tab w:val="left" w:pos="12824"/>
+                          <w:tab w:val="left" w:pos="13740"/>
+                          <w:tab w:val="left" w:pos="14656"/>
+                        </w:tabs>
+                        <w:spacing w:after="0" w:line="240" w:lineRule="auto"/>
+                        <w:rPr>
+                          <w:rFonts w:ascii="Courier New" w:eastAsia="Times New Roman" w:hAnsi="Courier New" w:cs="Courier New"/>
+                          <w:sz w:val="20"/>
+                          <w:szCs w:val="20"/>
+                        </w:rPr>
+                      </w:pPr>
+                      <w:r>
+                        <w:rPr>
+                          <w:rFonts w:ascii="Courier New" w:eastAsia="Times New Roman" w:hAnsi="Courier New" w:cs="Courier New"/>
+                          <w:sz w:val="20"/>
+                          <w:szCs w:val="20"/>
+                        </w:rPr>
+                        <w:t xml:space="preserve">       </w:t>
+                      </w:r>
+                      <w:proofErr w:type="gramStart"/>
+                      <w:r>
+                        <w:rPr>
+                          <w:rFonts w:ascii="Courier New" w:eastAsia="Times New Roman" w:hAnsi="Courier New" w:cs="Courier New"/>
+                          <w:sz w:val="20"/>
+                          <w:szCs w:val="20"/>
+                        </w:rPr>
+                        <w:t>t</w:t>
+                      </w:r>
+                      <w:proofErr w:type="gramEnd"/>
+                      <w:r>
+                        <w:rPr>
+                          <w:rFonts w:ascii="Courier New" w:eastAsia="Times New Roman" w:hAnsi="Courier New" w:cs="Courier New"/>
+                          <w:sz w:val="20"/>
+                          <w:szCs w:val="20"/>
+                        </w:rPr>
+                        <w:t xml:space="preserve"> := b; </w:t>
+                      </w:r>
+                    </w:p>
+                    <w:p>
+                      <w:pPr>
+                        <w:tabs>
+                          <w:tab w:val="left" w:pos="916"/>
+                          <w:tab w:val="left" w:pos="1832"/>
+                          <w:tab w:val="left" w:pos="2748"/>
+                          <w:tab w:val="left" w:pos="3664"/>
+                          <w:tab w:val="left" w:pos="4580"/>
+                          <w:tab w:val="left" w:pos="5496"/>
+                          <w:tab w:val="left" w:pos="6412"/>
+                          <w:tab w:val="left" w:pos="7328"/>
+                          <w:tab w:val="left" w:pos="8244"/>
+                          <w:tab w:val="left" w:pos="9160"/>
+                          <w:tab w:val="left" w:pos="10076"/>
+                          <w:tab w:val="left" w:pos="10992"/>
+                          <w:tab w:val="left" w:pos="11908"/>
+                          <w:tab w:val="left" w:pos="12824"/>
+                          <w:tab w:val="left" w:pos="13740"/>
+                          <w:tab w:val="left" w:pos="14656"/>
+                        </w:tabs>
+                        <w:spacing w:after="0" w:line="240" w:lineRule="auto"/>
+                        <w:rPr>
+                          <w:rFonts w:ascii="Courier New" w:eastAsia="Times New Roman" w:hAnsi="Courier New" w:cs="Courier New"/>
+                          <w:sz w:val="20"/>
+                          <w:szCs w:val="20"/>
+                        </w:rPr>
+                      </w:pPr>
+                      <w:r>
+                        <w:rPr>
+                          <w:rFonts w:ascii="Courier New" w:eastAsia="Times New Roman" w:hAnsi="Courier New" w:cs="Courier New"/>
+                          <w:sz w:val="20"/>
+                          <w:szCs w:val="20"/>
+                        </w:rPr>
+                        <w:t xml:space="preserve">       </w:t>
+                      </w:r>
+                      <w:proofErr w:type="gramStart"/>
+                      <w:r>
+                        <w:rPr>
+                          <w:rFonts w:ascii="Courier New" w:eastAsia="Times New Roman" w:hAnsi="Courier New" w:cs="Courier New"/>
+                          <w:sz w:val="20"/>
+                          <w:szCs w:val="20"/>
+                        </w:rPr>
+                        <w:t>b</w:t>
+                      </w:r>
+                      <w:proofErr w:type="gramEnd"/>
+                      <w:r>
+                        <w:rPr>
+                          <w:rFonts w:ascii="Courier New" w:eastAsia="Times New Roman" w:hAnsi="Courier New" w:cs="Courier New"/>
+                          <w:sz w:val="20"/>
+                          <w:szCs w:val="20"/>
+                        </w:rPr>
+                        <w:t xml:space="preserve"> := a </w:t>
+                      </w:r>
+                      <w:r>
+                        <w:rPr>
+                          <w:rFonts w:ascii="Courier New" w:eastAsia="Times New Roman" w:hAnsi="Courier New" w:cs="Courier New"/>
+                          <w:b/>
+                          <w:bCs/>
+                          <w:sz w:val="20"/>
+                          <w:szCs w:val="20"/>
+                        </w:rPr>
+                        <w:t>mod</w:t>
+                      </w:r>
+                      <w:r>
+                        <w:rPr>
+                          <w:rFonts w:ascii="Courier New" w:eastAsia="Times New Roman" w:hAnsi="Courier New" w:cs="Courier New"/>
+                          <w:sz w:val="20"/>
+                          <w:szCs w:val="20"/>
+                        </w:rPr>
+                        <w:t xml:space="preserve"> b; </w:t>
+                      </w:r>
+                    </w:p>
+                    <w:p>
+                      <w:pPr>
+                        <w:tabs>
+                          <w:tab w:val="left" w:pos="916"/>
+                          <w:tab w:val="left" w:pos="1832"/>
+                          <w:tab w:val="left" w:pos="2748"/>
+                          <w:tab w:val="left" w:pos="3664"/>
+                          <w:tab w:val="left" w:pos="4580"/>
+                          <w:tab w:val="left" w:pos="5496"/>
+                          <w:tab w:val="left" w:pos="6412"/>
+                          <w:tab w:val="left" w:pos="7328"/>
+                          <w:tab w:val="left" w:pos="8244"/>
+                          <w:tab w:val="left" w:pos="9160"/>
+                          <w:tab w:val="left" w:pos="10076"/>
+                          <w:tab w:val="left" w:pos="10992"/>
+                          <w:tab w:val="left" w:pos="11908"/>
+                          <w:tab w:val="left" w:pos="12824"/>
+                          <w:tab w:val="left" w:pos="13740"/>
+                          <w:tab w:val="left" w:pos="14656"/>
+                        </w:tabs>
+                        <w:spacing w:after="0" w:line="240" w:lineRule="auto"/>
+                        <w:rPr>
+                          <w:rFonts w:ascii="Courier New" w:eastAsia="Times New Roman" w:hAnsi="Courier New" w:cs="Courier New"/>
+                          <w:sz w:val="20"/>
+                          <w:szCs w:val="20"/>
+                        </w:rPr>
+                      </w:pPr>
+                      <w:r>
+                        <w:rPr>
+                          <w:rFonts w:ascii="Courier New" w:eastAsia="Times New Roman" w:hAnsi="Courier New" w:cs="Courier New"/>
+                          <w:sz w:val="20"/>
+                          <w:szCs w:val="20"/>
+                        </w:rPr>
+                        <w:t xml:space="preserve">       </w:t>
+                      </w:r>
+                      <w:proofErr w:type="gramStart"/>
+                      <w:r>
+                        <w:rPr>
+                          <w:rFonts w:ascii="Courier New" w:eastAsia="Times New Roman" w:hAnsi="Courier New" w:cs="Courier New"/>
+                          <w:sz w:val="20"/>
+                          <w:szCs w:val="20"/>
+                        </w:rPr>
+                        <w:t>a</w:t>
+                      </w:r>
+                      <w:proofErr w:type="gramEnd"/>
+                      <w:r>
+                        <w:rPr>
+                          <w:rFonts w:ascii="Courier New" w:eastAsia="Times New Roman" w:hAnsi="Courier New" w:cs="Courier New"/>
+                          <w:sz w:val="20"/>
+                          <w:szCs w:val="20"/>
+                        </w:rPr>
+                        <w:t xml:space="preserve"> := t; </w:t>
+                      </w:r>
+                    </w:p>
+                    <w:p>
+                      <w:pPr>
+                        <w:tabs>
+                          <w:tab w:val="left" w:pos="916"/>
+                          <w:tab w:val="left" w:pos="1832"/>
+                          <w:tab w:val="left" w:pos="2748"/>
+                          <w:tab w:val="left" w:pos="3664"/>
+                          <w:tab w:val="left" w:pos="4580"/>
+                          <w:tab w:val="left" w:pos="5496"/>
+                          <w:tab w:val="left" w:pos="6412"/>
+                          <w:tab w:val="left" w:pos="7328"/>
+                          <w:tab w:val="left" w:pos="8244"/>
+                          <w:tab w:val="left" w:pos="9160"/>
+                          <w:tab w:val="left" w:pos="10076"/>
+                          <w:tab w:val="left" w:pos="10992"/>
+                          <w:tab w:val="left" w:pos="11908"/>
+                          <w:tab w:val="left" w:pos="12824"/>
+                          <w:tab w:val="left" w:pos="13740"/>
+                          <w:tab w:val="left" w:pos="14656"/>
+                        </w:tabs>
+                        <w:spacing w:after="0" w:line="240" w:lineRule="auto"/>
+                        <w:rPr>
+                          <w:rFonts w:ascii="Courier New" w:eastAsia="Times New Roman" w:hAnsi="Courier New" w:cs="Courier New"/>
+                          <w:sz w:val="20"/>
+                          <w:szCs w:val="20"/>
+                        </w:rPr>
+                      </w:pPr>
+                      <w:r>
+                        <w:rPr>
+                          <w:rFonts w:ascii="Courier New" w:eastAsia="Times New Roman" w:hAnsi="Courier New" w:cs="Courier New"/>
+                          <w:sz w:val="20"/>
+                          <w:szCs w:val="20"/>
+                        </w:rPr>
+                        <w:t xml:space="preserve">    </w:t>
+                      </w:r>
+                      <w:proofErr w:type="gramStart"/>
+                      <w:r>
+                        <w:rPr>
+                          <w:rFonts w:ascii="Courier New" w:eastAsia="Times New Roman" w:hAnsi="Courier New" w:cs="Courier New"/>
+                          <w:b/>
+                          <w:bCs/>
+                          <w:sz w:val="20"/>
+                          <w:szCs w:val="20"/>
+                        </w:rPr>
+                        <w:t>return</w:t>
+                      </w:r>
+                      <w:proofErr w:type="gramEnd"/>
+                      <w:r>
+                        <w:rPr>
+                          <w:rFonts w:ascii="Courier New" w:eastAsia="Times New Roman" w:hAnsi="Courier New" w:cs="Courier New"/>
+                          <w:sz w:val="20"/>
+                          <w:szCs w:val="20"/>
+                        </w:rPr>
+                        <w:t xml:space="preserve"> a;</w:t>
+                      </w:r>
+                    </w:p>
+                    <w:p/>
+                  </w:txbxContent>
+                </v:textbox>
+              </v:shape>
+            </w:pict>
+          </mc:Fallback>
+        </mc:AlternateContent>
+      </w:r>
+    </w:p>
+    <w:p>
+      <w:pPr>
+        <w:spacing w:after="0" w:line="360" w:lineRule="auto"/>
+        <w:jc w:val="both"/>
+        <w:rPr>
+          <w:rFonts w:ascii="Yu Mincho" w:eastAsia="Yu Mincho" w:hAnsi="Yu Mincho" w:hint="eastAsia"/>
+          <w:b/>
         </w:rPr>
       </w:pPr>
     </w:p>
     <w:p>
       <w:pPr>
+        <w:tabs>
+          <w:tab w:val="left" w:pos="916"/>
+          <w:tab w:val="left" w:pos="1832"/>
+          <w:tab w:val="left" w:pos="2748"/>
+          <w:tab w:val="left" w:pos="3664"/>
+          <w:tab w:val="left" w:pos="4580"/>
+          <w:tab w:val="left" w:pos="5496"/>
+          <w:tab w:val="left" w:pos="6412"/>
+          <w:tab w:val="left" w:pos="7328"/>
+          <w:tab w:val="left" w:pos="8244"/>
+          <w:tab w:val="left" w:pos="9160"/>
+          <w:tab w:val="left" w:pos="10076"/>
+          <w:tab w:val="left" w:pos="10992"/>
+          <w:tab w:val="left" w:pos="11908"/>
+          <w:tab w:val="left" w:pos="12824"/>
+          <w:tab w:val="left" w:pos="13740"/>
+          <w:tab w:val="left" w:pos="14656"/>
+        </w:tabs>
+        <w:spacing w:after="0" w:line="240" w:lineRule="auto"/>
         <w:rPr>
           <w:rFonts w:ascii="Yu Mincho" w:eastAsia="Yu Mincho" w:hAnsi="Yu Mincho"/>
         </w:rPr>
       </w:pPr>
-      <w:r>
+    </w:p>
+    <w:p>
+      <w:pPr>
+        <w:tabs>
+          <w:tab w:val="left" w:pos="916"/>
+          <w:tab w:val="left" w:pos="1832"/>
+          <w:tab w:val="left" w:pos="2748"/>
+          <w:tab w:val="left" w:pos="3664"/>
+          <w:tab w:val="left" w:pos="4580"/>
+          <w:tab w:val="left" w:pos="5496"/>
+          <w:tab w:val="left" w:pos="6412"/>
+          <w:tab w:val="left" w:pos="7328"/>
+          <w:tab w:val="left" w:pos="8244"/>
+          <w:tab w:val="left" w:pos="9160"/>
+          <w:tab w:val="left" w:pos="10076"/>
+          <w:tab w:val="left" w:pos="10992"/>
+          <w:tab w:val="left" w:pos="11908"/>
+          <w:tab w:val="left" w:pos="12824"/>
+          <w:tab w:val="left" w:pos="13740"/>
+          <w:tab w:val="left" w:pos="14656"/>
+        </w:tabs>
+        <w:spacing w:after="0" w:line="240" w:lineRule="auto"/>
         <w:rPr>
           <w:rFonts w:ascii="Yu Mincho" w:eastAsia="Yu Mincho" w:hAnsi="Yu Mincho"/>
         </w:rPr>
-        <w:br w:type="page"/>
-      </w:r>
-      <w:r>
+      </w:pPr>
+    </w:p>
+    <w:p>
+      <w:pPr>
+        <w:tabs>
+          <w:tab w:val="left" w:pos="916"/>
+          <w:tab w:val="left" w:pos="1832"/>
+          <w:tab w:val="left" w:pos="2748"/>
+          <w:tab w:val="left" w:pos="3664"/>
+          <w:tab w:val="left" w:pos="4580"/>
+          <w:tab w:val="left" w:pos="5496"/>
+          <w:tab w:val="left" w:pos="6412"/>
+          <w:tab w:val="left" w:pos="7328"/>
+          <w:tab w:val="left" w:pos="8244"/>
+          <w:tab w:val="left" w:pos="9160"/>
+          <w:tab w:val="left" w:pos="10076"/>
+          <w:tab w:val="left" w:pos="10992"/>
+          <w:tab w:val="left" w:pos="11908"/>
+          <w:tab w:val="left" w:pos="12824"/>
+          <w:tab w:val="left" w:pos="13740"/>
+          <w:tab w:val="left" w:pos="14656"/>
+        </w:tabs>
+        <w:spacing w:after="0" w:line="240" w:lineRule="auto"/>
         <w:rPr>
           <w:rFonts w:ascii="Yu Mincho" w:eastAsia="Yu Mincho" w:hAnsi="Yu Mincho"/>
         </w:rPr>
+      </w:pPr>
+    </w:p>
+    <w:p>
+      <w:pPr>
+        <w:tabs>
+          <w:tab w:val="left" w:pos="916"/>
+          <w:tab w:val="left" w:pos="1832"/>
+          <w:tab w:val="left" w:pos="2748"/>
+          <w:tab w:val="left" w:pos="3664"/>
+          <w:tab w:val="left" w:pos="4580"/>
+          <w:tab w:val="left" w:pos="5496"/>
+          <w:tab w:val="left" w:pos="6412"/>
+          <w:tab w:val="left" w:pos="7328"/>
+          <w:tab w:val="left" w:pos="8244"/>
+          <w:tab w:val="left" w:pos="9160"/>
+          <w:tab w:val="left" w:pos="10076"/>
+          <w:tab w:val="left" w:pos="10992"/>
+          <w:tab w:val="left" w:pos="11908"/>
+          <w:tab w:val="left" w:pos="12824"/>
+          <w:tab w:val="left" w:pos="13740"/>
+          <w:tab w:val="left" w:pos="14656"/>
+        </w:tabs>
+        <w:spacing w:after="0" w:line="240" w:lineRule="auto"/>
+        <w:rPr>
+          <w:rFonts w:ascii="Yu Mincho" w:eastAsia="Yu Mincho" w:hAnsi="Yu Mincho"/>
+          <w:sz w:val="2"/>
+        </w:rPr>
+      </w:pPr>
+    </w:p>
+    <w:p>
+      <w:pPr>
+        <w:tabs>
+          <w:tab w:val="left" w:pos="916"/>
+          <w:tab w:val="left" w:pos="1832"/>
+          <w:tab w:val="left" w:pos="2748"/>
+          <w:tab w:val="left" w:pos="3664"/>
+          <w:tab w:val="left" w:pos="4580"/>
+          <w:tab w:val="left" w:pos="5496"/>
+          <w:tab w:val="left" w:pos="6412"/>
+          <w:tab w:val="left" w:pos="7328"/>
+          <w:tab w:val="left" w:pos="8244"/>
+          <w:tab w:val="left" w:pos="9160"/>
+          <w:tab w:val="left" w:pos="10076"/>
+          <w:tab w:val="left" w:pos="10992"/>
+          <w:tab w:val="left" w:pos="11908"/>
+          <w:tab w:val="left" w:pos="12824"/>
+          <w:tab w:val="left" w:pos="13740"/>
+          <w:tab w:val="left" w:pos="14656"/>
+        </w:tabs>
+        <w:spacing w:after="0" w:line="360" w:lineRule="auto"/>
+        <w:rPr>
+          <w:rFonts w:ascii="Yu Mincho" w:eastAsia="Yu Mincho" w:hAnsi="Yu Mincho"/>
+          <w:lang w:val="de-AT"/>
+        </w:rPr>
+      </w:pPr>
+      <w:r>
+        <w:rPr>
+          <w:rFonts w:ascii="Yu Mincho" w:eastAsia="Yu Mincho" w:hAnsi="Yu Mincho" w:hint="eastAsia"/>
+        </w:rPr>
+        <w:t xml:space="preserve">　課題１１－２では、</w:t>
+      </w:r>
+      <w:r>
+        <w:rPr>
+          <w:rFonts w:ascii="Yu Mincho" w:eastAsia="Yu Mincho" w:hAnsi="Yu Mincho" w:hint="eastAsia"/>
+        </w:rPr>
+        <w:t>ランダムな二つの鍵を生成する。</w:t>
+      </w:r>
+      <w:r>
+        <w:rPr>
+          <w:rFonts w:ascii="Cambria Math" w:eastAsia="Yu Mincho" w:hAnsi="Cambria Math" w:cs="Cambria Math"/>
+        </w:rPr>
+        <w:t>𝑎</w:t>
+      </w:r>
+      <w:r>
+        <w:rPr>
+          <w:rFonts w:ascii="Yu Mincho" w:eastAsia="Yu Mincho" w:hAnsi="Yu Mincho" w:hint="eastAsia"/>
+        </w:rPr>
+        <w:t>と</w:t>
+      </w:r>
+      <w:r>
+        <w:rPr>
+          <w:rFonts w:ascii="Cambria Math" w:eastAsia="Yu Mincho" w:hAnsi="Cambria Math" w:cs="Cambria Math"/>
+        </w:rPr>
+        <w:t>𝑁</w:t>
+      </w:r>
+      <w:r>
+        <w:rPr>
+          <w:rFonts w:ascii="Yu Mincho" w:eastAsia="Yu Mincho" w:hAnsi="Yu Mincho" w:hint="eastAsia"/>
+        </w:rPr>
+        <w:t>は互いに素</w:t>
+      </w:r>
+      <w:r>
+        <w:rPr>
+          <w:rFonts w:ascii="Yu Mincho" w:eastAsia="Yu Mincho" w:hAnsi="Yu Mincho" w:hint="eastAsia"/>
+        </w:rPr>
+        <w:t>であるという条件</w:t>
+      </w:r>
+      <w:r>
+        <w:rPr>
+          <w:rFonts w:ascii="Yu Mincho" w:eastAsia="Yu Mincho" w:hAnsi="Yu Mincho" w:hint="eastAsia"/>
+        </w:rPr>
+        <w:t>を満たすまで、繰り返す。</w:t>
+      </w:r>
+    </w:p>
+    <w:p>
+      <w:pPr>
+        <w:tabs>
+          <w:tab w:val="left" w:pos="916"/>
+          <w:tab w:val="left" w:pos="1832"/>
+          <w:tab w:val="left" w:pos="2748"/>
+          <w:tab w:val="left" w:pos="3664"/>
+          <w:tab w:val="left" w:pos="4580"/>
+          <w:tab w:val="left" w:pos="5496"/>
+          <w:tab w:val="left" w:pos="6412"/>
+          <w:tab w:val="left" w:pos="7328"/>
+          <w:tab w:val="left" w:pos="8244"/>
+          <w:tab w:val="left" w:pos="9160"/>
+          <w:tab w:val="left" w:pos="10076"/>
+          <w:tab w:val="left" w:pos="10992"/>
+          <w:tab w:val="left" w:pos="11908"/>
+          <w:tab w:val="left" w:pos="12824"/>
+          <w:tab w:val="left" w:pos="13740"/>
+          <w:tab w:val="left" w:pos="14656"/>
+        </w:tabs>
+        <w:spacing w:after="0" w:line="360" w:lineRule="auto"/>
+        <w:rPr>
+          <w:rFonts w:ascii="Yu Mincho" w:eastAsia="Yu Mincho" w:hAnsi="Yu Mincho" w:hint="eastAsia"/>
+        </w:rPr>
+      </w:pPr>
+      <w:r>
+        <w:rPr>
+          <w:rFonts w:ascii="Yu Mincho" w:eastAsia="Yu Mincho" w:hAnsi="Yu Mincho" w:hint="eastAsia"/>
+        </w:rPr>
+        <w:t xml:space="preserve">　課題１１－３では、</w:t>
+      </w:r>
+      <w:r>
+        <w:rPr>
+          <w:rFonts w:ascii="Yu Mincho" w:eastAsia="Yu Mincho" w:hAnsi="Yu Mincho" w:hint="eastAsia"/>
+        </w:rPr>
+        <w:t>「</w:t>
+      </w:r>
+      <w:r>
+        <w:rPr>
+          <w:rFonts w:ascii="Yu Mincho" w:eastAsia="Yu Mincho" w:hAnsi="Yu Mincho"/>
+        </w:rPr>
+        <w:t>i = (i * a + b) % N</w:t>
+      </w:r>
+      <w:r>
+        <w:rPr>
+          <w:rFonts w:ascii="Yu Mincho" w:eastAsia="Yu Mincho" w:hAnsi="Yu Mincho" w:hint="eastAsia"/>
+        </w:rPr>
+        <w:t>」で、テキストを暗号化する</w:t>
+      </w:r>
+      <w:r>
+        <w:rPr>
+          <w:rFonts w:ascii="Yu Mincho" w:eastAsia="Yu Mincho" w:hAnsi="Yu Mincho" w:hint="eastAsia"/>
+        </w:rPr>
+        <w:t>関数を作った</w:t>
+      </w:r>
+      <w:r>
+        <w:rPr>
+          <w:rFonts w:ascii="Yu Mincho" w:eastAsia="Yu Mincho" w:hAnsi="Yu Mincho" w:hint="eastAsia"/>
+        </w:rPr>
+        <w:t>。</w:t>
+      </w:r>
+    </w:p>
+    <w:p>
+      <w:pPr>
+        <w:tabs>
+          <w:tab w:val="left" w:pos="916"/>
+          <w:tab w:val="left" w:pos="1832"/>
+          <w:tab w:val="left" w:pos="2748"/>
+          <w:tab w:val="left" w:pos="3664"/>
+          <w:tab w:val="left" w:pos="4580"/>
+          <w:tab w:val="left" w:pos="5496"/>
+          <w:tab w:val="left" w:pos="6412"/>
+          <w:tab w:val="left" w:pos="7328"/>
+          <w:tab w:val="left" w:pos="8244"/>
+          <w:tab w:val="left" w:pos="9160"/>
+          <w:tab w:val="left" w:pos="10076"/>
+          <w:tab w:val="left" w:pos="10992"/>
+          <w:tab w:val="left" w:pos="11908"/>
+          <w:tab w:val="left" w:pos="12824"/>
+          <w:tab w:val="left" w:pos="13740"/>
+          <w:tab w:val="left" w:pos="14656"/>
+        </w:tabs>
+        <w:spacing w:after="0" w:line="360" w:lineRule="auto"/>
+        <w:rPr>
+          <w:rFonts w:ascii="Yu Mincho" w:eastAsia="Yu Mincho" w:hAnsi="Yu Mincho" w:hint="eastAsia"/>
+        </w:rPr>
+      </w:pPr>
+      <w:r>
+        <w:rPr>
+          <w:rFonts w:ascii="Yu Mincho" w:eastAsia="Yu Mincho" w:hAnsi="Yu Mincho" w:hint="eastAsia"/>
+        </w:rPr>
+        <w:t xml:space="preserve">　課題１１－４では、</w:t>
+      </w:r>
+      <w:proofErr w:type="spellStart"/>
+      <w:r>
+        <w:rPr>
+          <w:rFonts w:ascii="Yu Mincho" w:eastAsia="Yu Mincho" w:hAnsi="Yu Mincho"/>
+        </w:rPr>
+        <w:t>encrypt_file</w:t>
+      </w:r>
+      <w:proofErr w:type="spellEnd"/>
+      <w:r>
+        <w:rPr>
+          <w:rFonts w:ascii="Yu Mincho" w:eastAsia="Yu Mincho" w:hAnsi="Yu Mincho" w:hint="eastAsia"/>
+        </w:rPr>
+        <w:t>という関数を作った。ファイルから読み込み、別のファイルに、暗号化されたテキストを保存する。使われた鍵も、また別のファイル</w:t>
+      </w:r>
+      <w:r>
+        <w:rPr>
+          <w:rFonts w:ascii="Yu Mincho" w:eastAsia="Yu Mincho" w:hAnsi="Yu Mincho" w:hint="eastAsia"/>
+        </w:rPr>
+        <w:t>に</w:t>
+      </w:r>
+      <w:r>
+        <w:rPr>
+          <w:rFonts w:ascii="Yu Mincho" w:eastAsia="Yu Mincho" w:hAnsi="Yu Mincho" w:hint="eastAsia"/>
+        </w:rPr>
+        <w:t>保存する。</w:t>
+      </w:r>
+    </w:p>
+    <w:p>
+      <w:pPr>
+        <w:tabs>
+          <w:tab w:val="left" w:pos="916"/>
+          <w:tab w:val="left" w:pos="1832"/>
+          <w:tab w:val="left" w:pos="2748"/>
+          <w:tab w:val="left" w:pos="3664"/>
+          <w:tab w:val="left" w:pos="4580"/>
+          <w:tab w:val="left" w:pos="5496"/>
+          <w:tab w:val="left" w:pos="6412"/>
+          <w:tab w:val="left" w:pos="7328"/>
+          <w:tab w:val="left" w:pos="8244"/>
+          <w:tab w:val="left" w:pos="9160"/>
+          <w:tab w:val="left" w:pos="10076"/>
+          <w:tab w:val="left" w:pos="10992"/>
+          <w:tab w:val="left" w:pos="11908"/>
+          <w:tab w:val="left" w:pos="12824"/>
+          <w:tab w:val="left" w:pos="13740"/>
+          <w:tab w:val="left" w:pos="14656"/>
+        </w:tabs>
+        <w:spacing w:after="0" w:line="360" w:lineRule="auto"/>
+        <w:rPr>
+          <w:rFonts w:ascii="Yu Mincho" w:eastAsia="Yu Mincho" w:hAnsi="Yu Mincho" w:hint="eastAsia"/>
+        </w:rPr>
+      </w:pPr>
+      <w:r>
+        <w:rPr>
+          <w:rFonts w:ascii="Yu Mincho" w:eastAsia="Yu Mincho" w:hAnsi="Yu Mincho" w:hint="eastAsia"/>
+        </w:rPr>
+        <w:t xml:space="preserve">　課題１１－５では、</w:t>
+      </w:r>
+      <w:r>
+        <w:rPr>
+          <w:rFonts w:ascii="Yu Mincho" w:eastAsia="Yu Mincho" w:hAnsi="Yu Mincho" w:hint="eastAsia"/>
+        </w:rPr>
+        <w:t>拡張ユークリッドの互除法</w:t>
+      </w:r>
+      <w:r>
+        <w:rPr>
+          <w:rFonts w:ascii="Yu Mincho" w:eastAsia="Yu Mincho" w:hAnsi="Yu Mincho" w:hint="eastAsia"/>
+        </w:rPr>
+        <w:t>を実装した。またウィキペディアからの</w:t>
+      </w:r>
+      <w:r>
+        <w:rPr>
+          <w:rFonts w:ascii="Yu Mincho" w:eastAsia="Yu Mincho" w:hAnsi="Yu Mincho" w:hint="eastAsia"/>
+        </w:rPr>
+        <w:t>疑似コード</w:t>
+      </w:r>
+      <w:r>
+        <w:rPr>
+          <w:rFonts w:ascii="Yu Mincho" w:eastAsia="Yu Mincho" w:hAnsi="Yu Mincho" w:hint="eastAsia"/>
+        </w:rPr>
+        <w:t>に基づいて、作った。</w:t>
+      </w:r>
+    </w:p>
+    <w:p>
+      <w:pPr>
+        <w:tabs>
+          <w:tab w:val="left" w:pos="916"/>
+          <w:tab w:val="left" w:pos="1832"/>
+          <w:tab w:val="left" w:pos="2748"/>
+          <w:tab w:val="left" w:pos="3664"/>
+          <w:tab w:val="left" w:pos="4580"/>
+          <w:tab w:val="left" w:pos="5496"/>
+          <w:tab w:val="left" w:pos="6412"/>
+          <w:tab w:val="left" w:pos="7328"/>
+          <w:tab w:val="left" w:pos="8244"/>
+          <w:tab w:val="left" w:pos="9160"/>
+          <w:tab w:val="left" w:pos="10076"/>
+          <w:tab w:val="left" w:pos="10992"/>
+          <w:tab w:val="left" w:pos="11908"/>
+          <w:tab w:val="left" w:pos="12824"/>
+          <w:tab w:val="left" w:pos="13740"/>
+          <w:tab w:val="left" w:pos="14656"/>
+        </w:tabs>
+        <w:spacing w:after="0" w:line="240" w:lineRule="auto"/>
+        <w:rPr>
+          <w:rFonts w:ascii="Yu Mincho" w:eastAsia="Yu Mincho" w:hAnsi="Yu Mincho" w:hint="eastAsia"/>
+        </w:rPr>
+      </w:pPr>
+      <w:r>
+        <w:rPr>
+          <w:noProof/>
+        </w:rPr>
+        <mc:AlternateContent>
+          <mc:Choice Requires="wps">
+            <w:drawing>
+              <wp:anchor distT="0" distB="0" distL="114300" distR="114300" simplePos="0" relativeHeight="251665408" behindDoc="0" locked="0" layoutInCell="1" allowOverlap="1" wp14:anchorId="0F8FB8AC" wp14:editId="17AC5D34">
+                <wp:simplePos x="0" y="0"/>
+                <wp:positionH relativeFrom="column">
+                  <wp:posOffset>-31750</wp:posOffset>
+                </wp:positionH>
+                <wp:positionV relativeFrom="paragraph">
+                  <wp:posOffset>41910</wp:posOffset>
+                </wp:positionV>
+                <wp:extent cx="4818380" cy="317500"/>
+                <wp:effectExtent l="0" t="0" r="1270" b="6350"/>
+                <wp:wrapNone/>
+                <wp:docPr id="3" name="Text Box 3"/>
+                <wp:cNvGraphicFramePr/>
+                <a:graphic xmlns:a="http://schemas.openxmlformats.org/drawingml/2006/main">
+                  <a:graphicData uri="http://schemas.microsoft.com/office/word/2010/wordprocessingShape">
+                    <wps:wsp>
+                      <wps:cNvSpPr txBox="1"/>
+                      <wps:spPr>
+                        <a:xfrm>
+                          <a:off x="0" y="0"/>
+                          <a:ext cx="4818380" cy="317500"/>
+                        </a:xfrm>
+                        <a:prstGeom prst="rect">
+                          <a:avLst/>
+                        </a:prstGeom>
+                        <a:solidFill>
+                          <a:prstClr val="white"/>
+                        </a:solidFill>
+                        <a:ln>
+                          <a:noFill/>
+                        </a:ln>
+                        <a:effectLst/>
+                      </wps:spPr>
+                      <wps:txbx>
+                        <w:txbxContent>
+                          <w:p>
+                            <w:pPr>
+                              <w:pStyle w:val="Caption"/>
+                            </w:pPr>
+                            <w:r>
+                              <w:rPr>
+                                <w:rFonts w:hint="eastAsia"/>
+                              </w:rPr>
+                              <w:t>表</w:t>
+                            </w:r>
+                            <w:r>
+                              <w:rPr>
+                                <w:rFonts w:hint="eastAsia"/>
+                              </w:rPr>
+                              <w:t xml:space="preserve"> </w:t>
+                            </w:r>
+                            <w:r>
+                              <w:fldChar w:fldCharType="begin"/>
+                            </w:r>
+                            <w:r>
+                              <w:instrText xml:space="preserve"> </w:instrText>
+                            </w:r>
+                            <w:r>
+                              <w:rPr>
+                                <w:rFonts w:hint="eastAsia"/>
+                              </w:rPr>
+                              <w:instrText xml:space="preserve">SEQ </w:instrText>
+                            </w:r>
+                            <w:r>
+                              <w:rPr>
+                                <w:rFonts w:hint="eastAsia"/>
+                              </w:rPr>
+                              <w:instrText>表</w:instrText>
+                            </w:r>
+                            <w:r>
+                              <w:rPr>
+                                <w:rFonts w:hint="eastAsia"/>
+                              </w:rPr>
+                              <w:instrText xml:space="preserve"> \* ARABIC</w:instrText>
+                            </w:r>
+                            <w:r>
+                              <w:instrText xml:space="preserve"> </w:instrText>
+                            </w:r>
+                            <w:r>
+                              <w:fldChar w:fldCharType="separate"/>
+                            </w:r>
+                            <w:r>
+                              <w:rPr>
+                                <w:noProof/>
+                              </w:rPr>
+                              <w:t>2</w:t>
+                            </w:r>
+                            <w:r>
+                              <w:fldChar w:fldCharType="end"/>
+                            </w:r>
+                            <w:r>
+                              <w:rPr>
+                                <w:rFonts w:hint="eastAsia"/>
+                              </w:rPr>
+                              <w:t xml:space="preserve">　</w:t>
+                            </w:r>
+                            <w:r>
+                              <w:rPr>
+                                <w:rFonts w:hint="eastAsia"/>
+                              </w:rPr>
+                              <w:t>拡張ユークリッドの互除法</w:t>
+                            </w:r>
+                            <w:r>
+                              <w:rPr>
+                                <w:rFonts w:hint="eastAsia"/>
+                              </w:rPr>
+                              <w:t>の疑似コード</w:t>
+                            </w:r>
+                            <w:r>
+                              <w:br/>
+                            </w:r>
+                            <w:r>
+                              <w:rPr>
+                                <w:rFonts w:hint="eastAsia"/>
+                              </w:rPr>
+                              <w:t>出展：</w:t>
+                            </w:r>
+                            <w:r>
+                              <w:t>https://en.wikipedia.org/wiki/Extended_Euclidean_algorithm#Modular_integers</w:t>
+                            </w:r>
+                          </w:p>
+                        </w:txbxContent>
+                      </wps:txbx>
+                      <wps:bodyPr rot="0" spcFirstLastPara="0" vertOverflow="overflow" horzOverflow="overflow" vert="horz" wrap="square" lIns="0" tIns="0" rIns="0" bIns="0" numCol="1" spcCol="0" rtlCol="0" fromWordArt="0" anchor="t" anchorCtr="0" forceAA="0" compatLnSpc="1">
+                        <a:prstTxWarp prst="textNoShape">
+                          <a:avLst/>
+                        </a:prstTxWarp>
+                        <a:noAutofit/>
+                      </wps:bodyPr>
+                    </wps:wsp>
+                  </a:graphicData>
+                </a:graphic>
+                <wp14:sizeRelV relativeFrom="margin">
+                  <wp14:pctHeight>0</wp14:pctHeight>
+                </wp14:sizeRelV>
+              </wp:anchor>
+            </w:drawing>
+          </mc:Choice>
+          <mc:Fallback>
+            <w:pict>
+              <v:shape id="Text Box 3" o:spid="_x0000_s1028" type="#_x0000_t202" style="position:absolute;margin-left:-2.5pt;margin-top:3.3pt;width:379.4pt;height:25pt;z-index:251665408;visibility:visible;mso-wrap-style:square;mso-height-percent:0;mso-wrap-distance-left:9pt;mso-wrap-distance-top:0;mso-wrap-distance-right:9pt;mso-wrap-distance-bottom:0;mso-position-horizontal:absolute;mso-position-horizontal-relative:text;mso-position-vertical:absolute;mso-position-vertical-relative:text;mso-height-percent:0;mso-height-relative:margin;v-text-anchor:top" o:gfxdata="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" stroked="f">
+                <v:textbox inset="0,0,0,0">
+                  <w:txbxContent>
+                    <w:p>
+                      <w:pPr>
+                        <w:pStyle w:val="Caption"/>
+                      </w:pPr>
+                      <w:r>
+                        <w:rPr>
+                          <w:rFonts w:hint="eastAsia"/>
+                        </w:rPr>
+                        <w:t>表</w:t>
+                      </w:r>
+                      <w:r>
+                        <w:rPr>
+                          <w:rFonts w:hint="eastAsia"/>
+                        </w:rPr>
+                        <w:t xml:space="preserve"> </w:t>
+                      </w:r>
+                      <w:r>
+                        <w:fldChar w:fldCharType="begin"/>
+                      </w:r>
+                      <w:r>
+                        <w:instrText xml:space="preserve"> </w:instrText>
+                      </w:r>
+                      <w:r>
+                        <w:rPr>
+                          <w:rFonts w:hint="eastAsia"/>
+                        </w:rPr>
+                        <w:instrText xml:space="preserve">SEQ </w:instrText>
+                      </w:r>
+                      <w:r>
+                        <w:rPr>
+                          <w:rFonts w:hint="eastAsia"/>
+                        </w:rPr>
+                        <w:instrText>表</w:instrText>
+                      </w:r>
+                      <w:r>
+                        <w:rPr>
+                          <w:rFonts w:hint="eastAsia"/>
+                        </w:rPr>
+                        <w:instrText xml:space="preserve"> \* ARABIC</w:instrText>
+                      </w:r>
+                      <w:r>
+                        <w:instrText xml:space="preserve"> </w:instrText>
+                      </w:r>
+                      <w:r>
+                        <w:fldChar w:fldCharType="separate"/>
+                      </w:r>
+                      <w:r>
+                        <w:rPr>
+                          <w:noProof/>
+                        </w:rPr>
+                        <w:t>2</w:t>
+                      </w:r>
+                      <w:r>
+                        <w:fldChar w:fldCharType="end"/>
+                      </w:r>
+                      <w:r>
+                        <w:rPr>
+                          <w:rFonts w:hint="eastAsia"/>
+                        </w:rPr>
+                        <w:t xml:space="preserve">　</w:t>
+                      </w:r>
+                      <w:r>
+                        <w:rPr>
+                          <w:rFonts w:hint="eastAsia"/>
+                        </w:rPr>
+                        <w:t>拡張ユークリッドの互除法</w:t>
+                      </w:r>
+                      <w:r>
+                        <w:rPr>
+                          <w:rFonts w:hint="eastAsia"/>
+                        </w:rPr>
+                        <w:t>の疑似コード</w:t>
+                      </w:r>
+                      <w:r>
+                        <w:br/>
+                      </w:r>
+                      <w:r>
+                        <w:rPr>
+                          <w:rFonts w:hint="eastAsia"/>
+                        </w:rPr>
+                        <w:t>出展：</w:t>
+                      </w:r>
+                      <w:r>
+                        <w:t>https://en.wikipedia.org/wiki/Extended_Euclidean_algorithm#Modular_integers</w:t>
+                      </w:r>
+                    </w:p>
+                  </w:txbxContent>
+                </v:textbox>
+              </v:shape>
+            </w:pict>
+          </mc:Fallback>
+        </mc:AlternateContent>
+      </w:r>
+      <w:r>
+        <w:rPr>
+          <w:rFonts w:ascii="Yu Mincho" w:eastAsia="Yu Mincho" w:hAnsi="Yu Mincho" w:hint="eastAsia"/>
+        </w:rPr>
+        <w:t xml:space="preserve">　</w:t>
+      </w:r>
+    </w:p>
+    <w:p>
+      <w:pPr>
+        <w:tabs>
+          <w:tab w:val="left" w:pos="916"/>
+          <w:tab w:val="left" w:pos="1832"/>
+          <w:tab w:val="left" w:pos="2748"/>
+          <w:tab w:val="left" w:pos="3664"/>
+          <w:tab w:val="left" w:pos="4580"/>
+          <w:tab w:val="left" w:pos="5496"/>
+          <w:tab w:val="left" w:pos="6412"/>
+          <w:tab w:val="left" w:pos="7328"/>
+          <w:tab w:val="left" w:pos="8244"/>
+          <w:tab w:val="left" w:pos="9160"/>
+          <w:tab w:val="left" w:pos="10076"/>
+          <w:tab w:val="left" w:pos="10992"/>
+          <w:tab w:val="left" w:pos="11908"/>
+          <w:tab w:val="left" w:pos="12824"/>
+          <w:tab w:val="left" w:pos="13740"/>
+          <w:tab w:val="left" w:pos="14656"/>
+        </w:tabs>
+        <w:spacing w:after="0" w:line="240" w:lineRule="auto"/>
+        <w:rPr>
+          <w:rFonts w:ascii="Yu Mincho" w:eastAsia="Yu Mincho" w:hAnsi="Yu Mincho" w:hint="eastAsia"/>
+        </w:rPr>
+      </w:pPr>
+      <w:r>
+        <w:rPr>
+          <w:rFonts w:ascii="Courier New" w:eastAsia="Times New Roman" w:hAnsi="Courier New" w:cs="Courier New"/>
+          <w:b/>
+          <w:bCs/>
+          <w:noProof/>
+          <w:sz w:val="20"/>
+          <w:szCs w:val="20"/>
+        </w:rPr>
+        <mc:AlternateContent>
+          <mc:Choice Requires="wps">
+            <w:drawing>
+              <wp:anchor distT="0" distB="0" distL="114300" distR="114300" simplePos="0" relativeHeight="251663360" behindDoc="0" locked="0" layoutInCell="1" allowOverlap="1" wp14:anchorId="4B1A1E34" wp14:editId="44058BC7">
+                <wp:simplePos x="0" y="0"/>
+                <wp:positionH relativeFrom="column">
+                  <wp:posOffset>-31750</wp:posOffset>
+                </wp:positionH>
+                <wp:positionV relativeFrom="paragraph">
+                  <wp:posOffset>127773</wp:posOffset>
+                </wp:positionV>
+                <wp:extent cx="4818380" cy="1526540"/>
+                <wp:effectExtent l="0" t="0" r="20320" b="16510"/>
+                <wp:wrapNone/>
+                <wp:docPr id="2" name="Text Box 2"/>
+                <wp:cNvGraphicFramePr>
+                  <a:graphicFrameLocks xmlns:a="http://schemas.openxmlformats.org/drawingml/2006/main"/>
+                </wp:cNvGraphicFramePr>
+                <a:graphic xmlns:a="http://schemas.openxmlformats.org/drawingml/2006/main">
+                  <a:graphicData uri="http://schemas.microsoft.com/office/word/2010/wordprocessingShape">
+                    <wps:wsp>
+                      <wps:cNvSpPr txBox="1">
+                        <a:spLocks noChangeArrowheads="1"/>
+                      </wps:cNvSpPr>
+                      <wps:spPr bwMode="auto">
+                        <a:xfrm>
+                          <a:off x="0" y="0"/>
+                          <a:ext cx="4818380" cy="1526540"/>
+                        </a:xfrm>
+                        <a:prstGeom prst="rect">
+                          <a:avLst/>
+                        </a:prstGeom>
+                        <a:solidFill>
+                          <a:srgbClr val="FFFFFF"/>
+                        </a:solidFill>
+                        <a:ln w="9525">
+                          <a:solidFill>
+                            <a:srgbClr val="000000"/>
+                          </a:solidFill>
+                          <a:miter lim="800000"/>
+                          <a:headEnd/>
+                          <a:tailEnd/>
+                        </a:ln>
+                      </wps:spPr>
+                      <wps:txbx>
+                        <w:txbxContent>
+                          <w:p>
+                            <w:pPr>
+                              <w:tabs>
+                                <w:tab w:val="left" w:pos="916"/>
+                                <w:tab w:val="left" w:pos="1832"/>
+                                <w:tab w:val="left" w:pos="2748"/>
+                                <w:tab w:val="left" w:pos="3664"/>
+                                <w:tab w:val="left" w:pos="4580"/>
+                                <w:tab w:val="left" w:pos="5496"/>
+                                <w:tab w:val="left" w:pos="6412"/>
+                                <w:tab w:val="left" w:pos="7328"/>
+                                <w:tab w:val="left" w:pos="8244"/>
+                                <w:tab w:val="left" w:pos="9160"/>
+                                <w:tab w:val="left" w:pos="10076"/>
+                                <w:tab w:val="left" w:pos="10992"/>
+                                <w:tab w:val="left" w:pos="11908"/>
+                                <w:tab w:val="left" w:pos="12824"/>
+                                <w:tab w:val="left" w:pos="13740"/>
+                                <w:tab w:val="left" w:pos="14656"/>
+                              </w:tabs>
+                              <w:spacing w:after="0" w:line="240" w:lineRule="auto"/>
+                              <w:rPr>
+                                <w:rFonts w:ascii="Courier New" w:eastAsia="Times New Roman" w:hAnsi="Courier New" w:cs="Courier New"/>
+                                <w:sz w:val="20"/>
+                                <w:szCs w:val="20"/>
+                              </w:rPr>
+                            </w:pPr>
+                            <w:proofErr w:type="gramStart"/>
+                            <w:r>
+                              <w:rPr>
+                                <w:rFonts w:ascii="Courier New" w:eastAsia="Times New Roman" w:hAnsi="Courier New" w:cs="Courier New"/>
+                                <w:b/>
+                                <w:bCs/>
+                                <w:sz w:val="20"/>
+                                <w:szCs w:val="20"/>
+                              </w:rPr>
+                              <w:t>function</w:t>
+                            </w:r>
+                            <w:proofErr w:type="gramEnd"/>
+                            <w:r>
+                              <w:rPr>
+                                <w:rFonts w:ascii="Courier New" w:eastAsia="Times New Roman" w:hAnsi="Courier New" w:cs="Courier New"/>
+                                <w:sz w:val="20"/>
+                                <w:szCs w:val="20"/>
+                              </w:rPr>
+                              <w:t xml:space="preserve"> inverse(a, n)</w:t>
+                            </w:r>
+                          </w:p>
+                          <w:p>
+                            <w:pPr>
+                              <w:tabs>
+                                <w:tab w:val="left" w:pos="916"/>
+                                <w:tab w:val="left" w:pos="1832"/>
+                                <w:tab w:val="left" w:pos="2748"/>
+                                <w:tab w:val="left" w:pos="3664"/>
+                                <w:tab w:val="left" w:pos="4580"/>
+                                <w:tab w:val="left" w:pos="5496"/>
+                                <w:tab w:val="left" w:pos="6412"/>
+                                <w:tab w:val="left" w:pos="7328"/>
+                                <w:tab w:val="left" w:pos="8244"/>
+                                <w:tab w:val="left" w:pos="9160"/>
+                                <w:tab w:val="left" w:pos="10076"/>
+                                <w:tab w:val="left" w:pos="10992"/>
+                                <w:tab w:val="left" w:pos="11908"/>
+                                <w:tab w:val="left" w:pos="12824"/>
+                                <w:tab w:val="left" w:pos="13740"/>
+                                <w:tab w:val="left" w:pos="14656"/>
+                              </w:tabs>
+                              <w:spacing w:after="0" w:line="240" w:lineRule="auto"/>
+                              <w:rPr>
+                                <w:rFonts w:ascii="Courier New" w:eastAsia="Times New Roman" w:hAnsi="Courier New" w:cs="Courier New"/>
+                                <w:sz w:val="20"/>
+                                <w:szCs w:val="20"/>
+                              </w:rPr>
+                            </w:pPr>
+                            <w:r>
+                              <w:rPr>
+                                <w:rFonts w:ascii="Courier New" w:eastAsia="Times New Roman" w:hAnsi="Courier New" w:cs="Courier New"/>
+                                <w:sz w:val="20"/>
+                                <w:szCs w:val="20"/>
+                              </w:rPr>
+                              <w:t xml:space="preserve">    </w:t>
+                            </w:r>
+                            <w:proofErr w:type="gramStart"/>
+                            <w:r>
+                              <w:rPr>
+                                <w:rFonts w:ascii="Courier New" w:eastAsia="Times New Roman" w:hAnsi="Courier New" w:cs="Courier New"/>
+                                <w:sz w:val="20"/>
+                                <w:szCs w:val="20"/>
+                              </w:rPr>
+                              <w:t>t</w:t>
+                            </w:r>
+                            <w:proofErr w:type="gramEnd"/>
+                            <w:r>
+                              <w:rPr>
+                                <w:rFonts w:ascii="Courier New" w:eastAsia="Times New Roman" w:hAnsi="Courier New" w:cs="Courier New"/>
+                                <w:sz w:val="20"/>
+                                <w:szCs w:val="20"/>
+                              </w:rPr>
+                              <w:t xml:space="preserve"> := 0;     newt := 1;    </w:t>
+                            </w:r>
+                          </w:p>
+                          <w:p>
+                            <w:pPr>
+                              <w:tabs>
+                                <w:tab w:val="left" w:pos="916"/>
+                                <w:tab w:val="left" w:pos="1832"/>
+                                <w:tab w:val="left" w:pos="2748"/>
+                                <w:tab w:val="left" w:pos="3664"/>
+                                <w:tab w:val="left" w:pos="4580"/>
+                                <w:tab w:val="left" w:pos="5496"/>
+                                <w:tab w:val="left" w:pos="6412"/>
+                                <w:tab w:val="left" w:pos="7328"/>
+                                <w:tab w:val="left" w:pos="8244"/>
+                                <w:tab w:val="left" w:pos="9160"/>
+                                <w:tab w:val="left" w:pos="10076"/>
+                                <w:tab w:val="left" w:pos="10992"/>
+                                <w:tab w:val="left" w:pos="11908"/>
+                                <w:tab w:val="left" w:pos="12824"/>
+                                <w:tab w:val="left" w:pos="13740"/>
+                                <w:tab w:val="left" w:pos="14656"/>
+                              </w:tabs>
+                              <w:spacing w:after="0" w:line="240" w:lineRule="auto"/>
+                              <w:rPr>
+                                <w:rFonts w:ascii="Courier New" w:eastAsia="Times New Roman" w:hAnsi="Courier New" w:cs="Courier New"/>
+                                <w:sz w:val="20"/>
+                                <w:szCs w:val="20"/>
+                              </w:rPr>
+                            </w:pPr>
+                            <w:r>
+                              <w:rPr>
+                                <w:rFonts w:ascii="Courier New" w:eastAsia="Times New Roman" w:hAnsi="Courier New" w:cs="Courier New"/>
+                                <w:sz w:val="20"/>
+                                <w:szCs w:val="20"/>
+                              </w:rPr>
+                              <w:t xml:space="preserve">    </w:t>
+                            </w:r>
+                            <w:proofErr w:type="gramStart"/>
+                            <w:r>
+                              <w:rPr>
+                                <w:rFonts w:ascii="Courier New" w:eastAsia="Times New Roman" w:hAnsi="Courier New" w:cs="Courier New"/>
+                                <w:sz w:val="20"/>
+                                <w:szCs w:val="20"/>
+                              </w:rPr>
+                              <w:t>r</w:t>
+                            </w:r>
+                            <w:proofErr w:type="gramEnd"/>
+                            <w:r>
+                              <w:rPr>
+                                <w:rFonts w:ascii="Courier New" w:eastAsia="Times New Roman" w:hAnsi="Courier New" w:cs="Courier New"/>
+                                <w:sz w:val="20"/>
+                                <w:szCs w:val="20"/>
+                              </w:rPr>
+                              <w:t xml:space="preserve"> := n;     </w:t>
+                            </w:r>
+                            <w:proofErr w:type="spellStart"/>
+                            <w:r>
+                              <w:rPr>
+                                <w:rFonts w:ascii="Courier New" w:eastAsia="Times New Roman" w:hAnsi="Courier New" w:cs="Courier New"/>
+                                <w:sz w:val="20"/>
+                                <w:szCs w:val="20"/>
+                              </w:rPr>
+                              <w:t>newr</w:t>
+                            </w:r>
+                            <w:proofErr w:type="spellEnd"/>
+                            <w:r>
+                              <w:rPr>
+                                <w:rFonts w:ascii="Courier New" w:eastAsia="Times New Roman" w:hAnsi="Courier New" w:cs="Courier New"/>
+                                <w:sz w:val="20"/>
+                                <w:szCs w:val="20"/>
+                              </w:rPr>
+                              <w:t xml:space="preserve"> := a;    </w:t>
+                            </w:r>
+                          </w:p>
+                          <w:p>
+                            <w:pPr>
+                              <w:tabs>
+                                <w:tab w:val="left" w:pos="916"/>
+                                <w:tab w:val="left" w:pos="1832"/>
+                                <w:tab w:val="left" w:pos="2748"/>
+                                <w:tab w:val="left" w:pos="3664"/>
+                                <w:tab w:val="left" w:pos="4580"/>
+                                <w:tab w:val="left" w:pos="5496"/>
+                                <w:tab w:val="left" w:pos="6412"/>
+                                <w:tab w:val="left" w:pos="7328"/>
+                                <w:tab w:val="left" w:pos="8244"/>
+                                <w:tab w:val="left" w:pos="9160"/>
+                                <w:tab w:val="left" w:pos="10076"/>
+                                <w:tab w:val="left" w:pos="10992"/>
+                                <w:tab w:val="left" w:pos="11908"/>
+                                <w:tab w:val="left" w:pos="12824"/>
+                                <w:tab w:val="left" w:pos="13740"/>
+                                <w:tab w:val="left" w:pos="14656"/>
+                              </w:tabs>
+                              <w:spacing w:after="0" w:line="240" w:lineRule="auto"/>
+                              <w:rPr>
+                                <w:rFonts w:ascii="Courier New" w:eastAsia="Times New Roman" w:hAnsi="Courier New" w:cs="Courier New"/>
+                                <w:sz w:val="20"/>
+                                <w:szCs w:val="20"/>
+                              </w:rPr>
+                            </w:pPr>
+                            <w:r>
+                              <w:rPr>
+                                <w:rFonts w:ascii="Courier New" w:eastAsia="Times New Roman" w:hAnsi="Courier New" w:cs="Courier New"/>
+                                <w:sz w:val="20"/>
+                                <w:szCs w:val="20"/>
+                              </w:rPr>
+                              <w:t xml:space="preserve">    </w:t>
+                            </w:r>
+                            <w:proofErr w:type="gramStart"/>
+                            <w:r>
+                              <w:rPr>
+                                <w:rFonts w:ascii="Courier New" w:eastAsia="Times New Roman" w:hAnsi="Courier New" w:cs="Courier New"/>
+                                <w:b/>
+                                <w:bCs/>
+                                <w:sz w:val="20"/>
+                                <w:szCs w:val="20"/>
+                              </w:rPr>
+                              <w:t>while</w:t>
+                            </w:r>
+                            <w:proofErr w:type="gramEnd"/>
+                            <w:r>
+                              <w:rPr>
+                                <w:rFonts w:ascii="Courier New" w:eastAsia="Times New Roman" w:hAnsi="Courier New" w:cs="Courier New"/>
+                                <w:sz w:val="20"/>
+                                <w:szCs w:val="20"/>
+                              </w:rPr>
+                              <w:t xml:space="preserve"> </w:t>
+                            </w:r>
+                            <w:proofErr w:type="spellStart"/>
+                            <w:r>
+                              <w:rPr>
+                                <w:rFonts w:ascii="Courier New" w:eastAsia="Times New Roman" w:hAnsi="Courier New" w:cs="Courier New"/>
+                                <w:sz w:val="20"/>
+                                <w:szCs w:val="20"/>
+                              </w:rPr>
+                              <w:t>newr</w:t>
+                            </w:r>
+                            <w:proofErr w:type="spellEnd"/>
+                            <w:r>
+                              <w:rPr>
+                                <w:rFonts w:ascii="Courier New" w:eastAsia="Times New Roman" w:hAnsi="Courier New" w:cs="Courier New"/>
+                                <w:sz w:val="20"/>
+                                <w:szCs w:val="20"/>
+                              </w:rPr>
+                              <w:t xml:space="preserve"> ≠ 0</w:t>
+                            </w:r>
+                          </w:p>
+                          <w:p>
+                            <w:pPr>
+                              <w:tabs>
+                                <w:tab w:val="left" w:pos="916"/>
+                                <w:tab w:val="left" w:pos="1832"/>
+                                <w:tab w:val="left" w:pos="2748"/>
+                                <w:tab w:val="left" w:pos="3664"/>
+                                <w:tab w:val="left" w:pos="4580"/>
+                                <w:tab w:val="left" w:pos="5496"/>
+                                <w:tab w:val="left" w:pos="6412"/>
+                                <w:tab w:val="left" w:pos="7328"/>
+                                <w:tab w:val="left" w:pos="8244"/>
+                                <w:tab w:val="left" w:pos="9160"/>
+                                <w:tab w:val="left" w:pos="10076"/>
+                                <w:tab w:val="left" w:pos="10992"/>
+                                <w:tab w:val="left" w:pos="11908"/>
+                                <w:tab w:val="left" w:pos="12824"/>
+                                <w:tab w:val="left" w:pos="13740"/>
+                                <w:tab w:val="left" w:pos="14656"/>
+                              </w:tabs>
+                              <w:spacing w:after="0" w:line="240" w:lineRule="auto"/>
+                              <w:rPr>
+                                <w:rFonts w:ascii="Courier New" w:eastAsia="Times New Roman" w:hAnsi="Courier New" w:cs="Courier New"/>
+                                <w:sz w:val="20"/>
+                                <w:szCs w:val="20"/>
+                              </w:rPr>
+                            </w:pPr>
+                            <w:r>
+                              <w:rPr>
+                                <w:rFonts w:ascii="Courier New" w:eastAsia="Times New Roman" w:hAnsi="Courier New" w:cs="Courier New"/>
+                                <w:sz w:val="20"/>
+                                <w:szCs w:val="20"/>
+                              </w:rPr>
+                              <w:t xml:space="preserve">        </w:t>
+                            </w:r>
+                            <w:proofErr w:type="gramStart"/>
+                            <w:r>
+                              <w:rPr>
+                                <w:rFonts w:ascii="Courier New" w:eastAsia="Times New Roman" w:hAnsi="Courier New" w:cs="Courier New"/>
+                                <w:sz w:val="20"/>
+                                <w:szCs w:val="20"/>
+                              </w:rPr>
+                              <w:t>quotient</w:t>
+                            </w:r>
+                            <w:proofErr w:type="gramEnd"/>
+                            <w:r>
+                              <w:rPr>
+                                <w:rFonts w:ascii="Courier New" w:eastAsia="Times New Roman" w:hAnsi="Courier New" w:cs="Courier New"/>
+                                <w:sz w:val="20"/>
+                                <w:szCs w:val="20"/>
+                              </w:rPr>
+                              <w:t xml:space="preserve"> := r </w:t>
+                            </w:r>
+                            <w:r>
+                              <w:rPr>
+                                <w:rFonts w:ascii="Courier New" w:eastAsia="Times New Roman" w:hAnsi="Courier New" w:cs="Courier New"/>
+                                <w:b/>
+                                <w:bCs/>
+                                <w:sz w:val="20"/>
+                                <w:szCs w:val="20"/>
+                              </w:rPr>
+                              <w:t>div</w:t>
+                            </w:r>
+                            <w:r>
+                              <w:rPr>
+                                <w:rFonts w:ascii="Courier New" w:eastAsia="Times New Roman" w:hAnsi="Courier New" w:cs="Courier New"/>
+                                <w:sz w:val="20"/>
+                                <w:szCs w:val="20"/>
+                              </w:rPr>
+                              <w:t xml:space="preserve"> </w:t>
+                            </w:r>
+                            <w:proofErr w:type="spellStart"/>
+                            <w:r>
+                              <w:rPr>
+                                <w:rFonts w:ascii="Courier New" w:eastAsia="Times New Roman" w:hAnsi="Courier New" w:cs="Courier New"/>
+                                <w:sz w:val="20"/>
+                                <w:szCs w:val="20"/>
+                              </w:rPr>
+                              <w:t>newr</w:t>
+                            </w:r>
+                            <w:proofErr w:type="spellEnd"/>
+                          </w:p>
+                          <w:p>
+                            <w:pPr>
+                              <w:tabs>
+                                <w:tab w:val="left" w:pos="916"/>
+                                <w:tab w:val="left" w:pos="1832"/>
+                                <w:tab w:val="left" w:pos="2748"/>
+                                <w:tab w:val="left" w:pos="3664"/>
+                                <w:tab w:val="left" w:pos="4580"/>
+                                <w:tab w:val="left" w:pos="5496"/>
+                                <w:tab w:val="left" w:pos="6412"/>
+                                <w:tab w:val="left" w:pos="7328"/>
+                                <w:tab w:val="left" w:pos="8244"/>
+                                <w:tab w:val="left" w:pos="9160"/>
+                                <w:tab w:val="left" w:pos="10076"/>
+                                <w:tab w:val="left" w:pos="10992"/>
+                                <w:tab w:val="left" w:pos="11908"/>
+                                <w:tab w:val="left" w:pos="12824"/>
+                                <w:tab w:val="left" w:pos="13740"/>
+                                <w:tab w:val="left" w:pos="14656"/>
+                              </w:tabs>
+                              <w:spacing w:after="0" w:line="240" w:lineRule="auto"/>
+                              <w:rPr>
+                                <w:rFonts w:ascii="Courier New" w:eastAsia="Times New Roman" w:hAnsi="Courier New" w:cs="Courier New"/>
+                                <w:sz w:val="20"/>
+                                <w:szCs w:val="20"/>
+                              </w:rPr>
+                            </w:pPr>
+                            <w:r>
+                              <w:rPr>
+                                <w:rFonts w:ascii="Courier New" w:eastAsia="Times New Roman" w:hAnsi="Courier New" w:cs="Courier New"/>
+                                <w:sz w:val="20"/>
+                                <w:szCs w:val="20"/>
+                              </w:rPr>
+                              <w:t xml:space="preserve">        (</w:t>
+                            </w:r>
+                            <w:proofErr w:type="gramStart"/>
+                            <w:r>
+                              <w:rPr>
+                                <w:rFonts w:ascii="Courier New" w:eastAsia="Times New Roman" w:hAnsi="Courier New" w:cs="Courier New"/>
+                                <w:sz w:val="20"/>
+                                <w:szCs w:val="20"/>
+                              </w:rPr>
+                              <w:t>t</w:t>
+                            </w:r>
+                            <w:proofErr w:type="gramEnd"/>
+                            <w:r>
+                              <w:rPr>
+                                <w:rFonts w:ascii="Courier New" w:eastAsia="Times New Roman" w:hAnsi="Courier New" w:cs="Courier New"/>
+                                <w:sz w:val="20"/>
+                                <w:szCs w:val="20"/>
+                              </w:rPr>
+                              <w:t xml:space="preserve">, newt) := (newt, t - quotient * newt) </w:t>
+                            </w:r>
+                          </w:p>
+                          <w:p>
+                            <w:pPr>
+                              <w:tabs>
+                                <w:tab w:val="left" w:pos="916"/>
+                                <w:tab w:val="left" w:pos="1832"/>
+                                <w:tab w:val="left" w:pos="2748"/>
+                                <w:tab w:val="left" w:pos="3664"/>
+                                <w:tab w:val="left" w:pos="4580"/>
+                                <w:tab w:val="left" w:pos="5496"/>
+                                <w:tab w:val="left" w:pos="6412"/>
+                                <w:tab w:val="left" w:pos="7328"/>
+                                <w:tab w:val="left" w:pos="8244"/>
+                                <w:tab w:val="left" w:pos="9160"/>
+                                <w:tab w:val="left" w:pos="10076"/>
+                                <w:tab w:val="left" w:pos="10992"/>
+                                <w:tab w:val="left" w:pos="11908"/>
+                                <w:tab w:val="left" w:pos="12824"/>
+                                <w:tab w:val="left" w:pos="13740"/>
+                                <w:tab w:val="left" w:pos="14656"/>
+                              </w:tabs>
+                              <w:spacing w:after="0" w:line="240" w:lineRule="auto"/>
+                              <w:rPr>
+                                <w:rFonts w:ascii="Courier New" w:eastAsia="Times New Roman" w:hAnsi="Courier New" w:cs="Courier New"/>
+                                <w:sz w:val="20"/>
+                                <w:szCs w:val="20"/>
+                              </w:rPr>
+                            </w:pPr>
+                            <w:r>
+                              <w:rPr>
+                                <w:rFonts w:ascii="Courier New" w:eastAsia="Times New Roman" w:hAnsi="Courier New" w:cs="Courier New"/>
+                                <w:sz w:val="20"/>
+                                <w:szCs w:val="20"/>
+                              </w:rPr>
+                              <w:t xml:space="preserve">        (</w:t>
+                            </w:r>
+                            <w:proofErr w:type="gramStart"/>
+                            <w:r>
+                              <w:rPr>
+                                <w:rFonts w:ascii="Courier New" w:eastAsia="Times New Roman" w:hAnsi="Courier New" w:cs="Courier New"/>
+                                <w:sz w:val="20"/>
+                                <w:szCs w:val="20"/>
+                              </w:rPr>
+                              <w:t>r</w:t>
+                            </w:r>
+                            <w:proofErr w:type="gramEnd"/>
+                            <w:r>
+                              <w:rPr>
+                                <w:rFonts w:ascii="Courier New" w:eastAsia="Times New Roman" w:hAnsi="Courier New" w:cs="Courier New"/>
+                                <w:sz w:val="20"/>
+                                <w:szCs w:val="20"/>
+                              </w:rPr>
+                              <w:t xml:space="preserve">, </w:t>
+                            </w:r>
+                            <w:proofErr w:type="spellStart"/>
+                            <w:r>
+                              <w:rPr>
+                                <w:rFonts w:ascii="Courier New" w:eastAsia="Times New Roman" w:hAnsi="Courier New" w:cs="Courier New"/>
+                                <w:sz w:val="20"/>
+                                <w:szCs w:val="20"/>
+                              </w:rPr>
+                              <w:t>newr</w:t>
+                            </w:r>
+                            <w:proofErr w:type="spellEnd"/>
+                            <w:r>
+                              <w:rPr>
+                                <w:rFonts w:ascii="Courier New" w:eastAsia="Times New Roman" w:hAnsi="Courier New" w:cs="Courier New"/>
+                                <w:sz w:val="20"/>
+                                <w:szCs w:val="20"/>
+                              </w:rPr>
+                              <w:t>) := (</w:t>
+                            </w:r>
+                            <w:proofErr w:type="spellStart"/>
+                            <w:r>
+                              <w:rPr>
+                                <w:rFonts w:ascii="Courier New" w:eastAsia="Times New Roman" w:hAnsi="Courier New" w:cs="Courier New"/>
+                                <w:sz w:val="20"/>
+                                <w:szCs w:val="20"/>
+                              </w:rPr>
+                              <w:t>newr</w:t>
+                            </w:r>
+                            <w:proofErr w:type="spellEnd"/>
+                            <w:r>
+                              <w:rPr>
+                                <w:rFonts w:ascii="Courier New" w:eastAsia="Times New Roman" w:hAnsi="Courier New" w:cs="Courier New"/>
+                                <w:sz w:val="20"/>
+                                <w:szCs w:val="20"/>
+                              </w:rPr>
+                              <w:t xml:space="preserve">, r - quotient * </w:t>
+                            </w:r>
+                            <w:proofErr w:type="spellStart"/>
+                            <w:r>
+                              <w:rPr>
+                                <w:rFonts w:ascii="Courier New" w:eastAsia="Times New Roman" w:hAnsi="Courier New" w:cs="Courier New"/>
+                                <w:sz w:val="20"/>
+                                <w:szCs w:val="20"/>
+                              </w:rPr>
+                              <w:t>newr</w:t>
+                            </w:r>
+                            <w:proofErr w:type="spellEnd"/>
+                            <w:r>
+                              <w:rPr>
+                                <w:rFonts w:ascii="Courier New" w:eastAsia="Times New Roman" w:hAnsi="Courier New" w:cs="Courier New"/>
+                                <w:sz w:val="20"/>
+                                <w:szCs w:val="20"/>
+                              </w:rPr>
+                              <w:t>)</w:t>
+                            </w:r>
+                          </w:p>
+                          <w:p>
+                            <w:pPr>
+                              <w:tabs>
+                                <w:tab w:val="left" w:pos="916"/>
+                                <w:tab w:val="left" w:pos="1832"/>
+                                <w:tab w:val="left" w:pos="2748"/>
+                                <w:tab w:val="left" w:pos="3664"/>
+                                <w:tab w:val="left" w:pos="4580"/>
+                                <w:tab w:val="left" w:pos="5496"/>
+                                <w:tab w:val="left" w:pos="6412"/>
+                                <w:tab w:val="left" w:pos="7328"/>
+                                <w:tab w:val="left" w:pos="8244"/>
+                                <w:tab w:val="left" w:pos="9160"/>
+                                <w:tab w:val="left" w:pos="10076"/>
+                                <w:tab w:val="left" w:pos="10992"/>
+                                <w:tab w:val="left" w:pos="11908"/>
+                                <w:tab w:val="left" w:pos="12824"/>
+                                <w:tab w:val="left" w:pos="13740"/>
+                                <w:tab w:val="left" w:pos="14656"/>
+                              </w:tabs>
+                              <w:spacing w:after="0" w:line="240" w:lineRule="auto"/>
+                              <w:rPr>
+                                <w:rFonts w:ascii="Courier New" w:eastAsia="Times New Roman" w:hAnsi="Courier New" w:cs="Courier New"/>
+                                <w:sz w:val="20"/>
+                                <w:szCs w:val="20"/>
+                              </w:rPr>
+                            </w:pPr>
+                            <w:r>
+                              <w:rPr>
+                                <w:rFonts w:ascii="Courier New" w:eastAsia="Times New Roman" w:hAnsi="Courier New" w:cs="Courier New"/>
+                                <w:sz w:val="20"/>
+                                <w:szCs w:val="20"/>
+                              </w:rPr>
+                              <w:t xml:space="preserve">    </w:t>
+                            </w:r>
+                            <w:proofErr w:type="gramStart"/>
+                            <w:r>
+                              <w:rPr>
+                                <w:rFonts w:ascii="Courier New" w:eastAsia="Times New Roman" w:hAnsi="Courier New" w:cs="Courier New"/>
+                                <w:b/>
+                                <w:bCs/>
+                                <w:sz w:val="20"/>
+                                <w:szCs w:val="20"/>
+                              </w:rPr>
+                              <w:t>if</w:t>
+                            </w:r>
+                            <w:proofErr w:type="gramEnd"/>
+                            <w:r>
+                              <w:rPr>
+                                <w:rFonts w:ascii="Courier New" w:eastAsia="Times New Roman" w:hAnsi="Courier New" w:cs="Courier New"/>
+                                <w:sz w:val="20"/>
+                                <w:szCs w:val="20"/>
+                              </w:rPr>
+                              <w:t xml:space="preserve"> r &gt; 1 </w:t>
+                            </w:r>
+                            <w:r>
+                              <w:rPr>
+                                <w:rFonts w:ascii="Courier New" w:eastAsia="Times New Roman" w:hAnsi="Courier New" w:cs="Courier New"/>
+                                <w:b/>
+                                <w:bCs/>
+                                <w:sz w:val="20"/>
+                                <w:szCs w:val="20"/>
+                              </w:rPr>
+                              <w:t>then</w:t>
+                            </w:r>
+                            <w:r>
+                              <w:rPr>
+                                <w:rFonts w:ascii="Courier New" w:eastAsia="Times New Roman" w:hAnsi="Courier New" w:cs="Courier New"/>
+                                <w:sz w:val="20"/>
+                                <w:szCs w:val="20"/>
+                              </w:rPr>
+                              <w:t xml:space="preserve"> </w:t>
+                            </w:r>
+                            <w:r>
+                              <w:rPr>
+                                <w:rFonts w:ascii="Courier New" w:eastAsia="Times New Roman" w:hAnsi="Courier New" w:cs="Courier New"/>
+                                <w:b/>
+                                <w:bCs/>
+                                <w:sz w:val="20"/>
+                                <w:szCs w:val="20"/>
+                              </w:rPr>
+                              <w:t>return</w:t>
+                            </w:r>
+                            <w:r>
+                              <w:rPr>
+                                <w:rFonts w:ascii="Courier New" w:eastAsia="Times New Roman" w:hAnsi="Courier New" w:cs="Courier New"/>
+                                <w:sz w:val="20"/>
+                                <w:szCs w:val="20"/>
+                              </w:rPr>
+                              <w:t xml:space="preserve"> "a is not invertible"</w:t>
+                            </w:r>
+                          </w:p>
+                          <w:p>
+                            <w:pPr>
+                              <w:tabs>
+                                <w:tab w:val="left" w:pos="916"/>
+                                <w:tab w:val="left" w:pos="1832"/>
+                                <w:tab w:val="left" w:pos="2748"/>
+                                <w:tab w:val="left" w:pos="3664"/>
+                                <w:tab w:val="left" w:pos="4580"/>
+                                <w:tab w:val="left" w:pos="5496"/>
+                                <w:tab w:val="left" w:pos="6412"/>
+                                <w:tab w:val="left" w:pos="7328"/>
+                                <w:tab w:val="left" w:pos="8244"/>
+                                <w:tab w:val="left" w:pos="9160"/>
+                                <w:tab w:val="left" w:pos="10076"/>
+                                <w:tab w:val="left" w:pos="10992"/>
+                                <w:tab w:val="left" w:pos="11908"/>
+                                <w:tab w:val="left" w:pos="12824"/>
+                                <w:tab w:val="left" w:pos="13740"/>
+                                <w:tab w:val="left" w:pos="14656"/>
+                              </w:tabs>
+                              <w:spacing w:after="0" w:line="240" w:lineRule="auto"/>
+                              <w:rPr>
+                                <w:rFonts w:ascii="Courier New" w:eastAsia="Times New Roman" w:hAnsi="Courier New" w:cs="Courier New"/>
+                                <w:sz w:val="20"/>
+                                <w:szCs w:val="20"/>
+                              </w:rPr>
+                            </w:pPr>
+                            <w:r>
+                              <w:rPr>
+                                <w:rFonts w:ascii="Courier New" w:eastAsia="Times New Roman" w:hAnsi="Courier New" w:cs="Courier New"/>
+                                <w:sz w:val="20"/>
+                                <w:szCs w:val="20"/>
+                              </w:rPr>
+                              <w:t xml:space="preserve">    </w:t>
+                            </w:r>
+                            <w:proofErr w:type="gramStart"/>
+                            <w:r>
+                              <w:rPr>
+                                <w:rFonts w:ascii="Courier New" w:eastAsia="Times New Roman" w:hAnsi="Courier New" w:cs="Courier New"/>
+                                <w:b/>
+                                <w:bCs/>
+                                <w:sz w:val="20"/>
+                                <w:szCs w:val="20"/>
+                              </w:rPr>
+                              <w:t>if</w:t>
+                            </w:r>
+                            <w:proofErr w:type="gramEnd"/>
+                            <w:r>
+                              <w:rPr>
+                                <w:rFonts w:ascii="Courier New" w:eastAsia="Times New Roman" w:hAnsi="Courier New" w:cs="Courier New"/>
+                                <w:sz w:val="20"/>
+                                <w:szCs w:val="20"/>
+                              </w:rPr>
+                              <w:t xml:space="preserve"> t &lt; 0 </w:t>
+                            </w:r>
+                            <w:r>
+                              <w:rPr>
+                                <w:rFonts w:ascii="Courier New" w:eastAsia="Times New Roman" w:hAnsi="Courier New" w:cs="Courier New"/>
+                                <w:b/>
+                                <w:bCs/>
+                                <w:sz w:val="20"/>
+                                <w:szCs w:val="20"/>
+                              </w:rPr>
+                              <w:t>then</w:t>
+                            </w:r>
+                            <w:r>
+                              <w:rPr>
+                                <w:rFonts w:ascii="Courier New" w:eastAsia="Times New Roman" w:hAnsi="Courier New" w:cs="Courier New"/>
+                                <w:sz w:val="20"/>
+                                <w:szCs w:val="20"/>
+                              </w:rPr>
+                              <w:t xml:space="preserve"> t := t + n</w:t>
+                            </w:r>
+                          </w:p>
+                          <w:p>
+                            <w:pPr>
+                              <w:tabs>
+                                <w:tab w:val="left" w:pos="916"/>
+                                <w:tab w:val="left" w:pos="1832"/>
+                                <w:tab w:val="left" w:pos="2748"/>
+                                <w:tab w:val="left" w:pos="3664"/>
+                                <w:tab w:val="left" w:pos="4580"/>
+                                <w:tab w:val="left" w:pos="5496"/>
+                                <w:tab w:val="left" w:pos="6412"/>
+                                <w:tab w:val="left" w:pos="7328"/>
+                                <w:tab w:val="left" w:pos="8244"/>
+                                <w:tab w:val="left" w:pos="9160"/>
+                                <w:tab w:val="left" w:pos="10076"/>
+                                <w:tab w:val="left" w:pos="10992"/>
+                                <w:tab w:val="left" w:pos="11908"/>
+                                <w:tab w:val="left" w:pos="12824"/>
+                                <w:tab w:val="left" w:pos="13740"/>
+                                <w:tab w:val="left" w:pos="14656"/>
+                              </w:tabs>
+                              <w:spacing w:after="0" w:line="240" w:lineRule="auto"/>
+                              <w:rPr>
+                                <w:rFonts w:ascii="Courier New" w:eastAsia="Times New Roman" w:hAnsi="Courier New" w:cs="Courier New"/>
+                                <w:sz w:val="20"/>
+                                <w:szCs w:val="20"/>
+                              </w:rPr>
+                            </w:pPr>
+                            <w:r>
+                              <w:rPr>
+                                <w:rFonts w:ascii="Courier New" w:eastAsia="Times New Roman" w:hAnsi="Courier New" w:cs="Courier New"/>
+                                <w:sz w:val="20"/>
+                                <w:szCs w:val="20"/>
+                              </w:rPr>
+                              <w:t xml:space="preserve">    </w:t>
+                            </w:r>
+                            <w:proofErr w:type="gramStart"/>
+                            <w:r>
+                              <w:rPr>
+                                <w:rFonts w:ascii="Courier New" w:eastAsia="Times New Roman" w:hAnsi="Courier New" w:cs="Courier New"/>
+                                <w:b/>
+                                <w:bCs/>
+                                <w:sz w:val="20"/>
+                                <w:szCs w:val="20"/>
+                              </w:rPr>
+                              <w:t>return</w:t>
+                            </w:r>
+                            <w:proofErr w:type="gramEnd"/>
+                            <w:r>
+                              <w:rPr>
+                                <w:rFonts w:ascii="Courier New" w:eastAsia="Times New Roman" w:hAnsi="Courier New" w:cs="Courier New"/>
+                                <w:sz w:val="20"/>
+                                <w:szCs w:val="20"/>
+                              </w:rPr>
+                              <w:t xml:space="preserve"> t</w:t>
+                            </w:r>
+                          </w:p>
+                          <w:p/>
+                        </w:txbxContent>
+                      </wps:txbx>
+                      <wps:bodyPr rot="0" vert="horz" wrap="square" lIns="91440" tIns="45720" rIns="91440" bIns="45720" anchor="t" anchorCtr="0">
+                        <a:noAutofit/>
+                      </wps:bodyPr>
+                    </wps:wsp>
+                  </a:graphicData>
+                </a:graphic>
+                <wp14:sizeRelH relativeFrom="margin">
+                  <wp14:pctWidth>0</wp14:pctWidth>
+                </wp14:sizeRelH>
+                <wp14:sizeRelV relativeFrom="margin">
+                  <wp14:pctHeight>0</wp14:pctHeight>
+                </wp14:sizeRelV>
+              </wp:anchor>
+            </w:drawing>
+          </mc:Choice>
+          <mc:Fallback>
+            <w:pict>
+              <v:shape id="_x0000_s1029" type="#_x0000_t202" style="position:absolute;margin-left:-2.5pt;margin-top:10.05pt;width:379.4pt;height:120.2pt;z-index:251663360;visibility:visible;mso-wrap-style:square;mso-width-percent:0;mso-height-percent:0;mso-wrap-distance-left:9pt;mso-wrap-distance-top:0;mso-wrap-distance-right:9pt;mso-wrap-distance-bottom:0;mso-position-horizontal:absolute;mso-position-horizontal-relative:text;mso-position-vertical:absolute;mso-position-vertical-relative:text;mso-width-percent:0;mso-height-percent:0;mso-width-relative:margin;mso-height-relative:margin;v-text-anchor:top" o:gfxdata="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">
+                <v:textbox>
+                  <w:txbxContent>
+                    <w:p>
+                      <w:pPr>
+                        <w:tabs>
+                          <w:tab w:val="left" w:pos="916"/>
+                          <w:tab w:val="left" w:pos="1832"/>
+                          <w:tab w:val="left" w:pos="2748"/>
+                          <w:tab w:val="left" w:pos="3664"/>
+                          <w:tab w:val="left" w:pos="4580"/>
+                          <w:tab w:val="left" w:pos="5496"/>
+                          <w:tab w:val="left" w:pos="6412"/>
+                          <w:tab w:val="left" w:pos="7328"/>
+                          <w:tab w:val="left" w:pos="8244"/>
+                          <w:tab w:val="left" w:pos="9160"/>
+                          <w:tab w:val="left" w:pos="10076"/>
+                          <w:tab w:val="left" w:pos="10992"/>
+                          <w:tab w:val="left" w:pos="11908"/>
+                          <w:tab w:val="left" w:pos="12824"/>
+                          <w:tab w:val="left" w:pos="13740"/>
+                          <w:tab w:val="left" w:pos="14656"/>
+                        </w:tabs>
+                        <w:spacing w:after="0" w:line="240" w:lineRule="auto"/>
+                        <w:rPr>
+                          <w:rFonts w:ascii="Courier New" w:eastAsia="Times New Roman" w:hAnsi="Courier New" w:cs="Courier New"/>
+                          <w:sz w:val="20"/>
+                          <w:szCs w:val="20"/>
+                        </w:rPr>
+                      </w:pPr>
+                      <w:proofErr w:type="gramStart"/>
+                      <w:r>
+                        <w:rPr>
+                          <w:rFonts w:ascii="Courier New" w:eastAsia="Times New Roman" w:hAnsi="Courier New" w:cs="Courier New"/>
+                          <w:b/>
+                          <w:bCs/>
+                          <w:sz w:val="20"/>
+                          <w:szCs w:val="20"/>
+                        </w:rPr>
+                        <w:t>function</w:t>
+                      </w:r>
+                      <w:proofErr w:type="gramEnd"/>
+                      <w:r>
+                        <w:rPr>
+                          <w:rFonts w:ascii="Courier New" w:eastAsia="Times New Roman" w:hAnsi="Courier New" w:cs="Courier New"/>
+                          <w:sz w:val="20"/>
+                          <w:szCs w:val="20"/>
+                        </w:rPr>
+                        <w:t xml:space="preserve"> inverse(a, n)</w:t>
+                      </w:r>
+                    </w:p>
+                    <w:p>
+                      <w:pPr>
+                        <w:tabs>
+                          <w:tab w:val="left" w:pos="916"/>
+                          <w:tab w:val="left" w:pos="1832"/>
+                          <w:tab w:val="left" w:pos="2748"/>
+                          <w:tab w:val="left" w:pos="3664"/>
+                          <w:tab w:val="left" w:pos="4580"/>
+                          <w:tab w:val="left" w:pos="5496"/>
+                          <w:tab w:val="left" w:pos="6412"/>
+                          <w:tab w:val="left" w:pos="7328"/>
+                          <w:tab w:val="left" w:pos="8244"/>
+                          <w:tab w:val="left" w:pos="9160"/>
+                          <w:tab w:val="left" w:pos="10076"/>
+                          <w:tab w:val="left" w:pos="10992"/>
+                          <w:tab w:val="left" w:pos="11908"/>
+                          <w:tab w:val="left" w:pos="12824"/>
+                          <w:tab w:val="left" w:pos="13740"/>
+                          <w:tab w:val="left" w:pos="14656"/>
+                        </w:tabs>
+                        <w:spacing w:after="0" w:line="240" w:lineRule="auto"/>
+                        <w:rPr>
+                          <w:rFonts w:ascii="Courier New" w:eastAsia="Times New Roman" w:hAnsi="Courier New" w:cs="Courier New"/>
+                          <w:sz w:val="20"/>
+                          <w:szCs w:val="20"/>
+                        </w:rPr>
+                      </w:pPr>
+                      <w:r>
+                        <w:rPr>
+                          <w:rFonts w:ascii="Courier New" w:eastAsia="Times New Roman" w:hAnsi="Courier New" w:cs="Courier New"/>
+                          <w:sz w:val="20"/>
+                          <w:szCs w:val="20"/>
+                        </w:rPr>
+                        <w:t xml:space="preserve">    </w:t>
+                      </w:r>
+                      <w:proofErr w:type="gramStart"/>
+                      <w:r>
+                        <w:rPr>
+                          <w:rFonts w:ascii="Courier New" w:eastAsia="Times New Roman" w:hAnsi="Courier New" w:cs="Courier New"/>
+                          <w:sz w:val="20"/>
+                          <w:szCs w:val="20"/>
+                        </w:rPr>
+                        <w:t>t</w:t>
+                      </w:r>
+                      <w:proofErr w:type="gramEnd"/>
+                      <w:r>
+                        <w:rPr>
+                          <w:rFonts w:ascii="Courier New" w:eastAsia="Times New Roman" w:hAnsi="Courier New" w:cs="Courier New"/>
+                          <w:sz w:val="20"/>
+                          <w:szCs w:val="20"/>
+                        </w:rPr>
+                        <w:t xml:space="preserve"> := 0;     newt := 1;    </w:t>
+                      </w:r>
+                    </w:p>
+                    <w:p>
+                      <w:pPr>
+                        <w:tabs>
+                          <w:tab w:val="left" w:pos="916"/>
+                          <w:tab w:val="left" w:pos="1832"/>
+                          <w:tab w:val="left" w:pos="2748"/>
+                          <w:tab w:val="left" w:pos="3664"/>
+                          <w:tab w:val="left" w:pos="4580"/>
+                          <w:tab w:val="left" w:pos="5496"/>
+                          <w:tab w:val="left" w:pos="6412"/>
+                          <w:tab w:val="left" w:pos="7328"/>
+                          <w:tab w:val="left" w:pos="8244"/>
+                          <w:tab w:val="left" w:pos="9160"/>
+                          <w:tab w:val="left" w:pos="10076"/>
+                          <w:tab w:val="left" w:pos="10992"/>
+                          <w:tab w:val="left" w:pos="11908"/>
+                          <w:tab w:val="left" w:pos="12824"/>
+                          <w:tab w:val="left" w:pos="13740"/>
+                          <w:tab w:val="left" w:pos="14656"/>
+                        </w:tabs>
+                        <w:spacing w:after="0" w:line="240" w:lineRule="auto"/>
+                        <w:rPr>
+                          <w:rFonts w:ascii="Courier New" w:eastAsia="Times New Roman" w:hAnsi="Courier New" w:cs="Courier New"/>
+                          <w:sz w:val="20"/>
+                          <w:szCs w:val="20"/>
+                        </w:rPr>
+                      </w:pPr>
+                      <w:r>
+                        <w:rPr>
+                          <w:rFonts w:ascii="Courier New" w:eastAsia="Times New Roman" w:hAnsi="Courier New" w:cs="Courier New"/>
+                          <w:sz w:val="20"/>
+                          <w:szCs w:val="20"/>
+                        </w:rPr>
+                        <w:t xml:space="preserve">    </w:t>
+                      </w:r>
+                      <w:proofErr w:type="gramStart"/>
+                      <w:r>
+                        <w:rPr>
+                          <w:rFonts w:ascii="Courier New" w:eastAsia="Times New Roman" w:hAnsi="Courier New" w:cs="Courier New"/>
+                          <w:sz w:val="20"/>
+                          <w:szCs w:val="20"/>
+                        </w:rPr>
+                        <w:t>r</w:t>
+                      </w:r>
+                      <w:proofErr w:type="gramEnd"/>
+                      <w:r>
+                        <w:rPr>
+                          <w:rFonts w:ascii="Courier New" w:eastAsia="Times New Roman" w:hAnsi="Courier New" w:cs="Courier New"/>
+                          <w:sz w:val="20"/>
+                          <w:szCs w:val="20"/>
+                        </w:rPr>
+                        <w:t xml:space="preserve"> := n;     </w:t>
+                      </w:r>
+                      <w:proofErr w:type="spellStart"/>
+                      <w:r>
+                        <w:rPr>
+                          <w:rFonts w:ascii="Courier New" w:eastAsia="Times New Roman" w:hAnsi="Courier New" w:cs="Courier New"/>
+                          <w:sz w:val="20"/>
+                          <w:szCs w:val="20"/>
+                        </w:rPr>
+                        <w:t>newr</w:t>
+                      </w:r>
+                      <w:proofErr w:type="spellEnd"/>
+                      <w:r>
+                        <w:rPr>
+                          <w:rFonts w:ascii="Courier New" w:eastAsia="Times New Roman" w:hAnsi="Courier New" w:cs="Courier New"/>
+                          <w:sz w:val="20"/>
+                          <w:szCs w:val="20"/>
+                        </w:rPr>
+                        <w:t xml:space="preserve"> := a;    </w:t>
+                      </w:r>
+                    </w:p>
+                    <w:p>
+                      <w:pPr>
+                        <w:tabs>
+                          <w:tab w:val="left" w:pos="916"/>
+                          <w:tab w:val="left" w:pos="1832"/>
+                          <w:tab w:val="left" w:pos="2748"/>
+                          <w:tab w:val="left" w:pos="3664"/>
+                          <w:tab w:val="left" w:pos="4580"/>
+                          <w:tab w:val="left" w:pos="5496"/>
+                          <w:tab w:val="left" w:pos="6412"/>
+                          <w:tab w:val="left" w:pos="7328"/>
+                          <w:tab w:val="left" w:pos="8244"/>
+                          <w:tab w:val="left" w:pos="9160"/>
+                          <w:tab w:val="left" w:pos="10076"/>
+                          <w:tab w:val="left" w:pos="10992"/>
+                          <w:tab w:val="left" w:pos="11908"/>
+                          <w:tab w:val="left" w:pos="12824"/>
+                          <w:tab w:val="left" w:pos="13740"/>
+                          <w:tab w:val="left" w:pos="14656"/>
+                        </w:tabs>
+                        <w:spacing w:after="0" w:line="240" w:lineRule="auto"/>
+                        <w:rPr>
+                          <w:rFonts w:ascii="Courier New" w:eastAsia="Times New Roman" w:hAnsi="Courier New" w:cs="Courier New"/>
+                          <w:sz w:val="20"/>
+                          <w:szCs w:val="20"/>
+                        </w:rPr>
+                      </w:pPr>
+                      <w:r>
+                        <w:rPr>
+                          <w:rFonts w:ascii="Courier New" w:eastAsia="Times New Roman" w:hAnsi="Courier New" w:cs="Courier New"/>
+                          <w:sz w:val="20"/>
+                          <w:szCs w:val="20"/>
+                        </w:rPr>
+                        <w:t xml:space="preserve">    </w:t>
+                      </w:r>
+                      <w:proofErr w:type="gramStart"/>
+                      <w:r>
+                        <w:rPr>
+                          <w:rFonts w:ascii="Courier New" w:eastAsia="Times New Roman" w:hAnsi="Courier New" w:cs="Courier New"/>
+                          <w:b/>
+                          <w:bCs/>
+                          <w:sz w:val="20"/>
+                          <w:szCs w:val="20"/>
+                        </w:rPr>
+                        <w:t>while</w:t>
+                      </w:r>
+                      <w:proofErr w:type="gramEnd"/>
+                      <w:r>
+                        <w:rPr>
+                          <w:rFonts w:ascii="Courier New" w:eastAsia="Times New Roman" w:hAnsi="Courier New" w:cs="Courier New"/>
+                          <w:sz w:val="20"/>
+                          <w:szCs w:val="20"/>
+                        </w:rPr>
+                        <w:t xml:space="preserve"> </w:t>
+                      </w:r>
+                      <w:proofErr w:type="spellStart"/>
+                      <w:r>
+                        <w:rPr>
+                          <w:rFonts w:ascii="Courier New" w:eastAsia="Times New Roman" w:hAnsi="Courier New" w:cs="Courier New"/>
+                          <w:sz w:val="20"/>
+                          <w:szCs w:val="20"/>
+                        </w:rPr>
+                        <w:t>newr</w:t>
+                      </w:r>
+                      <w:proofErr w:type="spellEnd"/>
+                      <w:r>
+                        <w:rPr>
+                          <w:rFonts w:ascii="Courier New" w:eastAsia="Times New Roman" w:hAnsi="Courier New" w:cs="Courier New"/>
+                          <w:sz w:val="20"/>
+                          <w:szCs w:val="20"/>
+                        </w:rPr>
+                        <w:t xml:space="preserve"> ≠ 0</w:t>
+                      </w:r>
+                    </w:p>
+                    <w:p>
+                      <w:pPr>
+                        <w:tabs>
+                          <w:tab w:val="left" w:pos="916"/>
+                          <w:tab w:val="left" w:pos="1832"/>
+                          <w:tab w:val="left" w:pos="2748"/>
+                          <w:tab w:val="left" w:pos="3664"/>
+                          <w:tab w:val="left" w:pos="4580"/>
+                          <w:tab w:val="left" w:pos="5496"/>
+                          <w:tab w:val="left" w:pos="6412"/>
+                          <w:tab w:val="left" w:pos="7328"/>
+                          <w:tab w:val="left" w:pos="8244"/>
+                          <w:tab w:val="left" w:pos="9160"/>
+                          <w:tab w:val="left" w:pos="10076"/>
+                          <w:tab w:val="left" w:pos="10992"/>
+                          <w:tab w:val="left" w:pos="11908"/>
+                          <w:tab w:val="left" w:pos="12824"/>
+                          <w:tab w:val="left" w:pos="13740"/>
+                          <w:tab w:val="left" w:pos="14656"/>
+                        </w:tabs>
+                        <w:spacing w:after="0" w:line="240" w:lineRule="auto"/>
+                        <w:rPr>
+                          <w:rFonts w:ascii="Courier New" w:eastAsia="Times New Roman" w:hAnsi="Courier New" w:cs="Courier New"/>
+                          <w:sz w:val="20"/>
+                          <w:szCs w:val="20"/>
+                        </w:rPr>
+                      </w:pPr>
+                      <w:r>
+                        <w:rPr>
+                          <w:rFonts w:ascii="Courier New" w:eastAsia="Times New Roman" w:hAnsi="Courier New" w:cs="Courier New"/>
+                          <w:sz w:val="20"/>
+                          <w:szCs w:val="20"/>
+                        </w:rPr>
+                        <w:t xml:space="preserve">        </w:t>
+                      </w:r>
+                      <w:proofErr w:type="gramStart"/>
+                      <w:r>
+                        <w:rPr>
+                          <w:rFonts w:ascii="Courier New" w:eastAsia="Times New Roman" w:hAnsi="Courier New" w:cs="Courier New"/>
+                          <w:sz w:val="20"/>
+                          <w:szCs w:val="20"/>
+                        </w:rPr>
+                        <w:t>quotient</w:t>
+                      </w:r>
+                      <w:proofErr w:type="gramEnd"/>
+                      <w:r>
+                        <w:rPr>
+                          <w:rFonts w:ascii="Courier New" w:eastAsia="Times New Roman" w:hAnsi="Courier New" w:cs="Courier New"/>
+                          <w:sz w:val="20"/>
+                          <w:szCs w:val="20"/>
+                        </w:rPr>
+                        <w:t xml:space="preserve"> := r </w:t>
+                      </w:r>
+                      <w:r>
+                        <w:rPr>
+                          <w:rFonts w:ascii="Courier New" w:eastAsia="Times New Roman" w:hAnsi="Courier New" w:cs="Courier New"/>
+                          <w:b/>
+                          <w:bCs/>
+                          <w:sz w:val="20"/>
+                          <w:szCs w:val="20"/>
+                        </w:rPr>
+                        <w:t>div</w:t>
+                      </w:r>
+                      <w:r>
+                        <w:rPr>
+                          <w:rFonts w:ascii="Courier New" w:eastAsia="Times New Roman" w:hAnsi="Courier New" w:cs="Courier New"/>
+                          <w:sz w:val="20"/>
+                          <w:szCs w:val="20"/>
+                        </w:rPr>
+                        <w:t xml:space="preserve"> </w:t>
+                      </w:r>
+                      <w:proofErr w:type="spellStart"/>
+                      <w:r>
+                        <w:rPr>
+                          <w:rFonts w:ascii="Courier New" w:eastAsia="Times New Roman" w:hAnsi="Courier New" w:cs="Courier New"/>
+                          <w:sz w:val="20"/>
+                          <w:szCs w:val="20"/>
+                        </w:rPr>
+                        <w:t>newr</w:t>
+                      </w:r>
+                      <w:proofErr w:type="spellEnd"/>
+                    </w:p>
+                    <w:p>
+                      <w:pPr>
+                        <w:tabs>
+                          <w:tab w:val="left" w:pos="916"/>
+                          <w:tab w:val="left" w:pos="1832"/>
+                          <w:tab w:val="left" w:pos="2748"/>
+                          <w:tab w:val="left" w:pos="3664"/>
+                          <w:tab w:val="left" w:pos="4580"/>
+                          <w:tab w:val="left" w:pos="5496"/>
+                          <w:tab w:val="left" w:pos="6412"/>
+                          <w:tab w:val="left" w:pos="7328"/>
+                          <w:tab w:val="left" w:pos="8244"/>
+                          <w:tab w:val="left" w:pos="9160"/>
+                          <w:tab w:val="left" w:pos="10076"/>
+                          <w:tab w:val="left" w:pos="10992"/>
+                          <w:tab w:val="left" w:pos="11908"/>
+                          <w:tab w:val="left" w:pos="12824"/>
+                          <w:tab w:val="left" w:pos="13740"/>
+                          <w:tab w:val="left" w:pos="14656"/>
+                        </w:tabs>
+                        <w:spacing w:after="0" w:line="240" w:lineRule="auto"/>
+                        <w:rPr>
+                          <w:rFonts w:ascii="Courier New" w:eastAsia="Times New Roman" w:hAnsi="Courier New" w:cs="Courier New"/>
+                          <w:sz w:val="20"/>
+                          <w:szCs w:val="20"/>
+                        </w:rPr>
+                      </w:pPr>
+                      <w:r>
+                        <w:rPr>
+                          <w:rFonts w:ascii="Courier New" w:eastAsia="Times New Roman" w:hAnsi="Courier New" w:cs="Courier New"/>
+                          <w:sz w:val="20"/>
+                          <w:szCs w:val="20"/>
+                        </w:rPr>
+                        <w:t xml:space="preserve">        (</w:t>
+                      </w:r>
+                      <w:proofErr w:type="gramStart"/>
+                      <w:r>
+                        <w:rPr>
+                          <w:rFonts w:ascii="Courier New" w:eastAsia="Times New Roman" w:hAnsi="Courier New" w:cs="Courier New"/>
+                          <w:sz w:val="20"/>
+                          <w:szCs w:val="20"/>
+                        </w:rPr>
+                        <w:t>t</w:t>
+                      </w:r>
+                      <w:proofErr w:type="gramEnd"/>
+                      <w:r>
+                        <w:rPr>
+                          <w:rFonts w:ascii="Courier New" w:eastAsia="Times New Roman" w:hAnsi="Courier New" w:cs="Courier New"/>
+                          <w:sz w:val="20"/>
+                          <w:szCs w:val="20"/>
+                        </w:rPr>
+                        <w:t xml:space="preserve">, newt) := (newt, t - quotient * newt) </w:t>
+                      </w:r>
+                    </w:p>
+                    <w:p>
+                      <w:pPr>
+                        <w:tabs>
+                          <w:tab w:val="left" w:pos="916"/>
+                          <w:tab w:val="left" w:pos="1832"/>
+                          <w:tab w:val="left" w:pos="2748"/>
+                          <w:tab w:val="left" w:pos="3664"/>
+                          <w:tab w:val="left" w:pos="4580"/>
+                          <w:tab w:val="left" w:pos="5496"/>
+                          <w:tab w:val="left" w:pos="6412"/>
+                          <w:tab w:val="left" w:pos="7328"/>
+                          <w:tab w:val="left" w:pos="8244"/>
+                          <w:tab w:val="left" w:pos="9160"/>
+                          <w:tab w:val="left" w:pos="10076"/>
+                          <w:tab w:val="left" w:pos="10992"/>
+                          <w:tab w:val="left" w:pos="11908"/>
+                          <w:tab w:val="left" w:pos="12824"/>
+                          <w:tab w:val="left" w:pos="13740"/>
+                          <w:tab w:val="left" w:pos="14656"/>
+                        </w:tabs>
+                        <w:spacing w:after="0" w:line="240" w:lineRule="auto"/>
+                        <w:rPr>
+                          <w:rFonts w:ascii="Courier New" w:eastAsia="Times New Roman" w:hAnsi="Courier New" w:cs="Courier New"/>
+                          <w:sz w:val="20"/>
+                          <w:szCs w:val="20"/>
+                        </w:rPr>
+                      </w:pPr>
+                      <w:r>
+                        <w:rPr>
+                          <w:rFonts w:ascii="Courier New" w:eastAsia="Times New Roman" w:hAnsi="Courier New" w:cs="Courier New"/>
+                          <w:sz w:val="20"/>
+                          <w:szCs w:val="20"/>
+                        </w:rPr>
+                        <w:t xml:space="preserve">        (</w:t>
+                      </w:r>
+                      <w:proofErr w:type="gramStart"/>
+                      <w:r>
+                        <w:rPr>
+                          <w:rFonts w:ascii="Courier New" w:eastAsia="Times New Roman" w:hAnsi="Courier New" w:cs="Courier New"/>
+                          <w:sz w:val="20"/>
+                          <w:szCs w:val="20"/>
+                        </w:rPr>
+                        <w:t>r</w:t>
+                      </w:r>
+                      <w:proofErr w:type="gramEnd"/>
+                      <w:r>
+                        <w:rPr>
+                          <w:rFonts w:ascii="Courier New" w:eastAsia="Times New Roman" w:hAnsi="Courier New" w:cs="Courier New"/>
+                          <w:sz w:val="20"/>
+                          <w:szCs w:val="20"/>
+                        </w:rPr>
+                        <w:t xml:space="preserve">, </w:t>
+                      </w:r>
+                      <w:proofErr w:type="spellStart"/>
+                      <w:r>
+                        <w:rPr>
+                          <w:rFonts w:ascii="Courier New" w:eastAsia="Times New Roman" w:hAnsi="Courier New" w:cs="Courier New"/>
+                          <w:sz w:val="20"/>
+                          <w:szCs w:val="20"/>
+                        </w:rPr>
+                        <w:t>newr</w:t>
+                      </w:r>
+                      <w:proofErr w:type="spellEnd"/>
+                      <w:r>
+                        <w:rPr>
+                          <w:rFonts w:ascii="Courier New" w:eastAsia="Times New Roman" w:hAnsi="Courier New" w:cs="Courier New"/>
+                          <w:sz w:val="20"/>
+                          <w:szCs w:val="20"/>
+                        </w:rPr>
+                        <w:t>) := (</w:t>
+                      </w:r>
+                      <w:proofErr w:type="spellStart"/>
+                      <w:r>
+                        <w:rPr>
+                          <w:rFonts w:ascii="Courier New" w:eastAsia="Times New Roman" w:hAnsi="Courier New" w:cs="Courier New"/>
+                          <w:sz w:val="20"/>
+                          <w:szCs w:val="20"/>
+                        </w:rPr>
+                        <w:t>newr</w:t>
+                      </w:r>
+                      <w:proofErr w:type="spellEnd"/>
+                      <w:r>
+                        <w:rPr>
+                          <w:rFonts w:ascii="Courier New" w:eastAsia="Times New Roman" w:hAnsi="Courier New" w:cs="Courier New"/>
+                          <w:sz w:val="20"/>
+                          <w:szCs w:val="20"/>
+                        </w:rPr>
+                        <w:t xml:space="preserve">, r - quotient * </w:t>
+                      </w:r>
+                      <w:proofErr w:type="spellStart"/>
+                      <w:r>
+                        <w:rPr>
+                          <w:rFonts w:ascii="Courier New" w:eastAsia="Times New Roman" w:hAnsi="Courier New" w:cs="Courier New"/>
+                          <w:sz w:val="20"/>
+                          <w:szCs w:val="20"/>
+                        </w:rPr>
+                        <w:t>newr</w:t>
+                      </w:r>
+                      <w:proofErr w:type="spellEnd"/>
+                      <w:r>
+                        <w:rPr>
+                          <w:rFonts w:ascii="Courier New" w:eastAsia="Times New Roman" w:hAnsi="Courier New" w:cs="Courier New"/>
+                          <w:sz w:val="20"/>
+                          <w:szCs w:val="20"/>
+                        </w:rPr>
+                        <w:t>)</w:t>
+                      </w:r>
+                    </w:p>
+                    <w:p>
+                      <w:pPr>
+                        <w:tabs>
+                          <w:tab w:val="left" w:pos="916"/>
+                          <w:tab w:val="left" w:pos="1832"/>
+                          <w:tab w:val="left" w:pos="2748"/>
+                          <w:tab w:val="left" w:pos="3664"/>
+                          <w:tab w:val="left" w:pos="4580"/>
+                          <w:tab w:val="left" w:pos="5496"/>
+                          <w:tab w:val="left" w:pos="6412"/>
+                          <w:tab w:val="left" w:pos="7328"/>
+                          <w:tab w:val="left" w:pos="8244"/>
+                          <w:tab w:val="left" w:pos="9160"/>
+                          <w:tab w:val="left" w:pos="10076"/>
+                          <w:tab w:val="left" w:pos="10992"/>
+                          <w:tab w:val="left" w:pos="11908"/>
+                          <w:tab w:val="left" w:pos="12824"/>
+                          <w:tab w:val="left" w:pos="13740"/>
+                          <w:tab w:val="left" w:pos="14656"/>
+                        </w:tabs>
+                        <w:spacing w:after="0" w:line="240" w:lineRule="auto"/>
+                        <w:rPr>
+                          <w:rFonts w:ascii="Courier New" w:eastAsia="Times New Roman" w:hAnsi="Courier New" w:cs="Courier New"/>
+                          <w:sz w:val="20"/>
+                          <w:szCs w:val="20"/>
+                        </w:rPr>
+                      </w:pPr>
+                      <w:r>
+                        <w:rPr>
+                          <w:rFonts w:ascii="Courier New" w:eastAsia="Times New Roman" w:hAnsi="Courier New" w:cs="Courier New"/>
+                          <w:sz w:val="20"/>
+                          <w:szCs w:val="20"/>
+                        </w:rPr>
+                        <w:t xml:space="preserve">    </w:t>
+                      </w:r>
+                      <w:proofErr w:type="gramStart"/>
+                      <w:r>
+                        <w:rPr>
+                          <w:rFonts w:ascii="Courier New" w:eastAsia="Times New Roman" w:hAnsi="Courier New" w:cs="Courier New"/>
+                          <w:b/>
+                          <w:bCs/>
+                          <w:sz w:val="20"/>
+                          <w:szCs w:val="20"/>
+                        </w:rPr>
+                        <w:t>if</w:t>
+                      </w:r>
+                      <w:proofErr w:type="gramEnd"/>
+                      <w:r>
+                        <w:rPr>
+                          <w:rFonts w:ascii="Courier New" w:eastAsia="Times New Roman" w:hAnsi="Courier New" w:cs="Courier New"/>
+                          <w:sz w:val="20"/>
+                          <w:szCs w:val="20"/>
+                        </w:rPr>
+                        <w:t xml:space="preserve"> r &gt; 1 </w:t>
+                      </w:r>
+                      <w:r>
+                        <w:rPr>
+                          <w:rFonts w:ascii="Courier New" w:eastAsia="Times New Roman" w:hAnsi="Courier New" w:cs="Courier New"/>
+                          <w:b/>
+                          <w:bCs/>
+                          <w:sz w:val="20"/>
+                          <w:szCs w:val="20"/>
+                        </w:rPr>
+                        <w:t>then</w:t>
+                      </w:r>
+                      <w:r>
+                        <w:rPr>
+                          <w:rFonts w:ascii="Courier New" w:eastAsia="Times New Roman" w:hAnsi="Courier New" w:cs="Courier New"/>
+                          <w:sz w:val="20"/>
+                          <w:szCs w:val="20"/>
+                        </w:rPr>
+                        <w:t xml:space="preserve"> </w:t>
+                      </w:r>
+                      <w:r>
+                        <w:rPr>
+                          <w:rFonts w:ascii="Courier New" w:eastAsia="Times New Roman" w:hAnsi="Courier New" w:cs="Courier New"/>
+                          <w:b/>
+                          <w:bCs/>
+                          <w:sz w:val="20"/>
+                          <w:szCs w:val="20"/>
+                        </w:rPr>
+                        <w:t>return</w:t>
+                      </w:r>
+                      <w:r>
+                        <w:rPr>
+                          <w:rFonts w:ascii="Courier New" w:eastAsia="Times New Roman" w:hAnsi="Courier New" w:cs="Courier New"/>
+                          <w:sz w:val="20"/>
+                          <w:szCs w:val="20"/>
+                        </w:rPr>
+                        <w:t xml:space="preserve"> "a is not invertible"</w:t>
+                      </w:r>
+                    </w:p>
+                    <w:p>
+                      <w:pPr>
+                        <w:tabs>
+                          <w:tab w:val="left" w:pos="916"/>
+                          <w:tab w:val="left" w:pos="1832"/>
+                          <w:tab w:val="left" w:pos="2748"/>
+                          <w:tab w:val="left" w:pos="3664"/>
+                          <w:tab w:val="left" w:pos="4580"/>
+                          <w:tab w:val="left" w:pos="5496"/>
+                          <w:tab w:val="left" w:pos="6412"/>
+                          <w:tab w:val="left" w:pos="7328"/>
+                          <w:tab w:val="left" w:pos="8244"/>
+                          <w:tab w:val="left" w:pos="9160"/>
+                          <w:tab w:val="left" w:pos="10076"/>
+                          <w:tab w:val="left" w:pos="10992"/>
+                          <w:tab w:val="left" w:pos="11908"/>
+                          <w:tab w:val="left" w:pos="12824"/>
+                          <w:tab w:val="left" w:pos="13740"/>
+                          <w:tab w:val="left" w:pos="14656"/>
+                        </w:tabs>
+                        <w:spacing w:after="0" w:line="240" w:lineRule="auto"/>
+                        <w:rPr>
+                          <w:rFonts w:ascii="Courier New" w:eastAsia="Times New Roman" w:hAnsi="Courier New" w:cs="Courier New"/>
+                          <w:sz w:val="20"/>
+                          <w:szCs w:val="20"/>
+                        </w:rPr>
+                      </w:pPr>
+                      <w:r>
+                        <w:rPr>
+                          <w:rFonts w:ascii="Courier New" w:eastAsia="Times New Roman" w:hAnsi="Courier New" w:cs="Courier New"/>
+                          <w:sz w:val="20"/>
+                          <w:szCs w:val="20"/>
+                        </w:rPr>
+                        <w:t xml:space="preserve">    </w:t>
+                      </w:r>
+                      <w:proofErr w:type="gramStart"/>
+                      <w:r>
+                        <w:rPr>
+                          <w:rFonts w:ascii="Courier New" w:eastAsia="Times New Roman" w:hAnsi="Courier New" w:cs="Courier New"/>
+                          <w:b/>
+                          <w:bCs/>
+                          <w:sz w:val="20"/>
+                          <w:szCs w:val="20"/>
+                        </w:rPr>
+                        <w:t>if</w:t>
+                      </w:r>
+                      <w:proofErr w:type="gramEnd"/>
+                      <w:r>
+                        <w:rPr>
+                          <w:rFonts w:ascii="Courier New" w:eastAsia="Times New Roman" w:hAnsi="Courier New" w:cs="Courier New"/>
+                          <w:sz w:val="20"/>
+                          <w:szCs w:val="20"/>
+                        </w:rPr>
+                        <w:t xml:space="preserve"> t &lt; 0 </w:t>
+                      </w:r>
+                      <w:r>
+                        <w:rPr>
+                          <w:rFonts w:ascii="Courier New" w:eastAsia="Times New Roman" w:hAnsi="Courier New" w:cs="Courier New"/>
+                          <w:b/>
+                          <w:bCs/>
+                          <w:sz w:val="20"/>
+                          <w:szCs w:val="20"/>
+                        </w:rPr>
+                        <w:t>then</w:t>
+                      </w:r>
+                      <w:r>
+                        <w:rPr>
+                          <w:rFonts w:ascii="Courier New" w:eastAsia="Times New Roman" w:hAnsi="Courier New" w:cs="Courier New"/>
+                          <w:sz w:val="20"/>
+                          <w:szCs w:val="20"/>
+                        </w:rPr>
+                        <w:t xml:space="preserve"> t := t + n</w:t>
+                      </w:r>
+                    </w:p>
+                    <w:p>
+                      <w:pPr>
+                        <w:tabs>
+                          <w:tab w:val="left" w:pos="916"/>
+                          <w:tab w:val="left" w:pos="1832"/>
+                          <w:tab w:val="left" w:pos="2748"/>
+                          <w:tab w:val="left" w:pos="3664"/>
+                          <w:tab w:val="left" w:pos="4580"/>
+                          <w:tab w:val="left" w:pos="5496"/>
+                          <w:tab w:val="left" w:pos="6412"/>
+                          <w:tab w:val="left" w:pos="7328"/>
+                          <w:tab w:val="left" w:pos="8244"/>
+                          <w:tab w:val="left" w:pos="9160"/>
+                          <w:tab w:val="left" w:pos="10076"/>
+                          <w:tab w:val="left" w:pos="10992"/>
+                          <w:tab w:val="left" w:pos="11908"/>
+                          <w:tab w:val="left" w:pos="12824"/>
+                          <w:tab w:val="left" w:pos="13740"/>
+                          <w:tab w:val="left" w:pos="14656"/>
+                        </w:tabs>
+                        <w:spacing w:after="0" w:line="240" w:lineRule="auto"/>
+                        <w:rPr>
+                          <w:rFonts w:ascii="Courier New" w:eastAsia="Times New Roman" w:hAnsi="Courier New" w:cs="Courier New"/>
+                          <w:sz w:val="20"/>
+                          <w:szCs w:val="20"/>
+                        </w:rPr>
+                      </w:pPr>
+                      <w:r>
+                        <w:rPr>
+                          <w:rFonts w:ascii="Courier New" w:eastAsia="Times New Roman" w:hAnsi="Courier New" w:cs="Courier New"/>
+                          <w:sz w:val="20"/>
+                          <w:szCs w:val="20"/>
+                        </w:rPr>
+                        <w:t xml:space="preserve">    </w:t>
+                      </w:r>
+                      <w:proofErr w:type="gramStart"/>
+                      <w:r>
+                        <w:rPr>
+                          <w:rFonts w:ascii="Courier New" w:eastAsia="Times New Roman" w:hAnsi="Courier New" w:cs="Courier New"/>
+                          <w:b/>
+                          <w:bCs/>
+                          <w:sz w:val="20"/>
+                          <w:szCs w:val="20"/>
+                        </w:rPr>
+                        <w:t>return</w:t>
+                      </w:r>
+                      <w:proofErr w:type="gramEnd"/>
+                      <w:r>
+                        <w:rPr>
+                          <w:rFonts w:ascii="Courier New" w:eastAsia="Times New Roman" w:hAnsi="Courier New" w:cs="Courier New"/>
+                          <w:sz w:val="20"/>
+                          <w:szCs w:val="20"/>
+                        </w:rPr>
+                        <w:t xml:space="preserve"> t</w:t>
+                      </w:r>
+                    </w:p>
+                    <w:p/>
+                  </w:txbxContent>
+                </v:textbox>
+              </v:shape>
+            </w:pict>
+          </mc:Fallback>
+        </mc:AlternateContent>
+      </w:r>
+    </w:p>
+    <w:p>
+      <w:pPr>
+        <w:tabs>
+          <w:tab w:val="left" w:pos="916"/>
+          <w:tab w:val="left" w:pos="1832"/>
+          <w:tab w:val="left" w:pos="2748"/>
+          <w:tab w:val="left" w:pos="3664"/>
+          <w:tab w:val="left" w:pos="4580"/>
+          <w:tab w:val="left" w:pos="5496"/>
+          <w:tab w:val="left" w:pos="6412"/>
+          <w:tab w:val="left" w:pos="7328"/>
+          <w:tab w:val="left" w:pos="8244"/>
+          <w:tab w:val="left" w:pos="9160"/>
+          <w:tab w:val="left" w:pos="10076"/>
+          <w:tab w:val="left" w:pos="10992"/>
+          <w:tab w:val="left" w:pos="11908"/>
+          <w:tab w:val="left" w:pos="12824"/>
+          <w:tab w:val="left" w:pos="13740"/>
+          <w:tab w:val="left" w:pos="14656"/>
+        </w:tabs>
+        <w:spacing w:after="0" w:line="240" w:lineRule="auto"/>
+        <w:rPr>
+          <w:rFonts w:ascii="Yu Mincho" w:eastAsia="Yu Mincho" w:hAnsi="Yu Mincho" w:hint="eastAsia"/>
+        </w:rPr>
+      </w:pPr>
+    </w:p>
+    <w:p>
+      <w:pPr>
+        <w:tabs>
+          <w:tab w:val="left" w:pos="916"/>
+          <w:tab w:val="left" w:pos="1832"/>
+          <w:tab w:val="left" w:pos="2748"/>
+          <w:tab w:val="left" w:pos="3664"/>
+          <w:tab w:val="left" w:pos="4580"/>
+          <w:tab w:val="left" w:pos="5496"/>
+          <w:tab w:val="left" w:pos="6412"/>
+          <w:tab w:val="left" w:pos="7328"/>
+          <w:tab w:val="left" w:pos="8244"/>
+          <w:tab w:val="left" w:pos="9160"/>
+          <w:tab w:val="left" w:pos="10076"/>
+          <w:tab w:val="left" w:pos="10992"/>
+          <w:tab w:val="left" w:pos="11908"/>
+          <w:tab w:val="left" w:pos="12824"/>
+          <w:tab w:val="left" w:pos="13740"/>
+          <w:tab w:val="left" w:pos="14656"/>
+        </w:tabs>
+        <w:spacing w:after="0" w:line="240" w:lineRule="auto"/>
+        <w:rPr>
+          <w:rFonts w:ascii="Yu Mincho" w:eastAsia="Yu Mincho" w:hAnsi="Yu Mincho" w:hint="eastAsia"/>
+        </w:rPr>
+      </w:pPr>
+    </w:p>
+    <w:p>
+      <w:pPr>
+        <w:tabs>
+          <w:tab w:val="left" w:pos="916"/>
+          <w:tab w:val="left" w:pos="1832"/>
+          <w:tab w:val="left" w:pos="2748"/>
+          <w:tab w:val="left" w:pos="3664"/>
+          <w:tab w:val="left" w:pos="4580"/>
+          <w:tab w:val="left" w:pos="5496"/>
+          <w:tab w:val="left" w:pos="6412"/>
+          <w:tab w:val="left" w:pos="7328"/>
+          <w:tab w:val="left" w:pos="8244"/>
+          <w:tab w:val="left" w:pos="9160"/>
+          <w:tab w:val="left" w:pos="10076"/>
+          <w:tab w:val="left" w:pos="10992"/>
+          <w:tab w:val="left" w:pos="11908"/>
+          <w:tab w:val="left" w:pos="12824"/>
+          <w:tab w:val="left" w:pos="13740"/>
+          <w:tab w:val="left" w:pos="14656"/>
+        </w:tabs>
+        <w:spacing w:after="0" w:line="240" w:lineRule="auto"/>
+        <w:rPr>
+          <w:rFonts w:ascii="Yu Mincho" w:eastAsia="Yu Mincho" w:hAnsi="Yu Mincho" w:hint="eastAsia"/>
+        </w:rPr>
+      </w:pPr>
+    </w:p>
+    <w:p>
+      <w:pPr>
+        <w:tabs>
+          <w:tab w:val="left" w:pos="916"/>
+          <w:tab w:val="left" w:pos="1832"/>
+          <w:tab w:val="left" w:pos="2748"/>
+          <w:tab w:val="left" w:pos="3664"/>
+          <w:tab w:val="left" w:pos="4580"/>
+          <w:tab w:val="left" w:pos="5496"/>
+          <w:tab w:val="left" w:pos="6412"/>
+          <w:tab w:val="left" w:pos="7328"/>
+          <w:tab w:val="left" w:pos="8244"/>
+          <w:tab w:val="left" w:pos="9160"/>
+          <w:tab w:val="left" w:pos="10076"/>
+          <w:tab w:val="left" w:pos="10992"/>
+          <w:tab w:val="left" w:pos="11908"/>
+          <w:tab w:val="left" w:pos="12824"/>
+          <w:tab w:val="left" w:pos="13740"/>
+          <w:tab w:val="left" w:pos="14656"/>
+        </w:tabs>
+        <w:spacing w:after="0" w:line="240" w:lineRule="auto"/>
+        <w:rPr>
+          <w:rFonts w:ascii="Yu Mincho" w:eastAsia="Yu Mincho" w:hAnsi="Yu Mincho" w:hint="eastAsia"/>
+        </w:rPr>
+      </w:pPr>
+    </w:p>
+    <w:p>
+      <w:pPr>
+        <w:tabs>
+          <w:tab w:val="left" w:pos="916"/>
+          <w:tab w:val="left" w:pos="1832"/>
+          <w:tab w:val="left" w:pos="2748"/>
+          <w:tab w:val="left" w:pos="3664"/>
+          <w:tab w:val="left" w:pos="4580"/>
+          <w:tab w:val="left" w:pos="5496"/>
+          <w:tab w:val="left" w:pos="6412"/>
+          <w:tab w:val="left" w:pos="7328"/>
+          <w:tab w:val="left" w:pos="8244"/>
+          <w:tab w:val="left" w:pos="9160"/>
+          <w:tab w:val="left" w:pos="10076"/>
+          <w:tab w:val="left" w:pos="10992"/>
+          <w:tab w:val="left" w:pos="11908"/>
+          <w:tab w:val="left" w:pos="12824"/>
+          <w:tab w:val="left" w:pos="13740"/>
+          <w:tab w:val="left" w:pos="14656"/>
+        </w:tabs>
+        <w:spacing w:after="0" w:line="240" w:lineRule="auto"/>
+        <w:rPr>
+          <w:rFonts w:ascii="Yu Mincho" w:eastAsia="Yu Mincho" w:hAnsi="Yu Mincho" w:hint="eastAsia"/>
+        </w:rPr>
+      </w:pPr>
+      <w:r>
+        <w:rPr>
+          <w:rFonts w:ascii="Yu Mincho" w:eastAsia="Yu Mincho" w:hAnsi="Yu Mincho"/>
+        </w:rPr>
+        <w:tab/>
+      </w:r>
+    </w:p>
+    <w:p>
+      <w:pPr>
+        <w:tabs>
+          <w:tab w:val="left" w:pos="916"/>
+          <w:tab w:val="left" w:pos="1832"/>
+          <w:tab w:val="left" w:pos="2748"/>
+          <w:tab w:val="left" w:pos="3664"/>
+          <w:tab w:val="left" w:pos="4580"/>
+          <w:tab w:val="left" w:pos="5496"/>
+          <w:tab w:val="left" w:pos="6412"/>
+          <w:tab w:val="left" w:pos="7328"/>
+          <w:tab w:val="left" w:pos="8244"/>
+          <w:tab w:val="left" w:pos="9160"/>
+          <w:tab w:val="left" w:pos="10076"/>
+          <w:tab w:val="left" w:pos="10992"/>
+          <w:tab w:val="left" w:pos="11908"/>
+          <w:tab w:val="left" w:pos="12824"/>
+          <w:tab w:val="left" w:pos="13740"/>
+          <w:tab w:val="left" w:pos="14656"/>
+        </w:tabs>
+        <w:spacing w:after="0" w:line="360" w:lineRule="auto"/>
+        <w:rPr>
+          <w:rFonts w:ascii="Yu Mincho" w:eastAsia="Yu Mincho" w:hAnsi="Yu Mincho" w:hint="eastAsia"/>
+        </w:rPr>
+      </w:pPr>
+      <w:r>
+        <w:rPr>
+          <w:rFonts w:ascii="Yu Mincho" w:eastAsia="Yu Mincho" w:hAnsi="Yu Mincho" w:hint="eastAsia"/>
+        </w:rPr>
         <w:lastRenderedPageBreak/>
-        <w:br w:type="page"/>
+        <w:t xml:space="preserve">　課題１１－６では、前に作った関数を用いて、暗号化されたファイルを解読する。鍵は別のファイルに保存されたので、そのファイルから読み込み、解読のために鍵を使う。</w:t>
+      </w:r>
+    </w:p>
+    <w:p>
+      <w:pPr>
+        <w:tabs>
+          <w:tab w:val="left" w:pos="916"/>
+          <w:tab w:val="left" w:pos="1832"/>
+          <w:tab w:val="left" w:pos="2748"/>
+          <w:tab w:val="left" w:pos="3664"/>
+          <w:tab w:val="left" w:pos="4580"/>
+          <w:tab w:val="left" w:pos="5496"/>
+          <w:tab w:val="left" w:pos="6412"/>
+          <w:tab w:val="left" w:pos="7328"/>
+          <w:tab w:val="left" w:pos="8244"/>
+          <w:tab w:val="left" w:pos="9160"/>
+          <w:tab w:val="left" w:pos="10076"/>
+          <w:tab w:val="left" w:pos="10992"/>
+          <w:tab w:val="left" w:pos="11908"/>
+          <w:tab w:val="left" w:pos="12824"/>
+          <w:tab w:val="left" w:pos="13740"/>
+          <w:tab w:val="left" w:pos="14656"/>
+        </w:tabs>
+        <w:spacing w:after="0" w:line="360" w:lineRule="auto"/>
+        <w:rPr>
+          <w:rFonts w:ascii="Yu Mincho" w:eastAsia="Yu Mincho" w:hAnsi="Yu Mincho" w:hint="eastAsia"/>
+        </w:rPr>
+      </w:pPr>
+      <w:r>
+        <w:rPr>
+          <w:rFonts w:ascii="Yu Mincho" w:eastAsia="Yu Mincho" w:hAnsi="Yu Mincho" w:hint="eastAsia"/>
+        </w:rPr>
+        <w:t xml:space="preserve">　課題１１－７では、Regex を用いて、</w:t>
+      </w:r>
+      <w:r>
+        <w:rPr>
+          <w:rFonts w:ascii="Yu Mincho" w:eastAsia="Yu Mincho" w:hAnsi="Yu Mincho" w:hint="eastAsia"/>
+        </w:rPr>
+        <w:t>もらったキストの英語単語率を計算する関数を作った。Regexの代わりに、Regexより速い方法も試したが、アルファベットのみの単語が求められたら、Regexのほうは一番いいと思う。</w:t>
+      </w:r>
+    </w:p>
+    <w:p>
+      <w:pPr>
+        <w:tabs>
+          <w:tab w:val="left" w:pos="916"/>
+          <w:tab w:val="left" w:pos="1832"/>
+          <w:tab w:val="left" w:pos="2748"/>
+          <w:tab w:val="left" w:pos="3664"/>
+          <w:tab w:val="left" w:pos="4580"/>
+          <w:tab w:val="left" w:pos="5496"/>
+          <w:tab w:val="left" w:pos="6412"/>
+          <w:tab w:val="left" w:pos="7328"/>
+          <w:tab w:val="left" w:pos="8244"/>
+          <w:tab w:val="left" w:pos="9160"/>
+          <w:tab w:val="left" w:pos="10076"/>
+          <w:tab w:val="left" w:pos="10992"/>
+          <w:tab w:val="left" w:pos="11908"/>
+          <w:tab w:val="left" w:pos="12824"/>
+          <w:tab w:val="left" w:pos="13740"/>
+          <w:tab w:val="left" w:pos="14656"/>
+        </w:tabs>
+        <w:spacing w:after="0" w:line="360" w:lineRule="auto"/>
+        <w:rPr>
+          <w:rFonts w:ascii="Yu Mincho" w:eastAsia="Yu Mincho" w:hAnsi="Yu Mincho" w:hint="eastAsia"/>
+        </w:rPr>
+      </w:pPr>
+      <w:r>
+        <w:rPr>
+          <w:rFonts w:ascii="Yu Mincho" w:eastAsia="Yu Mincho" w:hAnsi="Yu Mincho" w:hint="eastAsia"/>
+        </w:rPr>
+        <w:t xml:space="preserve">　課題１１－８では、</w:t>
+      </w:r>
+      <w:proofErr w:type="spellStart"/>
+      <w:r>
+        <w:rPr>
+          <w:rFonts w:ascii="Yu Mincho" w:eastAsia="Yu Mincho" w:hAnsi="Yu Mincho"/>
+        </w:rPr>
+        <w:t>decrypt_brute_force</w:t>
+      </w:r>
+      <w:proofErr w:type="spellEnd"/>
+      <w:r>
+        <w:rPr>
+          <w:rFonts w:ascii="Yu Mincho" w:eastAsia="Yu Mincho" w:hAnsi="Yu Mincho" w:hint="eastAsia"/>
+        </w:rPr>
+        <w:t>という関数を作った。あり得るすべての鍵を試して、前の英語単語率の関数で、正しい結果を決定する。</w:t>
+      </w:r>
+      <w:r>
+        <w:rPr>
+          <w:rFonts w:ascii="Yu Mincho" w:eastAsia="Yu Mincho" w:hAnsi="Yu Mincho" w:hint="eastAsia"/>
+        </w:rPr>
+        <w:t>結構長い時間がかかるが、働く。</w:t>
+      </w:r>
+    </w:p>
+    <w:p>
+      <w:pPr>
+        <w:tabs>
+          <w:tab w:val="left" w:pos="916"/>
+          <w:tab w:val="left" w:pos="1832"/>
+          <w:tab w:val="left" w:pos="2748"/>
+          <w:tab w:val="left" w:pos="3664"/>
+          <w:tab w:val="left" w:pos="4580"/>
+          <w:tab w:val="left" w:pos="5496"/>
+          <w:tab w:val="left" w:pos="6412"/>
+          <w:tab w:val="left" w:pos="7328"/>
+          <w:tab w:val="left" w:pos="8244"/>
+          <w:tab w:val="left" w:pos="9160"/>
+          <w:tab w:val="left" w:pos="10076"/>
+          <w:tab w:val="left" w:pos="10992"/>
+          <w:tab w:val="left" w:pos="11908"/>
+          <w:tab w:val="left" w:pos="12824"/>
+          <w:tab w:val="left" w:pos="13740"/>
+          <w:tab w:val="left" w:pos="14656"/>
+        </w:tabs>
+        <w:spacing w:after="0" w:line="360" w:lineRule="auto"/>
+        <w:rPr>
+          <w:rFonts w:ascii="Yu Mincho" w:eastAsia="Yu Mincho" w:hAnsi="Yu Mincho" w:hint="eastAsia"/>
+        </w:rPr>
+      </w:pPr>
+      <w:r>
+        <w:rPr>
+          <w:rFonts w:ascii="Yu Mincho" w:eastAsia="Yu Mincho" w:hAnsi="Yu Mincho" w:hint="eastAsia"/>
+        </w:rPr>
+        <w:t xml:space="preserve">　課題１１－９では、Brute forceではなく、</w:t>
+      </w:r>
+      <w:r>
+        <w:rPr>
+          <w:rFonts w:ascii="Yu Mincho" w:eastAsia="Yu Mincho" w:hAnsi="Yu Mincho" w:hint="eastAsia"/>
+        </w:rPr>
+        <w:t>洗練された方法</w:t>
+      </w:r>
+      <w:r>
+        <w:rPr>
+          <w:rFonts w:ascii="Yu Mincho" w:eastAsia="Yu Mincho" w:hAnsi="Yu Mincho" w:hint="eastAsia"/>
+        </w:rPr>
+        <w:t>を使う。まず英語の文字の頻度をランダムなテキストで計算し、それで辞書を作る。</w:t>
+      </w:r>
+      <w:r>
+        <w:rPr>
+          <w:rFonts w:ascii="Yu Mincho" w:eastAsia="Yu Mincho" w:hAnsi="Yu Mincho" w:hint="eastAsia"/>
+        </w:rPr>
+        <w:t>その辞書の最高の頻度の文字と、最低の頻度の文字で、暗号化されたテキストの鍵を</w:t>
+      </w:r>
+      <w:r>
+        <w:rPr>
+          <w:rFonts w:ascii="Yu Mincho" w:eastAsia="Yu Mincho" w:hAnsi="Yu Mincho" w:hint="eastAsia"/>
+        </w:rPr>
+        <w:t>推定</w:t>
+      </w:r>
+      <w:r>
+        <w:rPr>
+          <w:rFonts w:ascii="Yu Mincho" w:eastAsia="Yu Mincho" w:hAnsi="Yu Mincho" w:hint="eastAsia"/>
+        </w:rPr>
+        <w:t>できる。だが、実装するときに、二つの問題が出てきた。一つ目は、</w:t>
+      </w:r>
+      <w:r>
+        <w:rPr>
+          <w:rFonts w:ascii="Yu Mincho" w:eastAsia="Yu Mincho" w:hAnsi="Yu Mincho" w:hint="eastAsia"/>
+        </w:rPr>
+        <w:t>Moduloを使う公式を</w:t>
+      </w:r>
+      <w:r>
+        <w:rPr>
+          <w:rFonts w:ascii="Yu Mincho" w:eastAsia="Yu Mincho" w:hAnsi="Yu Mincho" w:hint="eastAsia"/>
+        </w:rPr>
+        <w:t>逆算する</w:t>
+      </w:r>
+      <w:r>
+        <w:rPr>
+          <w:rFonts w:ascii="Yu Mincho" w:eastAsia="Yu Mincho" w:hAnsi="Yu Mincho" w:hint="eastAsia"/>
+        </w:rPr>
+        <w:t>ことは思ったより難しかった。結局、</w:t>
+      </w:r>
+      <w:hyperlink r:id="rId8" w:history="1">
+        <w:r>
+          <w:rPr>
+            <w:rStyle w:val="Hyperlink"/>
+            <w:rFonts w:ascii="Yu Mincho" w:eastAsia="Yu Mincho" w:hAnsi="Yu Mincho"/>
+          </w:rPr>
+          <w:t>https://www.expii.com/t/solving-linear-congruence-ax-b-mod-n-3389</w:t>
+        </w:r>
+      </w:hyperlink>
+      <w:r>
+        <w:rPr>
+          <w:rFonts w:ascii="Yu Mincho" w:eastAsia="Yu Mincho" w:hAnsi="Yu Mincho" w:hint="eastAsia"/>
+        </w:rPr>
+        <w:t xml:space="preserve">　からの</w:t>
+      </w:r>
+      <w:r>
+        <w:rPr>
+          <w:rFonts w:ascii="Yu Mincho" w:eastAsia="Yu Mincho" w:hAnsi="Yu Mincho" w:hint="eastAsia"/>
+        </w:rPr>
+        <w:t>解説</w:t>
+      </w:r>
+      <w:r>
+        <w:rPr>
+          <w:rFonts w:ascii="Yu Mincho" w:eastAsia="Yu Mincho" w:hAnsi="Yu Mincho" w:hint="eastAsia"/>
+        </w:rPr>
+        <w:t>でできた。二つ目は、一番低い頻度の文字を使うことは無理だということがすぐに明らかになった。元のテキストに</w:t>
+      </w:r>
+      <w:r>
+        <w:rPr>
+          <w:rFonts w:ascii="Yu Mincho" w:eastAsia="Yu Mincho" w:hAnsi="Yu Mincho" w:hint="eastAsia"/>
+        </w:rPr>
+        <w:t>特殊文字</w:t>
+      </w:r>
+      <w:r>
+        <w:rPr>
+          <w:rFonts w:ascii="Yu Mincho" w:eastAsia="Yu Mincho" w:hAnsi="Yu Mincho" w:hint="eastAsia"/>
+        </w:rPr>
+        <w:t>があれば、それが前に作った辞書に当たる文字であるチャンスが低い。一番低い頻度の文字</w:t>
+      </w:r>
+      <w:r>
+        <w:rPr>
+          <w:rFonts w:ascii="Yu Mincho" w:eastAsia="Yu Mincho" w:hAnsi="Yu Mincho" w:hint="eastAsia"/>
+        </w:rPr>
+        <w:t>だけ</w:t>
+      </w:r>
+      <w:r>
+        <w:rPr>
+          <w:rFonts w:ascii="Yu Mincho" w:eastAsia="Yu Mincho" w:hAnsi="Yu Mincho" w:hint="eastAsia"/>
+        </w:rPr>
+        <w:t>ではなく、最もの</w:t>
+      </w:r>
+      <w:r>
+        <w:rPr>
+          <w:rFonts w:ascii="Yu Mincho" w:eastAsia="Yu Mincho" w:hAnsi="Yu Mincho" w:hint="eastAsia"/>
+        </w:rPr>
+        <w:t>３</w:t>
+      </w:r>
+      <w:r>
+        <w:rPr>
+          <w:rFonts w:ascii="Yu Mincho" w:eastAsia="Yu Mincho" w:hAnsi="Yu Mincho" w:hint="eastAsia"/>
+        </w:rPr>
+        <w:t>つの文字などを使っても、</w:t>
+      </w:r>
+      <w:r>
+        <w:rPr>
+          <w:rFonts w:ascii="Yu Mincho" w:eastAsia="Yu Mincho" w:hAnsi="Yu Mincho" w:hint="eastAsia"/>
+        </w:rPr>
+        <w:t>正しい結果が出てこなかった。そのため、その代わりに、５つ高い頻度の文字を</w:t>
+      </w:r>
+      <w:r>
+        <w:rPr>
+          <w:rFonts w:ascii="Yu Mincho" w:eastAsia="Yu Mincho" w:hAnsi="Yu Mincho" w:hint="eastAsia"/>
+        </w:rPr>
+        <w:t>取り</w:t>
+      </w:r>
+      <w:r>
+        <w:rPr>
+          <w:rFonts w:ascii="Yu Mincho" w:eastAsia="Yu Mincho" w:hAnsi="Yu Mincho" w:hint="eastAsia"/>
+        </w:rPr>
+        <w:t>、</w:t>
+      </w:r>
+      <w:r>
+        <w:rPr>
+          <w:rFonts w:ascii="Yu Mincho" w:eastAsia="Yu Mincho" w:hAnsi="Yu Mincho" w:hint="eastAsia"/>
+        </w:rPr>
+        <w:t>そのあらゆる組み合わせ</w:t>
+      </w:r>
+      <w:bookmarkStart w:id="0" w:name="_GoBack"/>
+      <w:bookmarkEnd w:id="0"/>
+      <w:r>
+        <w:rPr>
+          <w:rFonts w:ascii="Yu Mincho" w:eastAsia="Yu Mincho" w:hAnsi="Yu Mincho" w:hint="eastAsia"/>
+        </w:rPr>
+        <w:t>、</w:t>
+      </w:r>
+      <w:r>
+        <w:rPr>
+          <w:rFonts w:ascii="Yu Mincho" w:eastAsia="Yu Mincho" w:hAnsi="Yu Mincho" w:hint="eastAsia"/>
+        </w:rPr>
+        <w:t>それで</w:t>
+      </w:r>
+      <w:r>
+        <w:rPr>
+          <w:rFonts w:ascii="Yu Mincho" w:eastAsia="Yu Mincho" w:hAnsi="Yu Mincho" w:hint="eastAsia"/>
+        </w:rPr>
+        <w:t>鍵を</w:t>
+      </w:r>
+      <w:r>
+        <w:rPr>
+          <w:rFonts w:ascii="Yu Mincho" w:eastAsia="Yu Mincho" w:hAnsi="Yu Mincho" w:hint="eastAsia"/>
+        </w:rPr>
+        <w:t>推定</w:t>
+      </w:r>
+      <w:r>
+        <w:rPr>
+          <w:rFonts w:ascii="Yu Mincho" w:eastAsia="Yu Mincho" w:hAnsi="Yu Mincho" w:hint="eastAsia"/>
+        </w:rPr>
+        <w:t>できた。最低頻度文字を使う古いコードはコメントされ、まだ残っている。</w:t>
+      </w:r>
+    </w:p>
+    <w:p>
+      <w:pPr>
+        <w:tabs>
+          <w:tab w:val="left" w:pos="916"/>
+          <w:tab w:val="left" w:pos="1832"/>
+          <w:tab w:val="left" w:pos="2748"/>
+          <w:tab w:val="left" w:pos="3664"/>
+          <w:tab w:val="left" w:pos="4580"/>
+          <w:tab w:val="left" w:pos="5496"/>
+          <w:tab w:val="left" w:pos="6412"/>
+          <w:tab w:val="left" w:pos="7328"/>
+          <w:tab w:val="left" w:pos="8244"/>
+          <w:tab w:val="left" w:pos="9160"/>
+          <w:tab w:val="left" w:pos="10076"/>
+          <w:tab w:val="left" w:pos="10992"/>
+          <w:tab w:val="left" w:pos="11908"/>
+          <w:tab w:val="left" w:pos="12824"/>
+          <w:tab w:val="left" w:pos="13740"/>
+          <w:tab w:val="left" w:pos="14656"/>
+        </w:tabs>
+        <w:spacing w:after="0" w:line="360" w:lineRule="auto"/>
+        <w:rPr>
+          <w:rFonts w:ascii="Yu Mincho" w:eastAsia="Yu Mincho" w:hAnsi="Yu Mincho"/>
+        </w:rPr>
+      </w:pPr>
+      <w:r>
+        <w:rPr>
+          <w:rFonts w:ascii="Yu Mincho" w:eastAsia="Yu Mincho" w:hAnsi="Yu Mincho" w:hint="eastAsia"/>
+        </w:rPr>
+        <w:t xml:space="preserve">　課題１１－１０では、前の二つのアルゴリズムを比較する。</w:t>
+      </w:r>
+      <w:r>
+        <w:rPr>
+          <w:rFonts w:ascii="Yu Mincho" w:eastAsia="Yu Mincho" w:hAnsi="Yu Mincho" w:hint="eastAsia"/>
+        </w:rPr>
+        <w:t>Brute forceのほうは、約３０倍遅くて、</w:t>
+      </w:r>
+      <w:r>
+        <w:rPr>
+          <w:rFonts w:ascii="Yu Mincho" w:eastAsia="Yu Mincho" w:hAnsi="Yu Mincho" w:hint="eastAsia"/>
+        </w:rPr>
+        <w:t>候補となった鍵対の数</w:t>
+      </w:r>
+      <w:r>
+        <w:rPr>
+          <w:rFonts w:ascii="Yu Mincho" w:eastAsia="Yu Mincho" w:hAnsi="Yu Mincho" w:hint="eastAsia"/>
+        </w:rPr>
+        <w:t>は４０倍以上。別のテキストでも実行し、その結果は下記の表に示す。</w:t>
       </w:r>
     </w:p>
     <w:p>
       <w:pPr>
         <w:pStyle w:val="Caption"/>
         <w:keepNext/>
-        <w:spacing w:after="0"/>
         <w:jc w:val="center"/>
-        <w:rPr>
-          <w:rFonts w:ascii="Yu Mincho" w:eastAsia="Yu Mincho" w:hAnsi="Yu Mincho"/>
-          <w:b w:val="0"/>
-          <w:color w:val="auto"/>
-          <w:sz w:val="20"/>
-        </w:rPr>
       </w:pPr>
       <w:r>
         <w:rPr>
-          <w:rFonts w:ascii="Yu Mincho" w:eastAsia="Yu Mincho" w:hAnsi="Yu Mincho" w:hint="eastAsia"/>
-          <w:b w:val="0"/>
-          <w:color w:val="auto"/>
-          <w:sz w:val="20"/>
-        </w:rPr>
-        <w:lastRenderedPageBreak/>
-        <w:t xml:space="preserve">表 </w:t>
-      </w:r>
-      <w:r>
-        <w:rPr>
-          <w:rFonts w:ascii="Yu Mincho" w:eastAsia="Yu Mincho" w:hAnsi="Yu Mincho" w:hint="eastAsia"/>
-          <w:b w:val="0"/>
-          <w:color w:val="auto"/>
-          <w:sz w:val="20"/>
-        </w:rPr>
-        <w:t>4</w:t>
-      </w:r>
-      <w:r>
-        <w:rPr>
-          <w:rFonts w:ascii="Yu Mincho" w:eastAsia="Yu Mincho" w:hAnsi="Yu Mincho" w:hint="eastAsia"/>
-          <w:b w:val="0"/>
-          <w:color w:val="auto"/>
-          <w:sz w:val="20"/>
-        </w:rPr>
-        <w:t>：　課題</w:t>
-      </w:r>
-      <w:r>
-        <w:rPr>
-          <w:rFonts w:ascii="Yu Mincho" w:eastAsia="Yu Mincho" w:hAnsi="Yu Mincho" w:hint="eastAsia"/>
-          <w:b w:val="0"/>
-          <w:color w:val="auto"/>
-          <w:sz w:val="20"/>
-        </w:rPr>
-        <w:t>10－2の結果</w:t>
+          <w:rFonts w:hint="eastAsia"/>
+        </w:rPr>
+        <w:t>表</w:t>
+      </w:r>
+      <w:r>
+        <w:rPr>
+          <w:rFonts w:hint="eastAsia"/>
+        </w:rPr>
+        <w:t xml:space="preserve"> </w:t>
+      </w:r>
+      <w:r>
+        <w:fldChar w:fldCharType="begin"/>
+      </w:r>
+      <w:r>
+        <w:instrText xml:space="preserve"> </w:instrText>
+      </w:r>
+      <w:r>
+        <w:rPr>
+          <w:rFonts w:hint="eastAsia"/>
+        </w:rPr>
+        <w:instrText xml:space="preserve">SEQ </w:instrText>
+      </w:r>
+      <w:r>
+        <w:rPr>
+          <w:rFonts w:hint="eastAsia"/>
+        </w:rPr>
+        <w:instrText>表</w:instrText>
+      </w:r>
+      <w:r>
+        <w:rPr>
+          <w:rFonts w:hint="eastAsia"/>
+        </w:rPr>
+        <w:instrText xml:space="preserve"> \* ARABIC</w:instrText>
+      </w:r>
+      <w:r>
+        <w:instrText xml:space="preserve"> </w:instrText>
+      </w:r>
+      <w:r>
+        <w:fldChar w:fldCharType="separate"/>
+      </w:r>
+      <w:r>
+        <w:rPr>
+          <w:noProof/>
+        </w:rPr>
+        <w:t>3</w:t>
+      </w:r>
+      <w:r>
+        <w:fldChar w:fldCharType="end"/>
+      </w:r>
+      <w:r>
+        <w:rPr>
+          <w:rFonts w:hint="eastAsia"/>
+        </w:rPr>
+        <w:t xml:space="preserve">　</w:t>
+      </w:r>
+      <w:r>
+        <w:rPr>
+          <w:rFonts w:hint="eastAsia"/>
+        </w:rPr>
+        <w:t>課題</w:t>
+      </w:r>
+      <w:r>
+        <w:rPr>
+          <w:rFonts w:hint="eastAsia"/>
+        </w:rPr>
+        <w:t>11</w:t>
+      </w:r>
+      <w:r>
+        <w:rPr>
+          <w:rFonts w:hint="eastAsia"/>
+        </w:rPr>
+        <w:t>－</w:t>
+      </w:r>
+      <w:r>
+        <w:rPr>
+          <w:rFonts w:hint="eastAsia"/>
+        </w:rPr>
+        <w:t>10</w:t>
+      </w:r>
+      <w:r>
+        <w:rPr>
+          <w:rFonts w:hint="eastAsia"/>
+        </w:rPr>
+        <w:t>の結果</w:t>
       </w:r>
     </w:p>
     <w:tbl>
@@ -1115,8 +4771,6 @@
               </w:rPr>
               <w:t xml:space="preserve"> very little to distress or vex her.</w:t>
             </w:r>
-            <w:bookmarkStart w:id="0" w:name="_GoBack"/>
-            <w:bookmarkEnd w:id="0"/>
           </w:p>
           <w:p>
             <w:pPr>
@@ -1387,28 +5041,6 @@
         </w:tc>
       </w:tr>
     </w:tbl>
-    <w:p>
-      <w:pPr>
-        <w:spacing w:after="0" w:line="360" w:lineRule="auto"/>
-        <w:jc w:val="both"/>
-        <w:rPr>
-          <w:rFonts w:ascii="Yu Mincho" w:eastAsia="Yu Mincho" w:hAnsi="Yu Mincho"/>
-        </w:rPr>
-      </w:pPr>
-    </w:p>
-    <w:p>
-      <w:pPr>
-        <w:rPr>
-          <w:rFonts w:ascii="Yu Mincho" w:eastAsia="Yu Mincho" w:hAnsi="Yu Mincho"/>
-        </w:rPr>
-      </w:pPr>
-      <w:r>
-        <w:rPr>
-          <w:rFonts w:ascii="Yu Mincho" w:eastAsia="Yu Mincho" w:hAnsi="Yu Mincho"/>
-        </w:rPr>
-        <w:br w:type="page"/>
-      </w:r>
-    </w:p>
     <w:p>
       <w:pPr>
         <w:pStyle w:val="Caption"/>
@@ -1422,42 +5054,99 @@
           <w:sz w:val="20"/>
         </w:rPr>
       </w:pPr>
-      <w:r>
-        <w:rPr>
-          <w:rFonts w:ascii="Yu Mincho" w:eastAsia="Yu Mincho" w:hAnsi="Yu Mincho" w:hint="eastAsia"/>
-          <w:b w:val="0"/>
-          <w:color w:val="auto"/>
-          <w:sz w:val="20"/>
-        </w:rPr>
-        <w:lastRenderedPageBreak/>
-        <w:t xml:space="preserve">表 </w:t>
-      </w:r>
-      <w:r>
-        <w:rPr>
-          <w:rFonts w:ascii="Yu Mincho" w:eastAsia="Yu Mincho" w:hAnsi="Yu Mincho" w:hint="eastAsia"/>
-          <w:b w:val="0"/>
-          <w:color w:val="auto"/>
-          <w:sz w:val="20"/>
+    </w:p>
+    <w:p>
+      <w:pPr>
+        <w:pStyle w:val="Caption"/>
+        <w:keepNext/>
+        <w:jc w:val="center"/>
+      </w:pPr>
+      <w:r>
+        <w:rPr>
+          <w:rFonts w:hint="eastAsia"/>
+        </w:rPr>
+        <w:t>表</w:t>
+      </w:r>
+      <w:r>
+        <w:rPr>
+          <w:rFonts w:hint="eastAsia"/>
+        </w:rPr>
+        <w:t xml:space="preserve"> </w:t>
+      </w:r>
+      <w:r>
+        <w:fldChar w:fldCharType="begin"/>
+      </w:r>
+      <w:r>
+        <w:instrText xml:space="preserve"> </w:instrText>
+      </w:r>
+      <w:r>
+        <w:rPr>
+          <w:rFonts w:hint="eastAsia"/>
+        </w:rPr>
+        <w:instrText xml:space="preserve">SEQ </w:instrText>
+      </w:r>
+      <w:r>
+        <w:rPr>
+          <w:rFonts w:hint="eastAsia"/>
+        </w:rPr>
+        <w:instrText>表</w:instrText>
+      </w:r>
+      <w:r>
+        <w:rPr>
+          <w:rFonts w:hint="eastAsia"/>
+        </w:rPr>
+        <w:instrText xml:space="preserve"> \* ARABIC</w:instrText>
+      </w:r>
+      <w:r>
+        <w:instrText xml:space="preserve"> </w:instrText>
+      </w:r>
+      <w:r>
+        <w:fldChar w:fldCharType="separate"/>
+      </w:r>
+      <w:r>
+        <w:rPr>
+          <w:noProof/>
         </w:rPr>
         <w:t>4</w:t>
       </w:r>
       <w:r>
-        <w:rPr>
-          <w:rFonts w:ascii="Yu Mincho" w:eastAsia="Yu Mincho" w:hAnsi="Yu Mincho" w:hint="eastAsia"/>
-          <w:b w:val="0"/>
-          <w:color w:val="auto"/>
-          <w:sz w:val="20"/>
-        </w:rPr>
-        <w:t>：　課題</w:t>
-      </w:r>
-      <w:r>
-        <w:rPr>
-          <w:rFonts w:ascii="Yu Mincho" w:eastAsia="Yu Mincho" w:hAnsi="Yu Mincho" w:hint="eastAsia"/>
-          <w:b w:val="0"/>
-          <w:color w:val="auto"/>
-          <w:sz w:val="20"/>
-        </w:rPr>
-        <w:t>10－2の結果</w:t>
+        <w:fldChar w:fldCharType="end"/>
+      </w:r>
+      <w:r>
+        <w:rPr>
+          <w:rFonts w:hint="eastAsia"/>
+        </w:rPr>
+        <w:t xml:space="preserve">　</w:t>
+      </w:r>
+      <w:r>
+        <w:rPr>
+          <w:rFonts w:hint="eastAsia"/>
+        </w:rPr>
+        <w:t>課題</w:t>
+      </w:r>
+      <w:r>
+        <w:rPr>
+          <w:rFonts w:hint="eastAsia"/>
+        </w:rPr>
+        <w:t>11</w:t>
+      </w:r>
+      <w:r>
+        <w:rPr>
+          <w:rFonts w:hint="eastAsia"/>
+        </w:rPr>
+        <w:t>－</w:t>
+      </w:r>
+      <w:r>
+        <w:rPr>
+          <w:rFonts w:hint="eastAsia"/>
+        </w:rPr>
+        <w:t>10</w:t>
+      </w:r>
+      <w:r>
+        <w:rPr>
+          <w:rFonts w:hint="eastAsia"/>
+        </w:rPr>
+        <w:t>の結果、別の暗号化されたテキストで</w:t>
       </w:r>
     </w:p>
     <w:tbl>
@@ -1665,7 +5354,16 @@
                 <w:sz w:val="16"/>
                 <w:szCs w:val="20"/>
               </w:rPr>
-              <w:t>Inspired by Occam's razor,[2] the aphorism became known in this form and under this name by the Jargon File, a glossary of computer programmer slang.[3][1] Later that same year, the Jargon File editors noted lack of knowledge about the term's derivation and the existence of a similar epigram by William James.[4] In 1996, the Jargon File entry on Hanlon's Razor noted the existence of a similar quotation in Robert A. Heinlein's novella Logic of Empire (1941), with speculation that Hanlon's Razor might be a corruption of "Heinlein's Razor".[5] (The character "Doc" in Heinlein's story described the "devil theory" fallacy, explaining, "You have attributed conditions to villainy that sim</w:t>
+              <w:t xml:space="preserve">Inspired by Occam's razor,[2] the aphorism became known in this form and under this name by the Jargon File, a glossary of computer </w:t>
+            </w:r>
+            <w:r>
+              <w:rPr>
+                <w:rFonts w:eastAsia="Yu Mincho" w:cstheme="minorHAnsi"/>
+                <w:sz w:val="16"/>
+                <w:szCs w:val="20"/>
+              </w:rPr>
+              <w:lastRenderedPageBreak/>
+              <w:t>programmer slang.[3][1] Later that same year, the Jargon File editors noted lack of knowledge about the term's derivation and the existence of a similar epigram by William James.[4] In 1996, the Jargon File entry on Hanlon's Razor noted the existence of a similar quotation in Robert A. Heinlein's novella Logic of Empire (1941), with speculation that Hanlon's Razor might be a corruption of "Heinlein's Razor".[5] (The character "Doc" in Heinlein's story described the "devil theory" fallacy, explaining, "You have attributed conditions to villainy that sim</w:t>
             </w:r>
             <w:r>
               <w:rPr>
@@ -2078,7 +5776,186 @@
         <w:spacing w:after="0" w:line="360" w:lineRule="auto"/>
         <w:jc w:val="both"/>
         <w:rPr>
+          <w:rFonts w:ascii="Yu Mincho" w:eastAsia="Yu Mincho" w:hAnsi="Yu Mincho" w:hint="eastAsia"/>
+        </w:rPr>
+      </w:pPr>
+    </w:p>
+    <w:p>
+      <w:pPr>
+        <w:spacing w:after="0" w:line="360" w:lineRule="auto"/>
+        <w:rPr>
+          <w:rFonts w:ascii="Malgun Gothic" w:eastAsia="Yu Mincho" w:hAnsi="Malgun Gothic" w:cs="Malgun Gothic"/>
+          <w:u w:val="single"/>
+          <w:lang w:val="en-GB"/>
+        </w:rPr>
+      </w:pPr>
+      <w:r>
+        <w:rPr>
+          <w:rFonts w:ascii="Yu Mincho" w:eastAsia="Yu Mincho" w:hAnsi="Yu Mincho" w:hint="eastAsia"/>
+          <w:u w:val="single"/>
+        </w:rPr>
+        <w:t>課題</w:t>
+      </w:r>
+      <w:r>
+        <w:rPr>
+          <w:rFonts w:ascii="Yu Mincho" w:eastAsia="Yu Mincho" w:hAnsi="Yu Mincho" w:hint="eastAsia"/>
+          <w:u w:val="single"/>
+          <w:lang w:val="de-AT"/>
+        </w:rPr>
+        <w:t>１１－１１</w:t>
+      </w:r>
+      <w:r>
+        <w:rPr>
+          <w:rFonts w:ascii="Yu Mincho" w:eastAsia="Yu Mincho" w:hAnsi="Yu Mincho" w:hint="eastAsia"/>
+          <w:u w:val="single"/>
+          <w:lang w:val="de-AT"/>
+        </w:rPr>
+        <w:t>：</w:t>
+      </w:r>
+    </w:p>
+    <w:p>
+      <w:pPr>
+        <w:spacing w:after="0" w:line="360" w:lineRule="auto"/>
+        <w:jc w:val="both"/>
+        <w:rPr>
+          <w:rFonts w:ascii="Yu Mincho" w:eastAsia="Yu Mincho" w:hAnsi="Yu Mincho" w:hint="eastAsia"/>
+        </w:rPr>
+      </w:pPr>
+      <w:r>
+        <w:rPr>
+          <w:rFonts w:ascii="Yu Mincho" w:eastAsia="Yu Mincho" w:hAnsi="Yu Mincho" w:hint="eastAsia"/>
+        </w:rPr>
+        <w:t xml:space="preserve">　課題１１－１１では、条件を満たさない鍵で暗号化してみる。下記の表に示した通り、「</w:t>
+      </w:r>
+      <w:proofErr w:type="spellStart"/>
+      <w:r>
+        <w:rPr>
           <w:rFonts w:ascii="Yu Mincho" w:eastAsia="Yu Mincho" w:hAnsi="Yu Mincho"/>
+        </w:rPr>
+        <w:t>a,b</w:t>
+      </w:r>
+      <w:proofErr w:type="spellEnd"/>
+      <w:r>
+        <w:rPr>
+          <w:rFonts w:ascii="Yu Mincho" w:eastAsia="Yu Mincho" w:hAnsi="Yu Mincho"/>
+        </w:rPr>
+        <w:t xml:space="preserve"> = 1,0</w:t>
+      </w:r>
+      <w:r>
+        <w:rPr>
+          <w:rFonts w:ascii="Yu Mincho" w:eastAsia="Yu Mincho" w:hAnsi="Yu Mincho" w:hint="eastAsia"/>
+        </w:rPr>
+        <w:t>」や「</w:t>
+      </w:r>
+      <w:proofErr w:type="spellStart"/>
+      <w:r>
+        <w:rPr>
+          <w:rFonts w:ascii="Yu Mincho" w:eastAsia="Yu Mincho" w:hAnsi="Yu Mincho"/>
+        </w:rPr>
+        <w:t>a,b</w:t>
+      </w:r>
+      <w:proofErr w:type="spellEnd"/>
+      <w:r>
+        <w:rPr>
+          <w:rFonts w:ascii="Yu Mincho" w:eastAsia="Yu Mincho" w:hAnsi="Yu Mincho"/>
+        </w:rPr>
+        <w:t xml:space="preserve"> = N+1,N+3</w:t>
+      </w:r>
+      <w:r>
+        <w:rPr>
+          <w:rFonts w:ascii="Yu Mincho" w:eastAsia="Yu Mincho" w:hAnsi="Yu Mincho" w:hint="eastAsia"/>
+        </w:rPr>
+        <w:t>」の鍵対で、別に問題</w:t>
+      </w:r>
+      <w:r>
+        <w:rPr>
+          <w:rFonts w:ascii="Yu Mincho" w:eastAsia="Yu Mincho" w:hAnsi="Yu Mincho" w:hint="eastAsia"/>
+        </w:rPr>
+        <w:t>は</w:t>
+      </w:r>
+      <w:r>
+        <w:rPr>
+          <w:rFonts w:ascii="Yu Mincho" w:eastAsia="Yu Mincho" w:hAnsi="Yu Mincho" w:hint="eastAsia"/>
+        </w:rPr>
+        <w:t>なさそう。なぜかというと、私もよくわからない。もしかして、ある文字があれば、働かないかもしれないが、私のテストケースにはその文字がなかったので、普通</w:t>
+      </w:r>
+      <w:r>
+        <w:rPr>
+          <w:rFonts w:ascii="Yu Mincho" w:eastAsia="Yu Mincho" w:hAnsi="Yu Mincho" w:hint="eastAsia"/>
+        </w:rPr>
+        <w:t>のよう</w:t>
+      </w:r>
+      <w:r>
+        <w:rPr>
+          <w:rFonts w:ascii="Yu Mincho" w:eastAsia="Yu Mincho" w:hAnsi="Yu Mincho" w:hint="eastAsia"/>
+        </w:rPr>
+        <w:t>に</w:t>
+      </w:r>
+      <w:r>
+        <w:rPr>
+          <w:rFonts w:ascii="Yu Mincho" w:eastAsia="Yu Mincho" w:hAnsi="Yu Mincho" w:hint="eastAsia"/>
+        </w:rPr>
+        <w:t>できた</w:t>
+      </w:r>
+      <w:r>
+        <w:rPr>
+          <w:rFonts w:ascii="Yu Mincho" w:eastAsia="Yu Mincho" w:hAnsi="Yu Mincho" w:hint="eastAsia"/>
+        </w:rPr>
+        <w:t>。</w:t>
+      </w:r>
+      <w:r>
+        <w:rPr>
+          <w:rFonts w:ascii="Yu Mincho" w:eastAsia="Yu Mincho" w:hAnsi="Yu Mincho" w:hint="eastAsia"/>
+        </w:rPr>
+        <w:t>「</w:t>
+      </w:r>
+      <w:proofErr w:type="spellStart"/>
+      <w:proofErr w:type="gramStart"/>
+      <w:r>
+        <w:rPr>
+          <w:rFonts w:ascii="Yu Mincho" w:eastAsia="Yu Mincho" w:hAnsi="Yu Mincho"/>
+        </w:rPr>
+        <w:t>a,</w:t>
+      </w:r>
+      <w:proofErr w:type="gramEnd"/>
+      <w:r>
+        <w:rPr>
+          <w:rFonts w:ascii="Yu Mincho" w:eastAsia="Yu Mincho" w:hAnsi="Yu Mincho"/>
+        </w:rPr>
+        <w:t>b</w:t>
+      </w:r>
+      <w:proofErr w:type="spellEnd"/>
+      <w:r>
+        <w:rPr>
+          <w:rFonts w:ascii="Yu Mincho" w:eastAsia="Yu Mincho" w:hAnsi="Yu Mincho"/>
+        </w:rPr>
+        <w:t xml:space="preserve"> = N/3,1</w:t>
+      </w:r>
+      <w:r>
+        <w:rPr>
+          <w:rFonts w:ascii="Yu Mincho" w:eastAsia="Yu Mincho" w:hAnsi="Yu Mincho" w:hint="eastAsia"/>
+        </w:rPr>
+        <w:t>」の鍵対の場合には、もう解読できなかった。なぜなら、</w:t>
+      </w:r>
+      <w:r>
+        <w:rPr>
+          <w:rFonts w:ascii="Yu Mincho" w:eastAsia="Yu Mincho" w:hAnsi="Yu Mincho" w:hint="eastAsia"/>
+        </w:rPr>
+        <w:t>下記の表に示した通り、</w:t>
+      </w:r>
+      <w:r>
+        <w:rPr>
+          <w:rFonts w:ascii="Yu Mincho" w:eastAsia="Yu Mincho" w:hAnsi="Yu Mincho" w:hint="eastAsia"/>
+        </w:rPr>
+        <w:t>暗号化されたテキストは三つの文字だけを使いになってしまったから。</w:t>
+      </w:r>
+    </w:p>
+    <w:p>
+      <w:pPr>
+        <w:spacing w:after="0" w:line="360" w:lineRule="auto"/>
+        <w:jc w:val="both"/>
+        <w:rPr>
+          <w:rFonts w:ascii="Yu Mincho" w:eastAsia="Yu Mincho" w:hAnsi="Yu Mincho" w:hint="eastAsia"/>
         </w:rPr>
       </w:pPr>
     </w:p>
@@ -2091,8 +5968,365 @@
         </w:rPr>
       </w:pPr>
     </w:p>
+    <w:p>
+      <w:pPr>
+        <w:pStyle w:val="Caption"/>
+        <w:keepNext/>
+        <w:jc w:val="center"/>
+      </w:pPr>
+      <w:r>
+        <w:rPr>
+          <w:rFonts w:hint="eastAsia"/>
+        </w:rPr>
+        <w:lastRenderedPageBreak/>
+        <w:t>表</w:t>
+      </w:r>
+      <w:r>
+        <w:rPr>
+          <w:rFonts w:hint="eastAsia"/>
+        </w:rPr>
+        <w:t xml:space="preserve"> </w:t>
+      </w:r>
+      <w:r>
+        <w:fldChar w:fldCharType="begin"/>
+      </w:r>
+      <w:r>
+        <w:instrText xml:space="preserve"> </w:instrText>
+      </w:r>
+      <w:r>
+        <w:rPr>
+          <w:rFonts w:hint="eastAsia"/>
+        </w:rPr>
+        <w:instrText xml:space="preserve">SEQ </w:instrText>
+      </w:r>
+      <w:r>
+        <w:rPr>
+          <w:rFonts w:hint="eastAsia"/>
+        </w:rPr>
+        <w:instrText>表</w:instrText>
+      </w:r>
+      <w:r>
+        <w:rPr>
+          <w:rFonts w:hint="eastAsia"/>
+        </w:rPr>
+        <w:instrText xml:space="preserve"> \* ARABIC</w:instrText>
+      </w:r>
+      <w:r>
+        <w:instrText xml:space="preserve"> </w:instrText>
+      </w:r>
+      <w:r>
+        <w:fldChar w:fldCharType="separate"/>
+      </w:r>
+      <w:r>
+        <w:rPr>
+          <w:noProof/>
+        </w:rPr>
+        <w:t>5</w:t>
+      </w:r>
+      <w:r>
+        <w:fldChar w:fldCharType="end"/>
+      </w:r>
+      <w:r>
+        <w:rPr>
+          <w:rFonts w:hint="eastAsia"/>
+        </w:rPr>
+        <w:t xml:space="preserve">　</w:t>
+      </w:r>
+      <w:r>
+        <w:rPr>
+          <w:rFonts w:hint="eastAsia"/>
+        </w:rPr>
+        <w:t>課題１１－１１の結果</w:t>
+      </w:r>
+    </w:p>
+    <w:tbl>
+      <w:tblPr>
+        <w:tblStyle w:val="TableGrid"/>
+        <w:tblW w:w="0" w:type="auto"/>
+        <w:tblLook w:val="04A0" w:firstRow="1" w:lastRow="0" w:firstColumn="1" w:lastColumn="0" w:noHBand="0" w:noVBand="1"/>
+      </w:tblPr>
+      <w:tblGrid>
+        <w:gridCol w:w="9576"/>
+      </w:tblGrid>
+      <w:tr>
+        <w:tc>
+          <w:tcPr>
+            <w:tcW w:w="9576" w:type="dxa"/>
+          </w:tcPr>
+          <w:p>
+            <w:pPr>
+              <w:jc w:val="both"/>
+              <w:rPr>
+                <w:rFonts w:eastAsia="Yu Mincho" w:cstheme="minorHAnsi"/>
+                <w:sz w:val="16"/>
+                <w:szCs w:val="20"/>
+              </w:rPr>
+            </w:pPr>
+            <w:proofErr w:type="spellStart"/>
+            <w:r>
+              <w:rPr>
+                <w:rFonts w:eastAsia="Yu Mincho" w:cstheme="minorHAnsi"/>
+                <w:sz w:val="16"/>
+                <w:szCs w:val="20"/>
+              </w:rPr>
+              <w:t>a,b</w:t>
+            </w:r>
+            <w:proofErr w:type="spellEnd"/>
+            <w:r>
+              <w:rPr>
+                <w:rFonts w:eastAsia="Yu Mincho" w:cstheme="minorHAnsi"/>
+                <w:sz w:val="16"/>
+                <w:szCs w:val="20"/>
+              </w:rPr>
+              <w:t xml:space="preserve"> = 1,0 decryption using keys, Success: True</w:t>
+            </w:r>
+          </w:p>
+          <w:p>
+            <w:pPr>
+              <w:jc w:val="both"/>
+              <w:rPr>
+                <w:rFonts w:eastAsia="Yu Mincho" w:cstheme="minorHAnsi"/>
+                <w:sz w:val="16"/>
+                <w:szCs w:val="20"/>
+              </w:rPr>
+            </w:pPr>
+            <w:proofErr w:type="spellStart"/>
+            <w:r>
+              <w:rPr>
+                <w:rFonts w:eastAsia="Yu Mincho" w:cstheme="minorHAnsi"/>
+                <w:sz w:val="16"/>
+                <w:szCs w:val="20"/>
+              </w:rPr>
+              <w:t>a,b</w:t>
+            </w:r>
+            <w:proofErr w:type="spellEnd"/>
+            <w:r>
+              <w:rPr>
+                <w:rFonts w:eastAsia="Yu Mincho" w:cstheme="minorHAnsi"/>
+                <w:sz w:val="16"/>
+                <w:szCs w:val="20"/>
+              </w:rPr>
+              <w:t xml:space="preserve"> = 1,0 decryption character frequency analysis, Success: True</w:t>
+            </w:r>
+          </w:p>
+          <w:p>
+            <w:pPr>
+              <w:jc w:val="both"/>
+              <w:rPr>
+                <w:rFonts w:eastAsia="Yu Mincho" w:cstheme="minorHAnsi"/>
+                <w:sz w:val="16"/>
+                <w:szCs w:val="20"/>
+              </w:rPr>
+            </w:pPr>
+            <w:r>
+              <w:rPr>
+                <w:rFonts w:eastAsia="Yu Mincho" w:cstheme="minorHAnsi"/>
+                <w:sz w:val="16"/>
+                <w:szCs w:val="20"/>
+              </w:rPr>
+              <w:t>---</w:t>
+            </w:r>
+          </w:p>
+          <w:p>
+            <w:pPr>
+              <w:jc w:val="both"/>
+              <w:rPr>
+                <w:rFonts w:eastAsia="Yu Mincho" w:cstheme="minorHAnsi"/>
+                <w:sz w:val="16"/>
+                <w:szCs w:val="20"/>
+              </w:rPr>
+            </w:pPr>
+            <w:proofErr w:type="spellStart"/>
+            <w:r>
+              <w:rPr>
+                <w:rFonts w:eastAsia="Yu Mincho" w:cstheme="minorHAnsi"/>
+                <w:sz w:val="16"/>
+                <w:szCs w:val="20"/>
+              </w:rPr>
+              <w:t>a,b</w:t>
+            </w:r>
+            <w:proofErr w:type="spellEnd"/>
+            <w:r>
+              <w:rPr>
+                <w:rFonts w:eastAsia="Yu Mincho" w:cstheme="minorHAnsi"/>
+                <w:sz w:val="16"/>
+                <w:szCs w:val="20"/>
+              </w:rPr>
+              <w:t xml:space="preserve"> = N+1,N+3 decryption using keys, Success: True</w:t>
+            </w:r>
+          </w:p>
+          <w:p>
+            <w:pPr>
+              <w:jc w:val="both"/>
+              <w:rPr>
+                <w:rFonts w:eastAsia="Yu Mincho" w:cstheme="minorHAnsi"/>
+                <w:sz w:val="16"/>
+                <w:szCs w:val="20"/>
+              </w:rPr>
+            </w:pPr>
+            <w:proofErr w:type="spellStart"/>
+            <w:r>
+              <w:rPr>
+                <w:rFonts w:eastAsia="Yu Mincho" w:cstheme="minorHAnsi"/>
+                <w:sz w:val="16"/>
+                <w:szCs w:val="20"/>
+              </w:rPr>
+              <w:t>a,b</w:t>
+            </w:r>
+            <w:proofErr w:type="spellEnd"/>
+            <w:r>
+              <w:rPr>
+                <w:rFonts w:eastAsia="Yu Mincho" w:cstheme="minorHAnsi"/>
+                <w:sz w:val="16"/>
+                <w:szCs w:val="20"/>
+              </w:rPr>
+              <w:t xml:space="preserve"> = N+1,N+3 decryption character frequency analysis, Success: True</w:t>
+            </w:r>
+          </w:p>
+          <w:p>
+            <w:pPr>
+              <w:jc w:val="both"/>
+              <w:rPr>
+                <w:rFonts w:eastAsia="Yu Mincho" w:cstheme="minorHAnsi"/>
+                <w:sz w:val="16"/>
+                <w:szCs w:val="20"/>
+              </w:rPr>
+            </w:pPr>
+            <w:r>
+              <w:rPr>
+                <w:rFonts w:eastAsia="Yu Mincho" w:cstheme="minorHAnsi"/>
+                <w:sz w:val="16"/>
+                <w:szCs w:val="20"/>
+              </w:rPr>
+              <w:t>---</w:t>
+            </w:r>
+          </w:p>
+          <w:p>
+            <w:pPr>
+              <w:jc w:val="both"/>
+              <w:rPr>
+                <w:rFonts w:eastAsia="Yu Mincho" w:cstheme="minorHAnsi"/>
+                <w:sz w:val="16"/>
+                <w:szCs w:val="20"/>
+              </w:rPr>
+            </w:pPr>
+            <w:proofErr w:type="spellStart"/>
+            <w:r>
+              <w:rPr>
+                <w:rFonts w:eastAsia="Yu Mincho" w:cstheme="minorHAnsi"/>
+                <w:sz w:val="16"/>
+                <w:szCs w:val="20"/>
+              </w:rPr>
+              <w:t>a,b</w:t>
+            </w:r>
+            <w:proofErr w:type="spellEnd"/>
+            <w:r>
+              <w:rPr>
+                <w:rFonts w:eastAsia="Yu Mincho" w:cstheme="minorHAnsi"/>
+                <w:sz w:val="16"/>
+                <w:szCs w:val="20"/>
+              </w:rPr>
+              <w:t xml:space="preserve"> = N/3,1 decryption using keys, Success: False</w:t>
+            </w:r>
+          </w:p>
+          <w:p>
+            <w:pPr>
+              <w:jc w:val="both"/>
+              <w:rPr>
+                <w:rFonts w:eastAsia="Yu Mincho" w:cstheme="minorHAnsi"/>
+                <w:sz w:val="16"/>
+                <w:szCs w:val="20"/>
+              </w:rPr>
+            </w:pPr>
+            <w:proofErr w:type="spellStart"/>
+            <w:r>
+              <w:rPr>
+                <w:rFonts w:eastAsia="Yu Mincho" w:cstheme="minorHAnsi"/>
+                <w:sz w:val="16"/>
+                <w:szCs w:val="20"/>
+              </w:rPr>
+              <w:t>a,b</w:t>
+            </w:r>
+            <w:proofErr w:type="spellEnd"/>
+            <w:r>
+              <w:rPr>
+                <w:rFonts w:eastAsia="Yu Mincho" w:cstheme="minorHAnsi"/>
+                <w:sz w:val="16"/>
+                <w:szCs w:val="20"/>
+              </w:rPr>
+              <w:t xml:space="preserve"> = N/3,1 decryption character frequency analysis, Success: False</w:t>
+            </w:r>
+          </w:p>
+          <w:p>
+            <w:pPr>
+              <w:jc w:val="both"/>
+              <w:rPr>
+                <w:rFonts w:eastAsia="Yu Mincho" w:cstheme="minorHAnsi"/>
+                <w:sz w:val="16"/>
+                <w:szCs w:val="20"/>
+              </w:rPr>
+            </w:pPr>
+          </w:p>
+          <w:p>
+            <w:pPr>
+              <w:jc w:val="both"/>
+              <w:rPr>
+                <w:rFonts w:eastAsia="Yu Mincho" w:cstheme="minorHAnsi"/>
+                <w:sz w:val="16"/>
+                <w:szCs w:val="20"/>
+              </w:rPr>
+            </w:pPr>
+          </w:p>
+          <w:p>
+            <w:pPr>
+              <w:jc w:val="both"/>
+              <w:rPr>
+                <w:rFonts w:eastAsia="Yu Mincho" w:cstheme="minorHAnsi"/>
+                <w:sz w:val="16"/>
+                <w:szCs w:val="20"/>
+              </w:rPr>
+            </w:pPr>
+            <w:r>
+              <w:rPr>
+                <w:rFonts w:eastAsia="Yu Mincho" w:cstheme="minorHAnsi"/>
+                <w:sz w:val="16"/>
+                <w:szCs w:val="20"/>
+              </w:rPr>
+              <w:t>--Encoded result--</w:t>
+            </w:r>
+          </w:p>
+          <w:p>
+            <w:pPr>
+              <w:jc w:val="both"/>
+              <w:rPr>
+                <w:rFonts w:eastAsia="Yu Mincho" w:cstheme="minorHAnsi"/>
+                <w:sz w:val="16"/>
+                <w:szCs w:val="20"/>
+              </w:rPr>
+            </w:pPr>
+            <w:r>
+              <w:rPr>
+                <w:rFonts w:eastAsia="Yu Mincho" w:cstheme="minorHAnsi"/>
+                <w:sz w:val="16"/>
+                <w:szCs w:val="20"/>
+              </w:rPr>
+              <w:t xml:space="preserve"> c3BccBc33c3Bcc33cc33ccBc3B3c333BBB3ccBB3BBc3ccc3B3c333c3BccBc33c3Bcc3c333B333Bccc333Bc3cB33B33cB333cccc33B33333cBccc3cB3c3333333cB3Bc33BBccBcBB3Bc333cccB3BB3B3BBccB3c3333BBc3BBc33Bc3c3cBB33B333Bc3c3cB3B3B3c33BB3B3cB33cc33c3B333ccB3Bc33B33B333cBBc3333cBBcB3BB3c3BccB33cB3c33333Bccc3c3Bcc3c3c3Bcc3BBccB33c33B3B3333B333cc3Bcc3cB3BcB33cBccBBc33Bc3c3B3BccB33ccc3Bc33B3BBB33cccB3333B33ccB33B333cc33c33c3Bcc3BBc3BBB333Bccc333BBc33B3BBcBB3cB3BBc33ccc333B33cB3Bc3BBc33B33B3B33BBB3B3c3cB33ccB33333cc333c33cc3cc33cBBc33cc3c333Bc33c3B3BBccB3c333BBc3BB3B3333B33B3c33BBB3B3c3cB33ccB3B3cBcc33BcBB33c3cB3cc3BBcBcB33B33BccB3BBB3BBc3c333Bcc33BccB33B33BBB3Bcc3BBBcB3cc3333c3cc3c3B3c3c333B33ccccc333B33B3BB3c33B33ccc33BBB3B3c3cB33ccB3BBBc33cB3c3BccBc3333Bcc3BcBB33BBB3Bcc3BBBcB3cc3333c3cc3c3BccB3BccB3cB33cBBcB3BB3cBcBcBcBc33Bc3Bcc333c3cc3cc3c33ccB333c33B33BcBB333Bccc3BccB3BB3B3c3BccBc3333Bcc33c3BB3BB333ccccc3BccB3cc33cBcBcBcBc3333Bcc3BBBc33cBB3cB3c3cBBc33Bcc33cB3cBcBcBcBc333Bcc333B3cccBB33BBB333B3cc3BBBcc333c3cc3c333Bc3c3cBcB3333Bcc3B33B33BBccBcBB33ccB3cBccB33Bc33ccc3cB33BB3B33c33c33cB3ccB3ccc333Bc3c3cB3B3BBcc3</w:t>
+            </w:r>
+          </w:p>
+        </w:tc>
+      </w:tr>
+    </w:tbl>
+    <w:p>
+      <w:pPr>
+        <w:spacing w:after="0" w:line="360" w:lineRule="auto"/>
+        <w:jc w:val="both"/>
+        <w:rPr>
+          <w:rFonts w:ascii="Yu Mincho" w:eastAsia="Yu Mincho" w:hAnsi="Yu Mincho"/>
+        </w:rPr>
+      </w:pPr>
+    </w:p>
     <w:sectPr>
-      <w:footerReference w:type="default" r:id="rId8"/>
+      <w:footerReference w:type="default" r:id="rId9"/>
       <w:pgSz w:w="12240" w:h="15840"/>
       <w:pgMar w:top="1440" w:right="1440" w:bottom="1440" w:left="1440" w:header="708" w:footer="708" w:gutter="0"/>
       <w:cols w:space="708"/>
@@ -2137,7 +6371,6 @@
         <w:docPartUnique/>
       </w:docPartObj>
     </w:sdtPr>
-    <w:sdtEndPr/>
     <w:sdtContent>
       <w:sdt>
         <w:sdtPr>
@@ -2147,7 +6380,6 @@
             <w:docPartUnique/>
           </w:docPartObj>
         </w:sdtPr>
-        <w:sdtEndPr/>
         <w:sdtContent>
           <w:p>
             <w:pPr>
@@ -2186,7 +6418,7 @@
                 <w:bCs/>
                 <w:noProof/>
               </w:rPr>
-              <w:t>3</w:t>
+              <w:t>1</w:t>
             </w:r>
             <w:r>
               <w:rPr>
@@ -2231,7 +6463,7 @@
                 <w:bCs/>
                 <w:noProof/>
               </w:rPr>
-              <w:t>4</w:t>
+              <w:t>5</w:t>
             </w:r>
             <w:r>
               <w:rPr>
@@ -3566,7 +7798,7 @@
 </file>
 
 <file path=customXml/itemProps1.xml><?xml version="1.0" encoding="utf-8"?>
-<ds:datastoreItem xmlns:ds="http://schemas.openxmlformats.org/officeDocument/2006/customXml" ds:itemID="{F07EE12F-1B5D-4437-852E-0637AC618021}">
+<ds:datastoreItem xmlns:ds="http://schemas.openxmlformats.org/officeDocument/2006/customXml" ds:itemID="{EFCEF113-BDEE-48DC-AFD0-AB8B7999C28C}">
   <ds:schemaRefs>
     <ds:schemaRef ds:uri="http://schemas.openxmlformats.org/officeDocument/2006/bibliography"/>
   </ds:schemaRefs>

</xml_diff>